<commit_message>
update data type doc
</commit_message>
<xml_diff>
--- a/python_note/20210213_data_type.docx
+++ b/python_note/20210213_data_type.docx
@@ -24,7 +24,7 @@
     </w:p>
     <w:p>
       <w:pPr>
-        <w:pStyle w:val="ListParagraph"/>
+        <w:pStyle w:val="a3"/>
         <w:numPr>
           <w:ilvl w:val="0"/>
           <w:numId w:val="9"/>
@@ -36,7 +36,7 @@
     </w:p>
     <w:p>
       <w:pPr>
-        <w:pStyle w:val="ListParagraph"/>
+        <w:pStyle w:val="a3"/>
         <w:numPr>
           <w:ilvl w:val="0"/>
           <w:numId w:val="9"/>
@@ -51,7 +51,7 @@
     </w:p>
     <w:p>
       <w:pPr>
-        <w:pStyle w:val="ListParagraph"/>
+        <w:pStyle w:val="a3"/>
         <w:numPr>
           <w:ilvl w:val="0"/>
           <w:numId w:val="9"/>
@@ -67,11 +67,14 @@
     </w:p>
     <w:p>
       <w:pPr>
-        <w:pStyle w:val="ListParagraph"/>
+        <w:pStyle w:val="a3"/>
         <w:numPr>
           <w:ilvl w:val="0"/>
           <w:numId w:val="9"/>
         </w:numPr>
+        <w:rPr>
+          <w:lang w:eastAsia="zh-TW"/>
+        </w:rPr>
       </w:pPr>
       <w:r>
         <w:rPr>
@@ -83,31 +86,146 @@
     </w:p>
     <w:p>
       <w:pPr>
-        <w:rPr>
-          <w:lang w:eastAsia="zh-TW"/>
-        </w:rPr>
-      </w:pPr>
+        <w:pStyle w:val="a3"/>
+        <w:numPr>
+          <w:ilvl w:val="0"/>
+          <w:numId w:val="9"/>
+        </w:numPr>
+        <w:rPr>
+          <w:lang w:eastAsia="zh-TW"/>
+        </w:rPr>
+      </w:pPr>
+      <w:r>
+        <w:rPr>
+          <w:rFonts w:hint="eastAsia"/>
+          <w:lang w:eastAsia="zh-TW"/>
+        </w:rPr>
+        <w:t>l</w:t>
+      </w:r>
+      <w:r>
+        <w:rPr>
+          <w:lang w:eastAsia="zh-TW"/>
+        </w:rPr>
+        <w:t>ist</w:t>
+      </w:r>
+      <w:r>
+        <w:rPr>
+          <w:rFonts w:hint="eastAsia"/>
+          <w:lang w:eastAsia="zh-TW"/>
+        </w:rPr>
+        <w:t>(</w:t>
+      </w:r>
+      <w:r>
+        <w:rPr>
+          <w:rFonts w:hint="eastAsia"/>
+          <w:lang w:eastAsia="zh-TW"/>
+        </w:rPr>
+        <w:t>列表，串列</w:t>
+      </w:r>
+      <w:r>
+        <w:rPr>
+          <w:rFonts w:hint="eastAsia"/>
+          <w:lang w:eastAsia="zh-TW"/>
+        </w:rPr>
+        <w:t>)</w:t>
+      </w:r>
     </w:p>
     <w:p>
       <w:pPr>
-        <w:rPr>
-          <w:lang w:eastAsia="zh-TW"/>
-        </w:rPr>
-      </w:pPr>
+        <w:pStyle w:val="a3"/>
+        <w:numPr>
+          <w:ilvl w:val="0"/>
+          <w:numId w:val="9"/>
+        </w:numPr>
+        <w:rPr>
+          <w:lang w:eastAsia="zh-TW"/>
+        </w:rPr>
+      </w:pPr>
+      <w:r>
+        <w:rPr>
+          <w:rFonts w:hint="eastAsia"/>
+          <w:lang w:eastAsia="zh-TW"/>
+        </w:rPr>
+        <w:t>t</w:t>
+      </w:r>
+      <w:r>
+        <w:rPr>
+          <w:lang w:eastAsia="zh-TW"/>
+        </w:rPr>
+        <w:t>uple(</w:t>
+      </w:r>
+      <w:r>
+        <w:rPr>
+          <w:rFonts w:hint="eastAsia"/>
+          <w:lang w:eastAsia="zh-TW"/>
+        </w:rPr>
+        <w:t>元組</w:t>
+      </w:r>
+      <w:r>
+        <w:rPr>
+          <w:rFonts w:hint="eastAsia"/>
+          <w:lang w:eastAsia="zh-TW"/>
+        </w:rPr>
+        <w:t>)</w:t>
+      </w:r>
     </w:p>
     <w:p>
       <w:pPr>
-        <w:rPr>
-          <w:lang w:eastAsia="zh-TW"/>
-        </w:rPr>
-      </w:pPr>
+        <w:pStyle w:val="a3"/>
+        <w:numPr>
+          <w:ilvl w:val="0"/>
+          <w:numId w:val="9"/>
+        </w:numPr>
+        <w:rPr>
+          <w:lang w:eastAsia="zh-TW"/>
+        </w:rPr>
+      </w:pPr>
+      <w:r>
+        <w:rPr>
+          <w:rFonts w:hint="eastAsia"/>
+          <w:lang w:eastAsia="zh-TW"/>
+        </w:rPr>
+        <w:t>d</w:t>
+      </w:r>
+      <w:r>
+        <w:rPr>
+          <w:lang w:eastAsia="zh-TW"/>
+        </w:rPr>
+        <w:t>ictionary(</w:t>
+      </w:r>
+      <w:r>
+        <w:rPr>
+          <w:rFonts w:hint="eastAsia"/>
+          <w:lang w:eastAsia="zh-TW"/>
+        </w:rPr>
+        <w:t>字典</w:t>
+      </w:r>
+      <w:r>
+        <w:rPr>
+          <w:rFonts w:hint="eastAsia"/>
+          <w:lang w:eastAsia="zh-TW"/>
+        </w:rPr>
+        <w:t>)</w:t>
+      </w:r>
     </w:p>
     <w:p>
       <w:pPr>
-        <w:rPr>
-          <w:lang w:eastAsia="zh-TW"/>
-        </w:rPr>
-      </w:pPr>
+        <w:pStyle w:val="a3"/>
+        <w:numPr>
+          <w:ilvl w:val="0"/>
+          <w:numId w:val="9"/>
+        </w:numPr>
+        <w:rPr>
+          <w:rFonts w:hint="eastAsia"/>
+          <w:lang w:eastAsia="zh-TW"/>
+        </w:rPr>
+      </w:pPr>
+      <w:r>
+        <w:rPr>
+          <w:lang w:eastAsia="zh-TW"/>
+        </w:rPr>
+        <w:t>continue</w:t>
+      </w:r>
     </w:p>
     <w:p>
       <w:pPr>
@@ -115,250 +233,16 @@
           <w:lang w:eastAsia="zh-TW"/>
         </w:rPr>
       </w:pPr>
+      <w:r>
+        <w:rPr>
+          <w:lang w:eastAsia="zh-TW"/>
+        </w:rPr>
+        <w:br w:type="page"/>
+      </w:r>
     </w:p>
     <w:p>
       <w:pPr>
-        <w:rPr>
-          <w:lang w:eastAsia="zh-TW"/>
-        </w:rPr>
-      </w:pPr>
-    </w:p>
-    <w:p>
-      <w:pPr>
-        <w:rPr>
-          <w:lang w:eastAsia="zh-TW"/>
-        </w:rPr>
-      </w:pPr>
-    </w:p>
-    <w:p>
-      <w:pPr>
-        <w:rPr>
-          <w:lang w:eastAsia="zh-TW"/>
-        </w:rPr>
-      </w:pPr>
-    </w:p>
-    <w:p>
-      <w:pPr>
-        <w:rPr>
-          <w:lang w:eastAsia="zh-TW"/>
-        </w:rPr>
-      </w:pPr>
-    </w:p>
-    <w:p>
-      <w:pPr>
-        <w:rPr>
-          <w:lang w:eastAsia="zh-TW"/>
-        </w:rPr>
-      </w:pPr>
-    </w:p>
-    <w:p>
-      <w:pPr>
-        <w:rPr>
-          <w:lang w:eastAsia="zh-TW"/>
-        </w:rPr>
-      </w:pPr>
-    </w:p>
-    <w:p>
-      <w:pPr>
-        <w:rPr>
-          <w:lang w:eastAsia="zh-TW"/>
-        </w:rPr>
-      </w:pPr>
-    </w:p>
-    <w:p>
-      <w:pPr>
-        <w:rPr>
-          <w:lang w:eastAsia="zh-TW"/>
-        </w:rPr>
-      </w:pPr>
-    </w:p>
-    <w:p>
-      <w:pPr>
-        <w:rPr>
-          <w:lang w:eastAsia="zh-TW"/>
-        </w:rPr>
-      </w:pPr>
-    </w:p>
-    <w:p>
-      <w:pPr>
-        <w:rPr>
-          <w:lang w:eastAsia="zh-TW"/>
-        </w:rPr>
-      </w:pPr>
-    </w:p>
-    <w:p>
-      <w:pPr>
-        <w:rPr>
-          <w:lang w:eastAsia="zh-TW"/>
-        </w:rPr>
-      </w:pPr>
-    </w:p>
-    <w:p>
-      <w:pPr>
-        <w:rPr>
-          <w:lang w:eastAsia="zh-TW"/>
-        </w:rPr>
-      </w:pPr>
-    </w:p>
-    <w:p>
-      <w:pPr>
-        <w:rPr>
-          <w:lang w:eastAsia="zh-TW"/>
-        </w:rPr>
-      </w:pPr>
-    </w:p>
-    <w:p>
-      <w:pPr>
-        <w:rPr>
-          <w:lang w:eastAsia="zh-TW"/>
-        </w:rPr>
-      </w:pPr>
-    </w:p>
-    <w:p>
-      <w:pPr>
-        <w:rPr>
-          <w:lang w:eastAsia="zh-TW"/>
-        </w:rPr>
-      </w:pPr>
-    </w:p>
-    <w:p>
-      <w:pPr>
-        <w:rPr>
-          <w:lang w:eastAsia="zh-TW"/>
-        </w:rPr>
-      </w:pPr>
-    </w:p>
-    <w:p>
-      <w:pPr>
-        <w:rPr>
-          <w:lang w:eastAsia="zh-TW"/>
-        </w:rPr>
-      </w:pPr>
-    </w:p>
-    <w:p>
-      <w:pPr>
-        <w:rPr>
-          <w:lang w:eastAsia="zh-TW"/>
-        </w:rPr>
-      </w:pPr>
-    </w:p>
-    <w:p>
-      <w:pPr>
-        <w:rPr>
-          <w:lang w:eastAsia="zh-TW"/>
-        </w:rPr>
-      </w:pPr>
-    </w:p>
-    <w:p>
-      <w:pPr>
-        <w:rPr>
-          <w:lang w:eastAsia="zh-TW"/>
-        </w:rPr>
-      </w:pPr>
-    </w:p>
-    <w:p>
-      <w:pPr>
-        <w:rPr>
-          <w:lang w:eastAsia="zh-TW"/>
-        </w:rPr>
-      </w:pPr>
-    </w:p>
-    <w:p>
-      <w:pPr>
-        <w:rPr>
-          <w:lang w:eastAsia="zh-TW"/>
-        </w:rPr>
-      </w:pPr>
-    </w:p>
-    <w:p>
-      <w:pPr>
-        <w:rPr>
-          <w:lang w:eastAsia="zh-TW"/>
-        </w:rPr>
-      </w:pPr>
-    </w:p>
-    <w:p>
-      <w:pPr>
-        <w:rPr>
-          <w:lang w:eastAsia="zh-TW"/>
-        </w:rPr>
-      </w:pPr>
-    </w:p>
-    <w:p>
-      <w:pPr>
-        <w:rPr>
-          <w:lang w:eastAsia="zh-TW"/>
-        </w:rPr>
-      </w:pPr>
-    </w:p>
-    <w:p>
-      <w:pPr>
-        <w:rPr>
-          <w:lang w:eastAsia="zh-TW"/>
-        </w:rPr>
-      </w:pPr>
-    </w:p>
-    <w:p>
-      <w:pPr>
-        <w:rPr>
-          <w:lang w:eastAsia="zh-TW"/>
-        </w:rPr>
-      </w:pPr>
-    </w:p>
-    <w:p>
-      <w:pPr>
-        <w:rPr>
-          <w:lang w:eastAsia="zh-TW"/>
-        </w:rPr>
-      </w:pPr>
-    </w:p>
-    <w:p>
-      <w:pPr>
-        <w:rPr>
-          <w:lang w:eastAsia="zh-TW"/>
-        </w:rPr>
-      </w:pPr>
-    </w:p>
-    <w:p>
-      <w:pPr>
-        <w:rPr>
-          <w:lang w:eastAsia="zh-TW"/>
-        </w:rPr>
-      </w:pPr>
-    </w:p>
-    <w:p>
-      <w:pPr>
-        <w:rPr>
-          <w:lang w:eastAsia="zh-TW"/>
-        </w:rPr>
-      </w:pPr>
-    </w:p>
-    <w:p>
-      <w:pPr>
-        <w:rPr>
-          <w:lang w:eastAsia="zh-TW"/>
-        </w:rPr>
-      </w:pPr>
-    </w:p>
-    <w:p>
-      <w:pPr>
-        <w:rPr>
-          <w:lang w:eastAsia="zh-TW"/>
-        </w:rPr>
-      </w:pPr>
-    </w:p>
-    <w:p>
-      <w:pPr>
-        <w:rPr>
-          <w:lang w:eastAsia="zh-TW"/>
-        </w:rPr>
-      </w:pPr>
-    </w:p>
-    <w:p/>
-    <w:p/>
-    <w:p>
-      <w:pPr>
-        <w:pStyle w:val="ListParagraph"/>
+        <w:pStyle w:val="a3"/>
         <w:numPr>
           <w:ilvl w:val="0"/>
           <w:numId w:val="3"/>
@@ -371,12 +255,13 @@
         <w:rPr>
           <w:lang w:eastAsia="zh-TW"/>
         </w:rPr>
+        <w:lastRenderedPageBreak/>
         <w:t>data type</w:t>
       </w:r>
     </w:p>
     <w:p>
       <w:pPr>
-        <w:pStyle w:val="ListParagraph"/>
+        <w:pStyle w:val="a3"/>
         <w:numPr>
           <w:ilvl w:val="1"/>
           <w:numId w:val="3"/>
@@ -420,7 +305,7 @@
     </w:p>
     <w:p>
       <w:pPr>
-        <w:pStyle w:val="ListParagraph"/>
+        <w:pStyle w:val="a3"/>
         <w:numPr>
           <w:ilvl w:val="1"/>
           <w:numId w:val="3"/>
@@ -459,7 +344,7 @@
     </w:p>
     <w:p>
       <w:pPr>
-        <w:pStyle w:val="ListParagraph"/>
+        <w:pStyle w:val="a3"/>
         <w:numPr>
           <w:ilvl w:val="1"/>
           <w:numId w:val="3"/>
@@ -518,7 +403,7 @@
     </w:p>
     <w:p>
       <w:pPr>
-        <w:pStyle w:val="ListParagraph"/>
+        <w:pStyle w:val="a3"/>
         <w:numPr>
           <w:ilvl w:val="1"/>
           <w:numId w:val="3"/>
@@ -557,7 +442,7 @@
     </w:p>
     <w:p>
       <w:pPr>
-        <w:pStyle w:val="ListParagraph"/>
+        <w:pStyle w:val="a3"/>
         <w:numPr>
           <w:ilvl w:val="1"/>
           <w:numId w:val="3"/>
@@ -596,7 +481,7 @@
     </w:p>
     <w:p>
       <w:pPr>
-        <w:pStyle w:val="ListParagraph"/>
+        <w:pStyle w:val="a3"/>
         <w:numPr>
           <w:ilvl w:val="0"/>
           <w:numId w:val="3"/>
@@ -614,7 +499,7 @@
     </w:p>
     <w:p>
       <w:pPr>
-        <w:pStyle w:val="ListParagraph"/>
+        <w:pStyle w:val="a3"/>
         <w:numPr>
           <w:ilvl w:val="1"/>
           <w:numId w:val="3"/>
@@ -653,7 +538,7 @@
     </w:p>
     <w:p>
       <w:pPr>
-        <w:pStyle w:val="ListParagraph"/>
+        <w:pStyle w:val="a3"/>
         <w:numPr>
           <w:ilvl w:val="1"/>
           <w:numId w:val="3"/>
@@ -692,7 +577,7 @@
     </w:p>
     <w:p>
       <w:pPr>
-        <w:pStyle w:val="ListParagraph"/>
+        <w:pStyle w:val="a3"/>
         <w:numPr>
           <w:ilvl w:val="1"/>
           <w:numId w:val="3"/>
@@ -731,7 +616,7 @@
     </w:p>
     <w:p>
       <w:pPr>
-        <w:pStyle w:val="ListParagraph"/>
+        <w:pStyle w:val="a3"/>
         <w:numPr>
           <w:ilvl w:val="1"/>
           <w:numId w:val="3"/>
@@ -768,7 +653,7 @@
     </w:p>
     <w:p>
       <w:pPr>
-        <w:pStyle w:val="ListParagraph"/>
+        <w:pStyle w:val="a3"/>
         <w:numPr>
           <w:ilvl w:val="0"/>
           <w:numId w:val="3"/>
@@ -787,7 +672,7 @@
     </w:p>
     <w:p>
       <w:pPr>
-        <w:pStyle w:val="ListParagraph"/>
+        <w:pStyle w:val="a3"/>
         <w:numPr>
           <w:ilvl w:val="1"/>
           <w:numId w:val="3"/>
@@ -838,7 +723,7 @@
     </w:p>
     <w:p>
       <w:pPr>
-        <w:pStyle w:val="ListParagraph"/>
+        <w:pStyle w:val="a3"/>
         <w:numPr>
           <w:ilvl w:val="1"/>
           <w:numId w:val="3"/>
@@ -847,11 +732,19 @@
           <w:lang w:eastAsia="zh-TW"/>
         </w:rPr>
       </w:pPr>
-      <w:r>
-        <w:rPr>
-          <w:lang w:eastAsia="zh-TW"/>
-        </w:rPr>
-        <w:t xml:space="preserve">–  </w:t>
+      <w:proofErr w:type="gramStart"/>
+      <w:r>
+        <w:rPr>
+          <w:lang w:eastAsia="zh-TW"/>
+        </w:rPr>
+        <w:t>–</w:t>
+      </w:r>
+      <w:proofErr w:type="gramEnd"/>
+      <w:r>
+        <w:rPr>
+          <w:lang w:eastAsia="zh-TW"/>
+        </w:rPr>
+        <w:t xml:space="preserve">  </w:t>
       </w:r>
       <w:r>
         <w:rPr>
@@ -882,7 +775,7 @@
     </w:p>
     <w:p>
       <w:pPr>
-        <w:pStyle w:val="ListParagraph"/>
+        <w:pStyle w:val="a3"/>
         <w:numPr>
           <w:ilvl w:val="1"/>
           <w:numId w:val="3"/>
@@ -926,7 +819,7 @@
     </w:p>
     <w:p>
       <w:pPr>
-        <w:pStyle w:val="ListParagraph"/>
+        <w:pStyle w:val="a3"/>
         <w:numPr>
           <w:ilvl w:val="1"/>
           <w:numId w:val="3"/>
@@ -970,7 +863,7 @@
     </w:p>
     <w:p>
       <w:pPr>
-        <w:pStyle w:val="ListParagraph"/>
+        <w:pStyle w:val="a3"/>
         <w:numPr>
           <w:ilvl w:val="1"/>
           <w:numId w:val="3"/>
@@ -1014,7 +907,7 @@
     </w:p>
     <w:p>
       <w:pPr>
-        <w:pStyle w:val="ListParagraph"/>
+        <w:pStyle w:val="a3"/>
         <w:numPr>
           <w:ilvl w:val="1"/>
           <w:numId w:val="3"/>
@@ -1065,7 +958,7 @@
     </w:p>
     <w:p>
       <w:pPr>
-        <w:pStyle w:val="ListParagraph"/>
+        <w:pStyle w:val="a3"/>
         <w:numPr>
           <w:ilvl w:val="1"/>
           <w:numId w:val="3"/>
@@ -1130,7 +1023,7 @@
     </w:p>
     <w:tbl>
       <w:tblPr>
-        <w:tblStyle w:val="TableTheme"/>
+        <w:tblStyle w:val="ab"/>
         <w:tblpPr w:leftFromText="180" w:rightFromText="180" w:vertAnchor="text" w:tblpX="-725" w:tblpY="1"/>
         <w:tblW w:w="11041" w:type="dxa"/>
         <w:shd w:val="clear" w:color="auto" w:fill="1F4E79" w:themeFill="accent5" w:themeFillShade="80"/>
@@ -2451,7 +2344,7 @@
     </w:p>
     <w:p>
       <w:pPr>
-        <w:pStyle w:val="ListParagraph"/>
+        <w:pStyle w:val="a3"/>
         <w:numPr>
           <w:ilvl w:val="0"/>
           <w:numId w:val="3"/>
@@ -2473,7 +2366,7 @@
     </w:p>
     <w:p>
       <w:pPr>
-        <w:pStyle w:val="ListParagraph"/>
+        <w:pStyle w:val="a3"/>
         <w:numPr>
           <w:ilvl w:val="1"/>
           <w:numId w:val="3"/>
@@ -2521,7 +2414,7 @@
     </w:p>
     <w:p>
       <w:pPr>
-        <w:pStyle w:val="ListParagraph"/>
+        <w:pStyle w:val="a3"/>
         <w:numPr>
           <w:ilvl w:val="1"/>
           <w:numId w:val="3"/>
@@ -2570,7 +2463,7 @@
     </w:p>
     <w:p>
       <w:pPr>
-        <w:pStyle w:val="ListParagraph"/>
+        <w:pStyle w:val="a3"/>
         <w:numPr>
           <w:ilvl w:val="1"/>
           <w:numId w:val="3"/>
@@ -2619,7 +2512,7 @@
     </w:p>
     <w:p>
       <w:pPr>
-        <w:pStyle w:val="ListParagraph"/>
+        <w:pStyle w:val="a3"/>
         <w:numPr>
           <w:ilvl w:val="1"/>
           <w:numId w:val="3"/>
@@ -2635,7 +2528,6 @@
         <w:rPr>
           <w:lang w:eastAsia="zh-TW"/>
         </w:rPr>
-        <w:lastRenderedPageBreak/>
         <w:t>tuple(x)</w:t>
       </w:r>
       <w:r>
@@ -2669,7 +2561,7 @@
     </w:p>
     <w:p>
       <w:pPr>
-        <w:pStyle w:val="ListParagraph"/>
+        <w:pStyle w:val="a3"/>
         <w:numPr>
           <w:ilvl w:val="1"/>
           <w:numId w:val="3"/>
@@ -2718,7 +2610,7 @@
     </w:p>
     <w:p>
       <w:pPr>
-        <w:pStyle w:val="ListParagraph"/>
+        <w:pStyle w:val="a3"/>
         <w:numPr>
           <w:ilvl w:val="1"/>
           <w:numId w:val="3"/>
@@ -2730,11 +2622,19 @@
           <w:lang w:eastAsia="zh-TW"/>
         </w:rPr>
       </w:pPr>
-      <w:r>
-        <w:rPr>
-          <w:lang w:eastAsia="zh-TW"/>
-        </w:rPr>
-        <w:t>chr(x)</w:t>
+      <w:proofErr w:type="spellStart"/>
+      <w:r>
+        <w:rPr>
+          <w:lang w:eastAsia="zh-TW"/>
+        </w:rPr>
+        <w:t>chr</w:t>
+      </w:r>
+      <w:proofErr w:type="spellEnd"/>
+      <w:r>
+        <w:rPr>
+          <w:lang w:eastAsia="zh-TW"/>
+        </w:rPr>
+        <w:t>(x)</w:t>
       </w:r>
       <w:r>
         <w:rPr>
@@ -2767,7 +2667,7 @@
     </w:p>
     <w:p>
       <w:pPr>
-        <w:pStyle w:val="ListParagraph"/>
+        <w:pStyle w:val="a3"/>
         <w:numPr>
           <w:ilvl w:val="1"/>
           <w:numId w:val="3"/>
@@ -2783,6 +2683,7 @@
         <w:rPr>
           <w:lang w:eastAsia="zh-TW"/>
         </w:rPr>
+        <w:lastRenderedPageBreak/>
         <w:t>hex(x)</w:t>
       </w:r>
       <w:r>
@@ -2826,7 +2727,3632 @@
     </w:p>
     <w:p>
       <w:pPr>
-        <w:pStyle w:val="ListParagraph"/>
+        <w:pStyle w:val="a3"/>
+        <w:numPr>
+          <w:ilvl w:val="0"/>
+          <w:numId w:val="3"/>
+        </w:numPr>
+        <w:tabs>
+          <w:tab w:val="left" w:pos="533"/>
+        </w:tabs>
+        <w:rPr>
+          <w:lang w:eastAsia="zh-TW"/>
+        </w:rPr>
+      </w:pPr>
+      <w:r>
+        <w:rPr>
+          <w:rFonts w:hint="eastAsia"/>
+          <w:lang w:eastAsia="zh-TW"/>
+        </w:rPr>
+        <w:t>l</w:t>
+      </w:r>
+      <w:r>
+        <w:rPr>
+          <w:lang w:eastAsia="zh-TW"/>
+        </w:rPr>
+        <w:t>ist</w:t>
+      </w:r>
+      <w:r>
+        <w:rPr>
+          <w:rFonts w:hint="eastAsia"/>
+          <w:lang w:eastAsia="zh-TW"/>
+        </w:rPr>
+        <w:t>(</w:t>
+      </w:r>
+      <w:r>
+        <w:rPr>
+          <w:rFonts w:hint="eastAsia"/>
+          <w:lang w:eastAsia="zh-TW"/>
+        </w:rPr>
+        <w:t>列表，串列</w:t>
+      </w:r>
+      <w:r>
+        <w:rPr>
+          <w:rFonts w:hint="eastAsia"/>
+          <w:lang w:eastAsia="zh-TW"/>
+        </w:rPr>
+        <w:t>)</w:t>
+      </w:r>
+    </w:p>
+    <w:tbl>
+      <w:tblPr>
+        <w:tblStyle w:val="ab"/>
+        <w:tblpPr w:leftFromText="180" w:rightFromText="180" w:vertAnchor="text" w:tblpX="-725" w:tblpY="1"/>
+        <w:tblW w:w="11041" w:type="dxa"/>
+        <w:shd w:val="clear" w:color="auto" w:fill="1F4E79" w:themeFill="accent5" w:themeFillShade="80"/>
+        <w:tblLayout w:type="fixed"/>
+        <w:tblLook w:val="04A0" w:firstRow="1" w:lastRow="0" w:firstColumn="1" w:lastColumn="0" w:noHBand="0" w:noVBand="1"/>
+      </w:tblPr>
+      <w:tblGrid>
+        <w:gridCol w:w="7645"/>
+        <w:gridCol w:w="450"/>
+        <w:gridCol w:w="2946"/>
+      </w:tblGrid>
+      <w:tr>
+        <w:tc>
+          <w:tcPr>
+            <w:tcW w:w="7645" w:type="dxa"/>
+            <w:tcBorders>
+              <w:right w:val="single" w:sz="4" w:space="0" w:color="auto"/>
+            </w:tcBorders>
+            <w:shd w:val="clear" w:color="auto" w:fill="1F4E79" w:themeFill="accent5" w:themeFillShade="80"/>
+          </w:tcPr>
+          <w:p>
+            <w:pPr>
+              <w:rPr>
+                <w:rFonts w:asciiTheme="majorEastAsia" w:eastAsiaTheme="majorEastAsia" w:hAnsiTheme="majorEastAsia" w:cs="Times New Roman" w:hint="eastAsia"/>
+                <w:b/>
+                <w:color w:val="FFFFFF" w:themeColor="background1"/>
+                <w:sz w:val="20"/>
+                <w:szCs w:val="20"/>
+                <w:lang w:eastAsia="zh-TW"/>
+              </w:rPr>
+            </w:pPr>
+            <w:r>
+              <w:rPr>
+                <w:rFonts w:asciiTheme="majorEastAsia" w:eastAsiaTheme="majorEastAsia" w:hAnsiTheme="majorEastAsia" w:cs="Times New Roman" w:hint="eastAsia"/>
+                <w:b/>
+                <w:color w:val="FFFFFF" w:themeColor="background1"/>
+                <w:sz w:val="20"/>
+                <w:szCs w:val="20"/>
+              </w:rPr>
+              <w:t>#</w:t>
+            </w:r>
+            <w:r>
+              <w:rPr>
+                <w:rFonts w:asciiTheme="majorEastAsia" w:eastAsiaTheme="majorEastAsia" w:hAnsiTheme="majorEastAsia" w:cs="Times New Roman"/>
+                <w:b/>
+                <w:color w:val="FFFFFF" w:themeColor="background1"/>
+                <w:sz w:val="20"/>
+                <w:szCs w:val="20"/>
+              </w:rPr>
+              <w:t xml:space="preserve"> </w:t>
+            </w:r>
+            <w:r>
+              <w:rPr>
+                <w:rFonts w:asciiTheme="majorEastAsia" w:eastAsiaTheme="majorEastAsia" w:hAnsiTheme="majorEastAsia" w:cs="Times New Roman" w:hint="eastAsia"/>
+                <w:b/>
+                <w:color w:val="FFFFFF" w:themeColor="background1"/>
+                <w:sz w:val="20"/>
+                <w:szCs w:val="20"/>
+                <w:lang w:eastAsia="zh-TW"/>
+              </w:rPr>
+              <w:t>EX_0</w:t>
+            </w:r>
+            <w:r>
+              <w:rPr>
+                <w:rFonts w:asciiTheme="majorEastAsia" w:eastAsiaTheme="majorEastAsia" w:hAnsiTheme="majorEastAsia" w:cs="Times New Roman"/>
+                <w:b/>
+                <w:color w:val="FFFFFF" w:themeColor="background1"/>
+                <w:sz w:val="20"/>
+                <w:szCs w:val="20"/>
+                <w:lang w:eastAsia="zh-TW"/>
+              </w:rPr>
+              <w:t>0</w:t>
+            </w:r>
+            <w:r>
+              <w:rPr>
+                <w:rFonts w:asciiTheme="majorEastAsia" w:eastAsiaTheme="majorEastAsia" w:hAnsiTheme="majorEastAsia" w:cs="Times New Roman"/>
+                <w:b/>
+                <w:color w:val="FFFFFF" w:themeColor="background1"/>
+                <w:sz w:val="20"/>
+                <w:szCs w:val="20"/>
+                <w:lang w:eastAsia="zh-TW"/>
+              </w:rPr>
+              <w:t xml:space="preserve">           0      1       2      3      4</w:t>
+            </w:r>
+          </w:p>
+        </w:tc>
+        <w:tc>
+          <w:tcPr>
+            <w:tcW w:w="450" w:type="dxa"/>
+            <w:tcBorders>
+              <w:left w:val="single" w:sz="4" w:space="0" w:color="auto"/>
+            </w:tcBorders>
+            <w:shd w:val="clear" w:color="auto" w:fill="FFFFFF" w:themeFill="background1"/>
+          </w:tcPr>
+          <w:p>
+            <w:pPr>
+              <w:jc w:val="center"/>
+              <w:rPr>
+                <w:rFonts w:asciiTheme="majorEastAsia" w:eastAsiaTheme="majorEastAsia" w:hAnsiTheme="majorEastAsia" w:cs="Times New Roman"/>
+                <w:b/>
+                <w:color w:val="2E74B5" w:themeColor="accent5" w:themeShade="BF"/>
+                <w:sz w:val="18"/>
+                <w:szCs w:val="18"/>
+              </w:rPr>
+            </w:pPr>
+            <w:r>
+              <w:rPr>
+                <w:rFonts w:asciiTheme="majorEastAsia" w:eastAsiaTheme="majorEastAsia" w:hAnsiTheme="majorEastAsia" w:cs="Times New Roman"/>
+                <w:b/>
+                <w:color w:val="2E74B5" w:themeColor="accent5" w:themeShade="BF"/>
+                <w:sz w:val="18"/>
+                <w:szCs w:val="18"/>
+              </w:rPr>
+              <w:t>1</w:t>
+            </w:r>
+          </w:p>
+        </w:tc>
+        <w:tc>
+          <w:tcPr>
+            <w:tcW w:w="2946" w:type="dxa"/>
+            <w:tcBorders>
+              <w:left w:val="single" w:sz="4" w:space="0" w:color="auto"/>
+            </w:tcBorders>
+            <w:shd w:val="clear" w:color="auto" w:fill="1F4E79" w:themeFill="accent5" w:themeFillShade="80"/>
+          </w:tcPr>
+          <w:p>
+            <w:pPr>
+              <w:rPr>
+                <w:rFonts w:asciiTheme="majorEastAsia" w:eastAsiaTheme="majorEastAsia" w:hAnsiTheme="majorEastAsia" w:cs="Times New Roman"/>
+                <w:b/>
+                <w:color w:val="FFFFFF" w:themeColor="background1"/>
+                <w:sz w:val="20"/>
+                <w:szCs w:val="20"/>
+              </w:rPr>
+            </w:pPr>
+          </w:p>
+        </w:tc>
+      </w:tr>
+      <w:tr>
+        <w:tc>
+          <w:tcPr>
+            <w:tcW w:w="7645" w:type="dxa"/>
+            <w:tcBorders>
+              <w:right w:val="single" w:sz="4" w:space="0" w:color="auto"/>
+            </w:tcBorders>
+            <w:shd w:val="clear" w:color="auto" w:fill="1F4E79" w:themeFill="accent5" w:themeFillShade="80"/>
+          </w:tcPr>
+          <w:p>
+            <w:pPr>
+              <w:rPr>
+                <w:rFonts w:asciiTheme="majorEastAsia" w:eastAsiaTheme="majorEastAsia" w:hAnsiTheme="majorEastAsia" w:cs="Times New Roman"/>
+                <w:b/>
+                <w:color w:val="FFFFFF" w:themeColor="background1"/>
+                <w:sz w:val="20"/>
+                <w:szCs w:val="20"/>
+              </w:rPr>
+            </w:pPr>
+            <w:r>
+              <w:rPr>
+                <w:rFonts w:asciiTheme="majorEastAsia" w:eastAsiaTheme="majorEastAsia" w:hAnsiTheme="majorEastAsia" w:cs="Times New Roman" w:hint="eastAsia"/>
+                <w:b/>
+                <w:color w:val="FFFFFF" w:themeColor="background1"/>
+                <w:sz w:val="20"/>
+                <w:szCs w:val="20"/>
+              </w:rPr>
+              <w:t>#</w:t>
+            </w:r>
+            <w:r>
+              <w:rPr>
+                <w:rFonts w:asciiTheme="majorEastAsia" w:eastAsiaTheme="majorEastAsia" w:hAnsiTheme="majorEastAsia" w:cs="Times New Roman"/>
+                <w:b/>
+                <w:color w:val="FFFFFF" w:themeColor="background1"/>
+                <w:sz w:val="20"/>
+                <w:szCs w:val="20"/>
+              </w:rPr>
+              <w:t xml:space="preserve">                -5     -4      -3     -2     -1</w:t>
+            </w:r>
+          </w:p>
+        </w:tc>
+        <w:tc>
+          <w:tcPr>
+            <w:tcW w:w="450" w:type="dxa"/>
+            <w:tcBorders>
+              <w:left w:val="single" w:sz="4" w:space="0" w:color="auto"/>
+            </w:tcBorders>
+            <w:shd w:val="clear" w:color="auto" w:fill="FFFFFF" w:themeFill="background1"/>
+          </w:tcPr>
+          <w:p>
+            <w:pPr>
+              <w:jc w:val="center"/>
+              <w:rPr>
+                <w:rFonts w:asciiTheme="majorEastAsia" w:eastAsiaTheme="majorEastAsia" w:hAnsiTheme="majorEastAsia"/>
+                <w:b/>
+                <w:color w:val="2E74B5" w:themeColor="accent5" w:themeShade="BF"/>
+                <w:sz w:val="18"/>
+                <w:szCs w:val="18"/>
+                <w:lang w:eastAsia="zh-TW"/>
+              </w:rPr>
+            </w:pPr>
+            <w:r>
+              <w:rPr>
+                <w:rFonts w:asciiTheme="majorEastAsia" w:eastAsiaTheme="majorEastAsia" w:hAnsiTheme="majorEastAsia"/>
+                <w:b/>
+                <w:color w:val="2E74B5" w:themeColor="accent5" w:themeShade="BF"/>
+                <w:sz w:val="18"/>
+                <w:szCs w:val="18"/>
+                <w:lang w:eastAsia="zh-TW"/>
+              </w:rPr>
+              <w:t>2</w:t>
+            </w:r>
+          </w:p>
+        </w:tc>
+        <w:tc>
+          <w:tcPr>
+            <w:tcW w:w="2946" w:type="dxa"/>
+            <w:tcBorders>
+              <w:left w:val="single" w:sz="4" w:space="0" w:color="auto"/>
+            </w:tcBorders>
+            <w:shd w:val="clear" w:color="auto" w:fill="1F4E79" w:themeFill="accent5" w:themeFillShade="80"/>
+          </w:tcPr>
+          <w:p>
+            <w:pPr>
+              <w:rPr>
+                <w:rFonts w:asciiTheme="majorEastAsia" w:eastAsiaTheme="majorEastAsia" w:hAnsiTheme="majorEastAsia" w:hint="eastAsia"/>
+                <w:b/>
+                <w:color w:val="FFFFFF" w:themeColor="background1"/>
+                <w:sz w:val="20"/>
+                <w:szCs w:val="20"/>
+                <w:lang w:eastAsia="zh-TW"/>
+              </w:rPr>
+            </w:pPr>
+          </w:p>
+        </w:tc>
+      </w:tr>
+      <w:tr>
+        <w:tc>
+          <w:tcPr>
+            <w:tcW w:w="7645" w:type="dxa"/>
+            <w:tcBorders>
+              <w:right w:val="single" w:sz="4" w:space="0" w:color="auto"/>
+            </w:tcBorders>
+            <w:shd w:val="clear" w:color="auto" w:fill="1F4E79" w:themeFill="accent5" w:themeFillShade="80"/>
+          </w:tcPr>
+          <w:p>
+            <w:pPr>
+              <w:rPr>
+                <w:rFonts w:asciiTheme="majorEastAsia" w:eastAsiaTheme="majorEastAsia" w:hAnsiTheme="majorEastAsia" w:cs="Microsoft JhengHei"/>
+                <w:b/>
+                <w:color w:val="FFFFFF" w:themeColor="background1"/>
+                <w:sz w:val="20"/>
+                <w:szCs w:val="20"/>
+                <w:lang w:eastAsia="zh-TW"/>
+              </w:rPr>
+            </w:pPr>
+            <w:r>
+              <w:rPr>
+                <w:rFonts w:asciiTheme="majorEastAsia" w:eastAsiaTheme="majorEastAsia" w:hAnsiTheme="majorEastAsia" w:cs="AndaleMono"/>
+                <w:b/>
+                <w:color w:val="FFFFFF" w:themeColor="background1"/>
+                <w:sz w:val="20"/>
+                <w:szCs w:val="20"/>
+              </w:rPr>
+              <w:t>&gt;&gt;&gt; capture = ["gary", "tom", "</w:t>
+            </w:r>
+            <w:proofErr w:type="spellStart"/>
+            <w:r>
+              <w:rPr>
+                <w:rFonts w:asciiTheme="majorEastAsia" w:eastAsiaTheme="majorEastAsia" w:hAnsiTheme="majorEastAsia" w:cs="AndaleMono"/>
+                <w:b/>
+                <w:color w:val="FFFFFF" w:themeColor="background1"/>
+                <w:sz w:val="20"/>
+                <w:szCs w:val="20"/>
+              </w:rPr>
+              <w:t>mary</w:t>
+            </w:r>
+            <w:proofErr w:type="spellEnd"/>
+            <w:r>
+              <w:rPr>
+                <w:rFonts w:asciiTheme="majorEastAsia" w:eastAsiaTheme="majorEastAsia" w:hAnsiTheme="majorEastAsia" w:cs="AndaleMono"/>
+                <w:b/>
+                <w:color w:val="FFFFFF" w:themeColor="background1"/>
+                <w:sz w:val="20"/>
+                <w:szCs w:val="20"/>
+              </w:rPr>
+              <w:t>", "bob", "joe"]</w:t>
+            </w:r>
+          </w:p>
+        </w:tc>
+        <w:tc>
+          <w:tcPr>
+            <w:tcW w:w="450" w:type="dxa"/>
+            <w:tcBorders>
+              <w:left w:val="single" w:sz="4" w:space="0" w:color="auto"/>
+            </w:tcBorders>
+            <w:shd w:val="clear" w:color="auto" w:fill="FFFFFF" w:themeFill="background1"/>
+          </w:tcPr>
+          <w:p>
+            <w:pPr>
+              <w:jc w:val="center"/>
+              <w:rPr>
+                <w:rFonts w:asciiTheme="majorEastAsia" w:eastAsiaTheme="majorEastAsia" w:hAnsiTheme="majorEastAsia" w:cs="Microsoft JhengHei"/>
+                <w:b/>
+                <w:color w:val="2E74B5" w:themeColor="accent5" w:themeShade="BF"/>
+                <w:sz w:val="18"/>
+                <w:szCs w:val="18"/>
+                <w:lang w:eastAsia="zh-TW"/>
+              </w:rPr>
+            </w:pPr>
+            <w:r>
+              <w:rPr>
+                <w:rFonts w:asciiTheme="majorEastAsia" w:eastAsiaTheme="majorEastAsia" w:hAnsiTheme="majorEastAsia" w:cs="Microsoft JhengHei"/>
+                <w:b/>
+                <w:color w:val="2E74B5" w:themeColor="accent5" w:themeShade="BF"/>
+                <w:sz w:val="18"/>
+                <w:szCs w:val="18"/>
+                <w:lang w:eastAsia="zh-TW"/>
+              </w:rPr>
+              <w:t>3</w:t>
+            </w:r>
+          </w:p>
+        </w:tc>
+        <w:tc>
+          <w:tcPr>
+            <w:tcW w:w="2946" w:type="dxa"/>
+            <w:tcBorders>
+              <w:left w:val="single" w:sz="4" w:space="0" w:color="auto"/>
+            </w:tcBorders>
+            <w:shd w:val="clear" w:color="auto" w:fill="1F4E79" w:themeFill="accent5" w:themeFillShade="80"/>
+          </w:tcPr>
+          <w:p>
+            <w:pPr>
+              <w:rPr>
+                <w:rFonts w:asciiTheme="majorEastAsia" w:eastAsiaTheme="majorEastAsia" w:hAnsiTheme="majorEastAsia" w:cs="Microsoft JhengHei"/>
+                <w:b/>
+                <w:color w:val="FFFFFF" w:themeColor="background1"/>
+                <w:sz w:val="20"/>
+                <w:szCs w:val="20"/>
+                <w:lang w:eastAsia="zh-TW"/>
+              </w:rPr>
+            </w:pPr>
+            <w:r>
+              <w:rPr>
+                <w:rFonts w:asciiTheme="majorEastAsia" w:eastAsiaTheme="majorEastAsia" w:hAnsiTheme="majorEastAsia" w:cs="Microsoft JhengHei" w:hint="eastAsia"/>
+                <w:b/>
+                <w:color w:val="FFFFFF" w:themeColor="background1"/>
+                <w:sz w:val="20"/>
+                <w:szCs w:val="20"/>
+                <w:lang w:eastAsia="zh-TW"/>
+              </w:rPr>
+              <w:t>設定</w:t>
+            </w:r>
+            <w:r>
+              <w:rPr>
+                <w:rFonts w:asciiTheme="majorEastAsia" w:eastAsiaTheme="majorEastAsia" w:hAnsiTheme="majorEastAsia" w:hint="eastAsia"/>
+                <w:b/>
+                <w:color w:val="FFFFFF" w:themeColor="background1"/>
+                <w:sz w:val="20"/>
+                <w:szCs w:val="20"/>
+                <w:lang w:eastAsia="zh-TW"/>
+              </w:rPr>
+              <w:t>list</w:t>
+            </w:r>
+            <w:r>
+              <w:rPr>
+                <w:rFonts w:asciiTheme="majorEastAsia" w:eastAsiaTheme="majorEastAsia" w:hAnsiTheme="majorEastAsia" w:cs="Microsoft JhengHei" w:hint="eastAsia"/>
+                <w:b/>
+                <w:color w:val="FFFFFF" w:themeColor="background1"/>
+                <w:sz w:val="20"/>
+                <w:szCs w:val="20"/>
+                <w:lang w:eastAsia="zh-TW"/>
+              </w:rPr>
+              <w:t>裡面的</w:t>
+            </w:r>
+            <w:r>
+              <w:rPr>
+                <w:rFonts w:ascii="Microsoft JhengHei" w:eastAsia="Microsoft JhengHei" w:hAnsi="Microsoft JhengHei" w:cs="Microsoft JhengHei" w:hint="eastAsia"/>
+                <w:b/>
+                <w:color w:val="FFFFFF" w:themeColor="background1"/>
+                <w:sz w:val="20"/>
+                <w:szCs w:val="20"/>
+                <w:lang w:eastAsia="zh-TW"/>
+              </w:rPr>
+              <w:t>值</w:t>
+            </w:r>
+          </w:p>
+        </w:tc>
+      </w:tr>
+      <w:tr>
+        <w:tc>
+          <w:tcPr>
+            <w:tcW w:w="7645" w:type="dxa"/>
+            <w:tcBorders>
+              <w:right w:val="single" w:sz="4" w:space="0" w:color="auto"/>
+            </w:tcBorders>
+            <w:shd w:val="clear" w:color="auto" w:fill="1F4E79" w:themeFill="accent5" w:themeFillShade="80"/>
+          </w:tcPr>
+          <w:p>
+            <w:pPr>
+              <w:rPr>
+                <w:rFonts w:asciiTheme="majorEastAsia" w:eastAsiaTheme="majorEastAsia" w:hAnsiTheme="majorEastAsia" w:cs="Microsoft JhengHei"/>
+                <w:b/>
+                <w:color w:val="FFFFFF" w:themeColor="background1"/>
+                <w:sz w:val="20"/>
+                <w:szCs w:val="20"/>
+                <w:lang w:eastAsia="zh-TW"/>
+              </w:rPr>
+            </w:pPr>
+            <w:r>
+              <w:rPr>
+                <w:rFonts w:asciiTheme="majorEastAsia" w:eastAsiaTheme="majorEastAsia" w:hAnsiTheme="majorEastAsia" w:cs="AndaleMono"/>
+                <w:b/>
+                <w:color w:val="FFFFFF" w:themeColor="background1"/>
+                <w:sz w:val="20"/>
+                <w:szCs w:val="20"/>
+              </w:rPr>
+              <w:t>&gt;&gt;&gt; print(</w:t>
+            </w:r>
+            <w:proofErr w:type="gramStart"/>
+            <w:r>
+              <w:rPr>
+                <w:rFonts w:asciiTheme="majorEastAsia" w:eastAsiaTheme="majorEastAsia" w:hAnsiTheme="majorEastAsia" w:cs="AndaleMono"/>
+                <w:b/>
+                <w:color w:val="FFFFFF" w:themeColor="background1"/>
+                <w:sz w:val="20"/>
+                <w:szCs w:val="20"/>
+              </w:rPr>
+              <w:t>capture[</w:t>
+            </w:r>
+            <w:proofErr w:type="gramEnd"/>
+            <w:r>
+              <w:rPr>
+                <w:rFonts w:asciiTheme="majorEastAsia" w:eastAsiaTheme="majorEastAsia" w:hAnsiTheme="majorEastAsia" w:cs="AndaleMono"/>
+                <w:b/>
+                <w:color w:val="FFFFFF" w:themeColor="background1"/>
+                <w:sz w:val="20"/>
+                <w:szCs w:val="20"/>
+              </w:rPr>
+              <w:t>2:])</w:t>
+            </w:r>
+          </w:p>
+        </w:tc>
+        <w:tc>
+          <w:tcPr>
+            <w:tcW w:w="450" w:type="dxa"/>
+            <w:tcBorders>
+              <w:left w:val="single" w:sz="4" w:space="0" w:color="auto"/>
+            </w:tcBorders>
+            <w:shd w:val="clear" w:color="auto" w:fill="FFFFFF" w:themeFill="background1"/>
+          </w:tcPr>
+          <w:p>
+            <w:pPr>
+              <w:jc w:val="center"/>
+              <w:rPr>
+                <w:rFonts w:asciiTheme="majorEastAsia" w:eastAsiaTheme="majorEastAsia" w:hAnsiTheme="majorEastAsia" w:cs="Microsoft JhengHei"/>
+                <w:b/>
+                <w:color w:val="2E74B5" w:themeColor="accent5" w:themeShade="BF"/>
+                <w:sz w:val="18"/>
+                <w:szCs w:val="18"/>
+                <w:lang w:eastAsia="zh-TW"/>
+              </w:rPr>
+            </w:pPr>
+            <w:r>
+              <w:rPr>
+                <w:rFonts w:asciiTheme="majorEastAsia" w:eastAsiaTheme="majorEastAsia" w:hAnsiTheme="majorEastAsia" w:cs="Microsoft JhengHei"/>
+                <w:b/>
+                <w:color w:val="2E74B5" w:themeColor="accent5" w:themeShade="BF"/>
+                <w:sz w:val="18"/>
+                <w:szCs w:val="18"/>
+                <w:lang w:eastAsia="zh-TW"/>
+              </w:rPr>
+              <w:t>4</w:t>
+            </w:r>
+          </w:p>
+        </w:tc>
+        <w:tc>
+          <w:tcPr>
+            <w:tcW w:w="2946" w:type="dxa"/>
+            <w:tcBorders>
+              <w:left w:val="single" w:sz="4" w:space="0" w:color="auto"/>
+            </w:tcBorders>
+            <w:shd w:val="clear" w:color="auto" w:fill="1F4E79" w:themeFill="accent5" w:themeFillShade="80"/>
+          </w:tcPr>
+          <w:p>
+            <w:pPr>
+              <w:rPr>
+                <w:rFonts w:asciiTheme="majorEastAsia" w:eastAsiaTheme="majorEastAsia" w:hAnsiTheme="majorEastAsia" w:cs="Microsoft JhengHei"/>
+                <w:b/>
+                <w:color w:val="FFFFFF" w:themeColor="background1"/>
+                <w:sz w:val="20"/>
+                <w:szCs w:val="20"/>
+                <w:lang w:eastAsia="zh-TW"/>
+              </w:rPr>
+            </w:pPr>
+            <w:r>
+              <w:rPr>
+                <w:rFonts w:asciiTheme="majorEastAsia" w:eastAsiaTheme="majorEastAsia" w:hAnsiTheme="majorEastAsia" w:cs="Microsoft JhengHei" w:hint="eastAsia"/>
+                <w:b/>
+                <w:color w:val="FFFFFF" w:themeColor="background1"/>
+                <w:sz w:val="20"/>
+                <w:szCs w:val="20"/>
+                <w:lang w:eastAsia="zh-TW"/>
+              </w:rPr>
+              <w:t>列印指定i</w:t>
+            </w:r>
+            <w:r>
+              <w:rPr>
+                <w:rFonts w:asciiTheme="majorEastAsia" w:eastAsiaTheme="majorEastAsia" w:hAnsiTheme="majorEastAsia" w:cs="Microsoft JhengHei"/>
+                <w:b/>
+                <w:color w:val="FFFFFF" w:themeColor="background1"/>
+                <w:sz w:val="20"/>
+                <w:szCs w:val="20"/>
+                <w:lang w:eastAsia="zh-TW"/>
+              </w:rPr>
+              <w:t>ndex</w:t>
+            </w:r>
+            <w:r>
+              <w:rPr>
+                <w:rFonts w:asciiTheme="majorEastAsia" w:eastAsiaTheme="majorEastAsia" w:hAnsiTheme="majorEastAsia" w:cs="Microsoft JhengHei" w:hint="eastAsia"/>
+                <w:b/>
+                <w:color w:val="FFFFFF" w:themeColor="background1"/>
+                <w:sz w:val="20"/>
+                <w:szCs w:val="20"/>
+                <w:lang w:eastAsia="zh-TW"/>
+              </w:rPr>
+              <w:t>的</w:t>
+            </w:r>
+            <w:r>
+              <w:rPr>
+                <w:rFonts w:ascii="Microsoft JhengHei" w:eastAsia="Microsoft JhengHei" w:hAnsi="Microsoft JhengHei" w:cs="Microsoft JhengHei" w:hint="eastAsia"/>
+                <w:b/>
+                <w:color w:val="FFFFFF" w:themeColor="background1"/>
+                <w:sz w:val="20"/>
+                <w:szCs w:val="20"/>
+                <w:lang w:eastAsia="zh-TW"/>
+              </w:rPr>
+              <w:t>值</w:t>
+            </w:r>
+          </w:p>
+        </w:tc>
+      </w:tr>
+      <w:tr>
+        <w:tc>
+          <w:tcPr>
+            <w:tcW w:w="7645" w:type="dxa"/>
+            <w:tcBorders>
+              <w:right w:val="single" w:sz="4" w:space="0" w:color="auto"/>
+            </w:tcBorders>
+            <w:shd w:val="clear" w:color="auto" w:fill="1F4E79" w:themeFill="accent5" w:themeFillShade="80"/>
+          </w:tcPr>
+          <w:p>
+            <w:pPr>
+              <w:rPr>
+                <w:rFonts w:asciiTheme="majorEastAsia" w:eastAsiaTheme="majorEastAsia" w:hAnsiTheme="majorEastAsia" w:cs="Microsoft JhengHei"/>
+                <w:b/>
+                <w:color w:val="FFFFFF" w:themeColor="background1"/>
+                <w:sz w:val="20"/>
+                <w:szCs w:val="20"/>
+                <w:lang w:eastAsia="zh-TW"/>
+              </w:rPr>
+            </w:pPr>
+            <w:r>
+              <w:rPr>
+                <w:rFonts w:asciiTheme="majorEastAsia" w:eastAsiaTheme="majorEastAsia" w:hAnsiTheme="majorEastAsia" w:cs="AndaleMono"/>
+                <w:b/>
+                <w:color w:val="FFFFFF" w:themeColor="background1"/>
+                <w:sz w:val="20"/>
+                <w:szCs w:val="20"/>
+              </w:rPr>
+              <w:t>['</w:t>
+            </w:r>
+            <w:proofErr w:type="spellStart"/>
+            <w:r>
+              <w:rPr>
+                <w:rFonts w:asciiTheme="majorEastAsia" w:eastAsiaTheme="majorEastAsia" w:hAnsiTheme="majorEastAsia" w:cs="AndaleMono"/>
+                <w:b/>
+                <w:color w:val="FFFFFF" w:themeColor="background1"/>
+                <w:sz w:val="20"/>
+                <w:szCs w:val="20"/>
+              </w:rPr>
+              <w:t>mary</w:t>
+            </w:r>
+            <w:proofErr w:type="spellEnd"/>
+            <w:r>
+              <w:rPr>
+                <w:rFonts w:asciiTheme="majorEastAsia" w:eastAsiaTheme="majorEastAsia" w:hAnsiTheme="majorEastAsia" w:cs="AndaleMono"/>
+                <w:b/>
+                <w:color w:val="FFFFFF" w:themeColor="background1"/>
+                <w:sz w:val="20"/>
+                <w:szCs w:val="20"/>
+              </w:rPr>
+              <w:t>', 'bob', 'joe']</w:t>
+            </w:r>
+          </w:p>
+        </w:tc>
+        <w:tc>
+          <w:tcPr>
+            <w:tcW w:w="450" w:type="dxa"/>
+            <w:tcBorders>
+              <w:left w:val="single" w:sz="4" w:space="0" w:color="auto"/>
+            </w:tcBorders>
+            <w:shd w:val="clear" w:color="auto" w:fill="FFFFFF" w:themeFill="background1"/>
+          </w:tcPr>
+          <w:p>
+            <w:pPr>
+              <w:jc w:val="center"/>
+              <w:rPr>
+                <w:rFonts w:asciiTheme="majorEastAsia" w:eastAsiaTheme="majorEastAsia" w:hAnsiTheme="majorEastAsia" w:cs="Microsoft JhengHei"/>
+                <w:b/>
+                <w:color w:val="2E74B5" w:themeColor="accent5" w:themeShade="BF"/>
+                <w:sz w:val="18"/>
+                <w:szCs w:val="18"/>
+                <w:lang w:eastAsia="zh-TW"/>
+              </w:rPr>
+            </w:pPr>
+            <w:r>
+              <w:rPr>
+                <w:rFonts w:asciiTheme="majorEastAsia" w:eastAsiaTheme="majorEastAsia" w:hAnsiTheme="majorEastAsia" w:cs="Microsoft JhengHei"/>
+                <w:b/>
+                <w:color w:val="2E74B5" w:themeColor="accent5" w:themeShade="BF"/>
+                <w:sz w:val="18"/>
+                <w:szCs w:val="18"/>
+                <w:lang w:eastAsia="zh-TW"/>
+              </w:rPr>
+              <w:t>5</w:t>
+            </w:r>
+          </w:p>
+        </w:tc>
+        <w:tc>
+          <w:tcPr>
+            <w:tcW w:w="2946" w:type="dxa"/>
+            <w:tcBorders>
+              <w:left w:val="single" w:sz="4" w:space="0" w:color="auto"/>
+            </w:tcBorders>
+            <w:shd w:val="clear" w:color="auto" w:fill="1F4E79" w:themeFill="accent5" w:themeFillShade="80"/>
+          </w:tcPr>
+          <w:p>
+            <w:pPr>
+              <w:rPr>
+                <w:rFonts w:asciiTheme="majorEastAsia" w:eastAsiaTheme="majorEastAsia" w:hAnsiTheme="majorEastAsia" w:cs="Microsoft JhengHei"/>
+                <w:b/>
+                <w:color w:val="FFFFFF" w:themeColor="background1"/>
+                <w:sz w:val="20"/>
+                <w:szCs w:val="20"/>
+                <w:lang w:eastAsia="zh-TW"/>
+              </w:rPr>
+            </w:pPr>
+            <w:r>
+              <w:rPr>
+                <w:rFonts w:asciiTheme="majorEastAsia" w:eastAsiaTheme="majorEastAsia" w:hAnsiTheme="majorEastAsia" w:cs="Microsoft JhengHei" w:hint="eastAsia"/>
+                <w:b/>
+                <w:color w:val="FFFFFF" w:themeColor="background1"/>
+                <w:sz w:val="20"/>
+                <w:szCs w:val="20"/>
+                <w:lang w:eastAsia="zh-TW"/>
+              </w:rPr>
+              <w:t>顯示結果</w:t>
+            </w:r>
+          </w:p>
+        </w:tc>
+      </w:tr>
+      <w:tr>
+        <w:tc>
+          <w:tcPr>
+            <w:tcW w:w="7645" w:type="dxa"/>
+            <w:tcBorders>
+              <w:right w:val="single" w:sz="4" w:space="0" w:color="auto"/>
+            </w:tcBorders>
+            <w:shd w:val="clear" w:color="auto" w:fill="1F4E79" w:themeFill="accent5" w:themeFillShade="80"/>
+          </w:tcPr>
+          <w:p>
+            <w:pPr>
+              <w:rPr>
+                <w:rFonts w:asciiTheme="majorEastAsia" w:eastAsiaTheme="majorEastAsia" w:hAnsiTheme="majorEastAsia" w:cs="Microsoft JhengHei"/>
+                <w:b/>
+                <w:color w:val="FFFFFF" w:themeColor="background1"/>
+                <w:sz w:val="20"/>
+                <w:szCs w:val="20"/>
+                <w:lang w:eastAsia="zh-TW"/>
+              </w:rPr>
+            </w:pPr>
+          </w:p>
+        </w:tc>
+        <w:tc>
+          <w:tcPr>
+            <w:tcW w:w="450" w:type="dxa"/>
+            <w:tcBorders>
+              <w:left w:val="single" w:sz="4" w:space="0" w:color="auto"/>
+            </w:tcBorders>
+            <w:shd w:val="clear" w:color="auto" w:fill="FFFFFF" w:themeFill="background1"/>
+          </w:tcPr>
+          <w:p>
+            <w:pPr>
+              <w:jc w:val="center"/>
+              <w:rPr>
+                <w:rFonts w:asciiTheme="majorEastAsia" w:eastAsiaTheme="majorEastAsia" w:hAnsiTheme="majorEastAsia" w:cs="Microsoft JhengHei"/>
+                <w:b/>
+                <w:color w:val="2E74B5" w:themeColor="accent5" w:themeShade="BF"/>
+                <w:sz w:val="18"/>
+                <w:szCs w:val="18"/>
+                <w:lang w:eastAsia="zh-TW"/>
+              </w:rPr>
+            </w:pPr>
+            <w:r>
+              <w:rPr>
+                <w:rFonts w:asciiTheme="majorEastAsia" w:eastAsiaTheme="majorEastAsia" w:hAnsiTheme="majorEastAsia" w:cs="Microsoft JhengHei"/>
+                <w:b/>
+                <w:color w:val="2E74B5" w:themeColor="accent5" w:themeShade="BF"/>
+                <w:sz w:val="18"/>
+                <w:szCs w:val="18"/>
+                <w:lang w:eastAsia="zh-TW"/>
+              </w:rPr>
+              <w:t>6</w:t>
+            </w:r>
+          </w:p>
+        </w:tc>
+        <w:tc>
+          <w:tcPr>
+            <w:tcW w:w="2946" w:type="dxa"/>
+            <w:tcBorders>
+              <w:left w:val="single" w:sz="4" w:space="0" w:color="auto"/>
+            </w:tcBorders>
+            <w:shd w:val="clear" w:color="auto" w:fill="1F4E79" w:themeFill="accent5" w:themeFillShade="80"/>
+          </w:tcPr>
+          <w:p>
+            <w:pPr>
+              <w:rPr>
+                <w:rFonts w:asciiTheme="majorEastAsia" w:eastAsiaTheme="majorEastAsia" w:hAnsiTheme="majorEastAsia" w:cs="Microsoft JhengHei"/>
+                <w:b/>
+                <w:color w:val="FFFFFF" w:themeColor="background1"/>
+                <w:sz w:val="20"/>
+                <w:szCs w:val="20"/>
+                <w:lang w:eastAsia="zh-TW"/>
+              </w:rPr>
+            </w:pPr>
+          </w:p>
+        </w:tc>
+      </w:tr>
+      <w:tr>
+        <w:tc>
+          <w:tcPr>
+            <w:tcW w:w="7645" w:type="dxa"/>
+            <w:tcBorders>
+              <w:right w:val="single" w:sz="4" w:space="0" w:color="auto"/>
+            </w:tcBorders>
+            <w:shd w:val="clear" w:color="auto" w:fill="1F4E79" w:themeFill="accent5" w:themeFillShade="80"/>
+          </w:tcPr>
+          <w:p>
+            <w:pPr>
+              <w:rPr>
+                <w:rFonts w:asciiTheme="majorEastAsia" w:eastAsiaTheme="majorEastAsia" w:hAnsiTheme="majorEastAsia" w:cs="Microsoft JhengHei"/>
+                <w:b/>
+                <w:color w:val="FFFFFF" w:themeColor="background1"/>
+                <w:sz w:val="20"/>
+                <w:szCs w:val="20"/>
+                <w:lang w:eastAsia="zh-TW"/>
+              </w:rPr>
+            </w:pPr>
+            <w:r>
+              <w:rPr>
+                <w:rFonts w:asciiTheme="majorEastAsia" w:eastAsiaTheme="majorEastAsia" w:hAnsiTheme="majorEastAsia" w:cs="Microsoft JhengHei"/>
+                <w:b/>
+                <w:color w:val="FFFFFF" w:themeColor="background1"/>
+                <w:sz w:val="20"/>
+                <w:szCs w:val="20"/>
+                <w:lang w:eastAsia="zh-TW"/>
+              </w:rPr>
+              <w:t># EX_01</w:t>
+            </w:r>
+          </w:p>
+        </w:tc>
+        <w:tc>
+          <w:tcPr>
+            <w:tcW w:w="450" w:type="dxa"/>
+            <w:tcBorders>
+              <w:left w:val="single" w:sz="4" w:space="0" w:color="auto"/>
+            </w:tcBorders>
+            <w:shd w:val="clear" w:color="auto" w:fill="FFFFFF" w:themeFill="background1"/>
+          </w:tcPr>
+          <w:p>
+            <w:pPr>
+              <w:jc w:val="center"/>
+              <w:rPr>
+                <w:rFonts w:asciiTheme="majorEastAsia" w:eastAsiaTheme="majorEastAsia" w:hAnsiTheme="majorEastAsia" w:cs="Microsoft JhengHei"/>
+                <w:b/>
+                <w:color w:val="2E74B5" w:themeColor="accent5" w:themeShade="BF"/>
+                <w:sz w:val="18"/>
+                <w:szCs w:val="18"/>
+                <w:lang w:eastAsia="zh-TW"/>
+              </w:rPr>
+            </w:pPr>
+            <w:r>
+              <w:rPr>
+                <w:rFonts w:asciiTheme="majorEastAsia" w:eastAsiaTheme="majorEastAsia" w:hAnsiTheme="majorEastAsia" w:cs="Microsoft JhengHei"/>
+                <w:b/>
+                <w:color w:val="2E74B5" w:themeColor="accent5" w:themeShade="BF"/>
+                <w:sz w:val="18"/>
+                <w:szCs w:val="18"/>
+                <w:lang w:eastAsia="zh-TW"/>
+              </w:rPr>
+              <w:t>7</w:t>
+            </w:r>
+          </w:p>
+        </w:tc>
+        <w:tc>
+          <w:tcPr>
+            <w:tcW w:w="2946" w:type="dxa"/>
+            <w:tcBorders>
+              <w:left w:val="single" w:sz="4" w:space="0" w:color="auto"/>
+            </w:tcBorders>
+            <w:shd w:val="clear" w:color="auto" w:fill="1F4E79" w:themeFill="accent5" w:themeFillShade="80"/>
+          </w:tcPr>
+          <w:p>
+            <w:pPr>
+              <w:rPr>
+                <w:rFonts w:asciiTheme="majorEastAsia" w:eastAsiaTheme="majorEastAsia" w:hAnsiTheme="majorEastAsia" w:cs="Microsoft JhengHei" w:hint="eastAsia"/>
+                <w:b/>
+                <w:color w:val="FFFFFF" w:themeColor="background1"/>
+                <w:sz w:val="20"/>
+                <w:szCs w:val="20"/>
+                <w:lang w:eastAsia="zh-TW"/>
+              </w:rPr>
+            </w:pPr>
+          </w:p>
+        </w:tc>
+      </w:tr>
+      <w:tr>
+        <w:tc>
+          <w:tcPr>
+            <w:tcW w:w="7645" w:type="dxa"/>
+            <w:tcBorders>
+              <w:right w:val="single" w:sz="4" w:space="0" w:color="auto"/>
+            </w:tcBorders>
+            <w:shd w:val="clear" w:color="auto" w:fill="1F4E79" w:themeFill="accent5" w:themeFillShade="80"/>
+          </w:tcPr>
+          <w:p>
+            <w:pPr>
+              <w:rPr>
+                <w:rFonts w:asciiTheme="majorEastAsia" w:eastAsiaTheme="majorEastAsia" w:hAnsiTheme="majorEastAsia" w:cs="Microsoft JhengHei"/>
+                <w:b/>
+                <w:color w:val="FFFFFF" w:themeColor="background1"/>
+                <w:sz w:val="20"/>
+                <w:szCs w:val="20"/>
+                <w:lang w:eastAsia="zh-TW"/>
+              </w:rPr>
+            </w:pPr>
+            <w:r>
+              <w:rPr>
+                <w:rFonts w:asciiTheme="majorEastAsia" w:eastAsiaTheme="majorEastAsia" w:hAnsiTheme="majorEastAsia" w:cs="AndaleMono"/>
+                <w:b/>
+                <w:color w:val="FFFFFF" w:themeColor="background1"/>
+                <w:sz w:val="20"/>
+                <w:szCs w:val="20"/>
+              </w:rPr>
+              <w:t>&gt;&gt;&gt; print(</w:t>
+            </w:r>
+            <w:proofErr w:type="gramStart"/>
+            <w:r>
+              <w:rPr>
+                <w:rFonts w:asciiTheme="majorEastAsia" w:eastAsiaTheme="majorEastAsia" w:hAnsiTheme="majorEastAsia" w:cs="AndaleMono"/>
+                <w:b/>
+                <w:color w:val="FFFFFF" w:themeColor="background1"/>
+                <w:sz w:val="20"/>
+                <w:szCs w:val="20"/>
+              </w:rPr>
+              <w:t>capture[</w:t>
+            </w:r>
+            <w:proofErr w:type="gramEnd"/>
+            <w:r>
+              <w:rPr>
+                <w:rFonts w:asciiTheme="majorEastAsia" w:eastAsiaTheme="majorEastAsia" w:hAnsiTheme="majorEastAsia" w:cs="AndaleMono"/>
+                <w:b/>
+                <w:color w:val="FFFFFF" w:themeColor="background1"/>
+                <w:sz w:val="20"/>
+                <w:szCs w:val="20"/>
+              </w:rPr>
+              <w:t>:5])</w:t>
+            </w:r>
+          </w:p>
+        </w:tc>
+        <w:tc>
+          <w:tcPr>
+            <w:tcW w:w="450" w:type="dxa"/>
+            <w:tcBorders>
+              <w:left w:val="single" w:sz="4" w:space="0" w:color="auto"/>
+            </w:tcBorders>
+            <w:shd w:val="clear" w:color="auto" w:fill="FFFFFF" w:themeFill="background1"/>
+          </w:tcPr>
+          <w:p>
+            <w:pPr>
+              <w:jc w:val="center"/>
+              <w:rPr>
+                <w:rFonts w:asciiTheme="majorEastAsia" w:eastAsiaTheme="majorEastAsia" w:hAnsiTheme="majorEastAsia" w:cs="Microsoft JhengHei"/>
+                <w:b/>
+                <w:color w:val="2E74B5" w:themeColor="accent5" w:themeShade="BF"/>
+                <w:sz w:val="18"/>
+                <w:szCs w:val="18"/>
+                <w:lang w:eastAsia="zh-TW"/>
+              </w:rPr>
+            </w:pPr>
+            <w:r>
+              <w:rPr>
+                <w:rFonts w:asciiTheme="majorEastAsia" w:eastAsiaTheme="majorEastAsia" w:hAnsiTheme="majorEastAsia" w:cs="Microsoft JhengHei"/>
+                <w:b/>
+                <w:color w:val="2E74B5" w:themeColor="accent5" w:themeShade="BF"/>
+                <w:sz w:val="18"/>
+                <w:szCs w:val="18"/>
+                <w:lang w:eastAsia="zh-TW"/>
+              </w:rPr>
+              <w:t>8</w:t>
+            </w:r>
+          </w:p>
+        </w:tc>
+        <w:tc>
+          <w:tcPr>
+            <w:tcW w:w="2946" w:type="dxa"/>
+            <w:tcBorders>
+              <w:left w:val="single" w:sz="4" w:space="0" w:color="auto"/>
+            </w:tcBorders>
+            <w:shd w:val="clear" w:color="auto" w:fill="1F4E79" w:themeFill="accent5" w:themeFillShade="80"/>
+          </w:tcPr>
+          <w:p>
+            <w:pPr>
+              <w:rPr>
+                <w:rFonts w:asciiTheme="majorEastAsia" w:eastAsiaTheme="majorEastAsia" w:hAnsiTheme="majorEastAsia" w:cs="Microsoft JhengHei"/>
+                <w:b/>
+                <w:color w:val="FFFFFF" w:themeColor="background1"/>
+                <w:sz w:val="20"/>
+                <w:szCs w:val="20"/>
+                <w:lang w:eastAsia="zh-TW"/>
+              </w:rPr>
+            </w:pPr>
+            <w:r>
+              <w:rPr>
+                <w:rFonts w:asciiTheme="majorEastAsia" w:eastAsiaTheme="majorEastAsia" w:hAnsiTheme="majorEastAsia" w:cs="Microsoft JhengHei" w:hint="eastAsia"/>
+                <w:b/>
+                <w:color w:val="FFFFFF" w:themeColor="background1"/>
+                <w:sz w:val="20"/>
+                <w:szCs w:val="20"/>
+                <w:lang w:eastAsia="zh-TW"/>
+              </w:rPr>
+              <w:t>列印指定i</w:t>
+            </w:r>
+            <w:r>
+              <w:rPr>
+                <w:rFonts w:asciiTheme="majorEastAsia" w:eastAsiaTheme="majorEastAsia" w:hAnsiTheme="majorEastAsia" w:cs="Microsoft JhengHei"/>
+                <w:b/>
+                <w:color w:val="FFFFFF" w:themeColor="background1"/>
+                <w:sz w:val="20"/>
+                <w:szCs w:val="20"/>
+                <w:lang w:eastAsia="zh-TW"/>
+              </w:rPr>
+              <w:t>ndex</w:t>
+            </w:r>
+            <w:r>
+              <w:rPr>
+                <w:rFonts w:asciiTheme="majorEastAsia" w:eastAsiaTheme="majorEastAsia" w:hAnsiTheme="majorEastAsia" w:cs="Microsoft JhengHei" w:hint="eastAsia"/>
+                <w:b/>
+                <w:color w:val="FFFFFF" w:themeColor="background1"/>
+                <w:sz w:val="20"/>
+                <w:szCs w:val="20"/>
+                <w:lang w:eastAsia="zh-TW"/>
+              </w:rPr>
+              <w:t>的</w:t>
+            </w:r>
+            <w:r>
+              <w:rPr>
+                <w:rFonts w:ascii="Microsoft JhengHei" w:eastAsia="Microsoft JhengHei" w:hAnsi="Microsoft JhengHei" w:cs="Microsoft JhengHei" w:hint="eastAsia"/>
+                <w:b/>
+                <w:color w:val="FFFFFF" w:themeColor="background1"/>
+                <w:sz w:val="20"/>
+                <w:szCs w:val="20"/>
+                <w:lang w:eastAsia="zh-TW"/>
+              </w:rPr>
+              <w:t>值</w:t>
+            </w:r>
+          </w:p>
+        </w:tc>
+      </w:tr>
+      <w:tr>
+        <w:tc>
+          <w:tcPr>
+            <w:tcW w:w="7645" w:type="dxa"/>
+            <w:tcBorders>
+              <w:right w:val="single" w:sz="4" w:space="0" w:color="auto"/>
+            </w:tcBorders>
+            <w:shd w:val="clear" w:color="auto" w:fill="1F4E79" w:themeFill="accent5" w:themeFillShade="80"/>
+          </w:tcPr>
+          <w:p>
+            <w:pPr>
+              <w:rPr>
+                <w:rFonts w:asciiTheme="majorEastAsia" w:eastAsiaTheme="majorEastAsia" w:hAnsiTheme="majorEastAsia"/>
+                <w:b/>
+                <w:color w:val="FFFFFF" w:themeColor="background1"/>
+                <w:sz w:val="20"/>
+                <w:szCs w:val="20"/>
+                <w:lang w:eastAsia="zh-TW"/>
+              </w:rPr>
+            </w:pPr>
+            <w:r>
+              <w:rPr>
+                <w:rFonts w:asciiTheme="majorEastAsia" w:eastAsiaTheme="majorEastAsia" w:hAnsiTheme="majorEastAsia" w:cs="AndaleMono"/>
+                <w:b/>
+                <w:color w:val="FFFFFF" w:themeColor="background1"/>
+                <w:sz w:val="20"/>
+                <w:szCs w:val="20"/>
+              </w:rPr>
+              <w:t>['gary', 'tom', '</w:t>
+            </w:r>
+            <w:proofErr w:type="spellStart"/>
+            <w:r>
+              <w:rPr>
+                <w:rFonts w:asciiTheme="majorEastAsia" w:eastAsiaTheme="majorEastAsia" w:hAnsiTheme="majorEastAsia" w:cs="AndaleMono"/>
+                <w:b/>
+                <w:color w:val="FFFFFF" w:themeColor="background1"/>
+                <w:sz w:val="20"/>
+                <w:szCs w:val="20"/>
+              </w:rPr>
+              <w:t>mary</w:t>
+            </w:r>
+            <w:proofErr w:type="spellEnd"/>
+            <w:r>
+              <w:rPr>
+                <w:rFonts w:asciiTheme="majorEastAsia" w:eastAsiaTheme="majorEastAsia" w:hAnsiTheme="majorEastAsia" w:cs="AndaleMono"/>
+                <w:b/>
+                <w:color w:val="FFFFFF" w:themeColor="background1"/>
+                <w:sz w:val="20"/>
+                <w:szCs w:val="20"/>
+              </w:rPr>
+              <w:t>', 'bob', 'joe']</w:t>
+            </w:r>
+          </w:p>
+        </w:tc>
+        <w:tc>
+          <w:tcPr>
+            <w:tcW w:w="450" w:type="dxa"/>
+            <w:tcBorders>
+              <w:left w:val="single" w:sz="4" w:space="0" w:color="auto"/>
+            </w:tcBorders>
+            <w:shd w:val="clear" w:color="auto" w:fill="FFFFFF" w:themeFill="background1"/>
+          </w:tcPr>
+          <w:p>
+            <w:pPr>
+              <w:jc w:val="center"/>
+              <w:rPr>
+                <w:rFonts w:asciiTheme="majorEastAsia" w:eastAsiaTheme="majorEastAsia" w:hAnsiTheme="majorEastAsia"/>
+                <w:b/>
+                <w:color w:val="2E74B5" w:themeColor="accent5" w:themeShade="BF"/>
+                <w:sz w:val="18"/>
+                <w:szCs w:val="18"/>
+                <w:lang w:eastAsia="zh-TW"/>
+              </w:rPr>
+            </w:pPr>
+            <w:r>
+              <w:rPr>
+                <w:rFonts w:asciiTheme="majorEastAsia" w:eastAsiaTheme="majorEastAsia" w:hAnsiTheme="majorEastAsia"/>
+                <w:b/>
+                <w:color w:val="2E74B5" w:themeColor="accent5" w:themeShade="BF"/>
+                <w:sz w:val="18"/>
+                <w:szCs w:val="18"/>
+                <w:lang w:eastAsia="zh-TW"/>
+              </w:rPr>
+              <w:t>9</w:t>
+            </w:r>
+          </w:p>
+        </w:tc>
+        <w:tc>
+          <w:tcPr>
+            <w:tcW w:w="2946" w:type="dxa"/>
+            <w:tcBorders>
+              <w:left w:val="single" w:sz="4" w:space="0" w:color="auto"/>
+            </w:tcBorders>
+            <w:shd w:val="clear" w:color="auto" w:fill="1F4E79" w:themeFill="accent5" w:themeFillShade="80"/>
+          </w:tcPr>
+          <w:p>
+            <w:pPr>
+              <w:rPr>
+                <w:rFonts w:asciiTheme="majorEastAsia" w:eastAsiaTheme="majorEastAsia" w:hAnsiTheme="majorEastAsia"/>
+                <w:b/>
+                <w:color w:val="FFFFFF" w:themeColor="background1"/>
+                <w:sz w:val="20"/>
+                <w:szCs w:val="20"/>
+                <w:lang w:eastAsia="zh-TW"/>
+              </w:rPr>
+            </w:pPr>
+            <w:r>
+              <w:rPr>
+                <w:rFonts w:asciiTheme="majorEastAsia" w:eastAsiaTheme="majorEastAsia" w:hAnsiTheme="majorEastAsia" w:cs="Microsoft JhengHei" w:hint="eastAsia"/>
+                <w:b/>
+                <w:color w:val="FFFFFF" w:themeColor="background1"/>
+                <w:sz w:val="20"/>
+                <w:szCs w:val="20"/>
+                <w:lang w:eastAsia="zh-TW"/>
+              </w:rPr>
+              <w:t>顯示結果</w:t>
+            </w:r>
+          </w:p>
+        </w:tc>
+      </w:tr>
+      <w:tr>
+        <w:tc>
+          <w:tcPr>
+            <w:tcW w:w="7645" w:type="dxa"/>
+            <w:tcBorders>
+              <w:right w:val="single" w:sz="4" w:space="0" w:color="auto"/>
+            </w:tcBorders>
+            <w:shd w:val="clear" w:color="auto" w:fill="1F4E79" w:themeFill="accent5" w:themeFillShade="80"/>
+          </w:tcPr>
+          <w:p>
+            <w:pPr>
+              <w:rPr>
+                <w:rFonts w:asciiTheme="majorEastAsia" w:eastAsiaTheme="majorEastAsia" w:hAnsiTheme="majorEastAsia" w:cs="Microsoft JhengHei"/>
+                <w:b/>
+                <w:color w:val="FFFFFF" w:themeColor="background1"/>
+                <w:sz w:val="20"/>
+                <w:szCs w:val="20"/>
+                <w:lang w:eastAsia="zh-TW"/>
+              </w:rPr>
+            </w:pPr>
+          </w:p>
+        </w:tc>
+        <w:tc>
+          <w:tcPr>
+            <w:tcW w:w="450" w:type="dxa"/>
+            <w:tcBorders>
+              <w:left w:val="single" w:sz="4" w:space="0" w:color="auto"/>
+            </w:tcBorders>
+            <w:shd w:val="clear" w:color="auto" w:fill="FFFFFF" w:themeFill="background1"/>
+          </w:tcPr>
+          <w:p>
+            <w:pPr>
+              <w:jc w:val="center"/>
+              <w:rPr>
+                <w:rFonts w:asciiTheme="majorEastAsia" w:eastAsiaTheme="majorEastAsia" w:hAnsiTheme="majorEastAsia" w:cs="Microsoft JhengHei"/>
+                <w:b/>
+                <w:color w:val="2E74B5" w:themeColor="accent5" w:themeShade="BF"/>
+                <w:sz w:val="18"/>
+                <w:szCs w:val="18"/>
+                <w:lang w:eastAsia="zh-TW"/>
+              </w:rPr>
+            </w:pPr>
+            <w:r>
+              <w:rPr>
+                <w:rFonts w:asciiTheme="majorEastAsia" w:eastAsiaTheme="majorEastAsia" w:hAnsiTheme="majorEastAsia" w:cs="Microsoft JhengHei"/>
+                <w:b/>
+                <w:color w:val="2E74B5" w:themeColor="accent5" w:themeShade="BF"/>
+                <w:sz w:val="18"/>
+                <w:szCs w:val="18"/>
+                <w:lang w:eastAsia="zh-TW"/>
+              </w:rPr>
+              <w:t>10</w:t>
+            </w:r>
+          </w:p>
+        </w:tc>
+        <w:tc>
+          <w:tcPr>
+            <w:tcW w:w="2946" w:type="dxa"/>
+            <w:tcBorders>
+              <w:left w:val="single" w:sz="4" w:space="0" w:color="auto"/>
+            </w:tcBorders>
+            <w:shd w:val="clear" w:color="auto" w:fill="1F4E79" w:themeFill="accent5" w:themeFillShade="80"/>
+          </w:tcPr>
+          <w:p>
+            <w:pPr>
+              <w:rPr>
+                <w:rFonts w:asciiTheme="majorEastAsia" w:eastAsiaTheme="majorEastAsia" w:hAnsiTheme="majorEastAsia" w:cs="Microsoft JhengHei"/>
+                <w:b/>
+                <w:color w:val="FFFFFF" w:themeColor="background1"/>
+                <w:sz w:val="20"/>
+                <w:szCs w:val="20"/>
+                <w:lang w:eastAsia="zh-TW"/>
+              </w:rPr>
+            </w:pPr>
+          </w:p>
+        </w:tc>
+      </w:tr>
+      <w:tr>
+        <w:tc>
+          <w:tcPr>
+            <w:tcW w:w="7645" w:type="dxa"/>
+            <w:tcBorders>
+              <w:right w:val="single" w:sz="4" w:space="0" w:color="auto"/>
+            </w:tcBorders>
+            <w:shd w:val="clear" w:color="auto" w:fill="1F4E79" w:themeFill="accent5" w:themeFillShade="80"/>
+          </w:tcPr>
+          <w:p>
+            <w:pPr>
+              <w:rPr>
+                <w:rFonts w:asciiTheme="majorEastAsia" w:eastAsiaTheme="majorEastAsia" w:hAnsiTheme="majorEastAsia" w:hint="eastAsia"/>
+                <w:b/>
+                <w:color w:val="FFFFFF" w:themeColor="background1"/>
+                <w:sz w:val="20"/>
+                <w:szCs w:val="20"/>
+                <w:lang w:eastAsia="zh-TW"/>
+              </w:rPr>
+            </w:pPr>
+            <w:r>
+              <w:rPr>
+                <w:rFonts w:asciiTheme="majorEastAsia" w:eastAsiaTheme="majorEastAsia" w:hAnsiTheme="majorEastAsia"/>
+                <w:b/>
+                <w:color w:val="FFFFFF" w:themeColor="background1"/>
+                <w:sz w:val="20"/>
+                <w:szCs w:val="20"/>
+                <w:lang w:eastAsia="zh-TW"/>
+              </w:rPr>
+              <w:t># EX_02</w:t>
+            </w:r>
+          </w:p>
+        </w:tc>
+        <w:tc>
+          <w:tcPr>
+            <w:tcW w:w="450" w:type="dxa"/>
+            <w:tcBorders>
+              <w:left w:val="single" w:sz="4" w:space="0" w:color="auto"/>
+            </w:tcBorders>
+            <w:shd w:val="clear" w:color="auto" w:fill="FFFFFF" w:themeFill="background1"/>
+          </w:tcPr>
+          <w:p>
+            <w:pPr>
+              <w:jc w:val="center"/>
+              <w:rPr>
+                <w:rFonts w:asciiTheme="majorEastAsia" w:eastAsiaTheme="majorEastAsia" w:hAnsiTheme="majorEastAsia"/>
+                <w:b/>
+                <w:color w:val="2E74B5" w:themeColor="accent5" w:themeShade="BF"/>
+                <w:sz w:val="18"/>
+                <w:szCs w:val="18"/>
+                <w:lang w:eastAsia="zh-TW"/>
+              </w:rPr>
+            </w:pPr>
+            <w:r>
+              <w:rPr>
+                <w:rFonts w:asciiTheme="majorEastAsia" w:eastAsiaTheme="majorEastAsia" w:hAnsiTheme="majorEastAsia"/>
+                <w:b/>
+                <w:color w:val="2E74B5" w:themeColor="accent5" w:themeShade="BF"/>
+                <w:sz w:val="18"/>
+                <w:szCs w:val="18"/>
+                <w:lang w:eastAsia="zh-TW"/>
+              </w:rPr>
+              <w:t>11</w:t>
+            </w:r>
+          </w:p>
+        </w:tc>
+        <w:tc>
+          <w:tcPr>
+            <w:tcW w:w="2946" w:type="dxa"/>
+            <w:tcBorders>
+              <w:left w:val="single" w:sz="4" w:space="0" w:color="auto"/>
+            </w:tcBorders>
+            <w:shd w:val="clear" w:color="auto" w:fill="1F4E79" w:themeFill="accent5" w:themeFillShade="80"/>
+          </w:tcPr>
+          <w:p>
+            <w:pPr>
+              <w:rPr>
+                <w:rFonts w:asciiTheme="majorEastAsia" w:eastAsiaTheme="majorEastAsia" w:hAnsiTheme="majorEastAsia"/>
+                <w:b/>
+                <w:color w:val="FFFFFF" w:themeColor="background1"/>
+                <w:sz w:val="20"/>
+                <w:szCs w:val="20"/>
+                <w:lang w:eastAsia="zh-TW"/>
+              </w:rPr>
+            </w:pPr>
+          </w:p>
+        </w:tc>
+      </w:tr>
+      <w:tr>
+        <w:tc>
+          <w:tcPr>
+            <w:tcW w:w="7645" w:type="dxa"/>
+            <w:tcBorders>
+              <w:right w:val="single" w:sz="4" w:space="0" w:color="auto"/>
+            </w:tcBorders>
+            <w:shd w:val="clear" w:color="auto" w:fill="1F4E79" w:themeFill="accent5" w:themeFillShade="80"/>
+          </w:tcPr>
+          <w:p>
+            <w:pPr>
+              <w:widowControl w:val="0"/>
+              <w:tabs>
+                <w:tab w:val="left" w:pos="560"/>
+                <w:tab w:val="left" w:pos="1120"/>
+                <w:tab w:val="left" w:pos="1680"/>
+                <w:tab w:val="left" w:pos="2240"/>
+                <w:tab w:val="left" w:pos="2800"/>
+                <w:tab w:val="left" w:pos="3360"/>
+                <w:tab w:val="left" w:pos="3920"/>
+                <w:tab w:val="left" w:pos="4480"/>
+                <w:tab w:val="left" w:pos="5040"/>
+                <w:tab w:val="left" w:pos="5600"/>
+                <w:tab w:val="left" w:pos="6160"/>
+                <w:tab w:val="left" w:pos="6720"/>
+              </w:tabs>
+              <w:autoSpaceDE w:val="0"/>
+              <w:autoSpaceDN w:val="0"/>
+              <w:adjustRightInd w:val="0"/>
+              <w:rPr>
+                <w:rFonts w:asciiTheme="majorEastAsia" w:eastAsiaTheme="majorEastAsia" w:hAnsiTheme="majorEastAsia" w:cs="AndaleMono" w:hint="eastAsia"/>
+                <w:b/>
+                <w:color w:val="FFFFFF" w:themeColor="background1"/>
+                <w:sz w:val="20"/>
+                <w:szCs w:val="20"/>
+              </w:rPr>
+            </w:pPr>
+            <w:r>
+              <w:rPr>
+                <w:rFonts w:asciiTheme="majorEastAsia" w:eastAsiaTheme="majorEastAsia" w:hAnsiTheme="majorEastAsia" w:cs="AndaleMono"/>
+                <w:b/>
+                <w:color w:val="FFFFFF" w:themeColor="background1"/>
+                <w:sz w:val="20"/>
+                <w:szCs w:val="20"/>
+              </w:rPr>
+              <w:t>&gt;&gt;&gt; print(</w:t>
+            </w:r>
+            <w:proofErr w:type="gramStart"/>
+            <w:r>
+              <w:rPr>
+                <w:rFonts w:asciiTheme="majorEastAsia" w:eastAsiaTheme="majorEastAsia" w:hAnsiTheme="majorEastAsia" w:cs="AndaleMono"/>
+                <w:b/>
+                <w:color w:val="FFFFFF" w:themeColor="background1"/>
+                <w:sz w:val="20"/>
+                <w:szCs w:val="20"/>
+              </w:rPr>
+              <w:t>capture[</w:t>
+            </w:r>
+            <w:proofErr w:type="gramEnd"/>
+            <w:r>
+              <w:rPr>
+                <w:rFonts w:asciiTheme="majorEastAsia" w:eastAsiaTheme="majorEastAsia" w:hAnsiTheme="majorEastAsia" w:cs="AndaleMono"/>
+                <w:b/>
+                <w:color w:val="FFFFFF" w:themeColor="background1"/>
+                <w:sz w:val="20"/>
+                <w:szCs w:val="20"/>
+              </w:rPr>
+              <w:t>1:2])</w:t>
+            </w:r>
+          </w:p>
+        </w:tc>
+        <w:tc>
+          <w:tcPr>
+            <w:tcW w:w="450" w:type="dxa"/>
+            <w:tcBorders>
+              <w:left w:val="single" w:sz="4" w:space="0" w:color="auto"/>
+            </w:tcBorders>
+            <w:shd w:val="clear" w:color="auto" w:fill="FFFFFF" w:themeFill="background1"/>
+          </w:tcPr>
+          <w:p>
+            <w:pPr>
+              <w:jc w:val="center"/>
+              <w:rPr>
+                <w:rFonts w:asciiTheme="majorEastAsia" w:eastAsiaTheme="majorEastAsia" w:hAnsiTheme="majorEastAsia" w:cs="Microsoft JhengHei"/>
+                <w:b/>
+                <w:color w:val="2E74B5" w:themeColor="accent5" w:themeShade="BF"/>
+                <w:sz w:val="18"/>
+                <w:szCs w:val="18"/>
+                <w:lang w:eastAsia="zh-TW"/>
+              </w:rPr>
+            </w:pPr>
+            <w:r>
+              <w:rPr>
+                <w:rFonts w:asciiTheme="majorEastAsia" w:eastAsiaTheme="majorEastAsia" w:hAnsiTheme="majorEastAsia" w:cs="Microsoft JhengHei"/>
+                <w:b/>
+                <w:color w:val="2E74B5" w:themeColor="accent5" w:themeShade="BF"/>
+                <w:sz w:val="18"/>
+                <w:szCs w:val="18"/>
+                <w:lang w:eastAsia="zh-TW"/>
+              </w:rPr>
+              <w:t>13</w:t>
+            </w:r>
+          </w:p>
+        </w:tc>
+        <w:tc>
+          <w:tcPr>
+            <w:tcW w:w="2946" w:type="dxa"/>
+            <w:tcBorders>
+              <w:left w:val="single" w:sz="4" w:space="0" w:color="auto"/>
+            </w:tcBorders>
+            <w:shd w:val="clear" w:color="auto" w:fill="1F4E79" w:themeFill="accent5" w:themeFillShade="80"/>
+          </w:tcPr>
+          <w:p>
+            <w:pPr>
+              <w:rPr>
+                <w:rFonts w:asciiTheme="majorEastAsia" w:eastAsiaTheme="majorEastAsia" w:hAnsiTheme="majorEastAsia" w:cs="Microsoft JhengHei"/>
+                <w:b/>
+                <w:color w:val="FFFFFF" w:themeColor="background1"/>
+                <w:sz w:val="20"/>
+                <w:szCs w:val="20"/>
+                <w:lang w:eastAsia="zh-TW"/>
+              </w:rPr>
+            </w:pPr>
+            <w:r>
+              <w:rPr>
+                <w:rFonts w:asciiTheme="majorEastAsia" w:eastAsiaTheme="majorEastAsia" w:hAnsiTheme="majorEastAsia" w:cs="Microsoft JhengHei" w:hint="eastAsia"/>
+                <w:b/>
+                <w:color w:val="FFFFFF" w:themeColor="background1"/>
+                <w:sz w:val="20"/>
+                <w:szCs w:val="20"/>
+                <w:lang w:eastAsia="zh-TW"/>
+              </w:rPr>
+              <w:t>列印指定i</w:t>
+            </w:r>
+            <w:r>
+              <w:rPr>
+                <w:rFonts w:asciiTheme="majorEastAsia" w:eastAsiaTheme="majorEastAsia" w:hAnsiTheme="majorEastAsia" w:cs="Microsoft JhengHei"/>
+                <w:b/>
+                <w:color w:val="FFFFFF" w:themeColor="background1"/>
+                <w:sz w:val="20"/>
+                <w:szCs w:val="20"/>
+                <w:lang w:eastAsia="zh-TW"/>
+              </w:rPr>
+              <w:t>ndex</w:t>
+            </w:r>
+            <w:r>
+              <w:rPr>
+                <w:rFonts w:asciiTheme="majorEastAsia" w:eastAsiaTheme="majorEastAsia" w:hAnsiTheme="majorEastAsia" w:cs="Microsoft JhengHei" w:hint="eastAsia"/>
+                <w:b/>
+                <w:color w:val="FFFFFF" w:themeColor="background1"/>
+                <w:sz w:val="20"/>
+                <w:szCs w:val="20"/>
+                <w:lang w:eastAsia="zh-TW"/>
+              </w:rPr>
+              <w:t>的</w:t>
+            </w:r>
+            <w:r>
+              <w:rPr>
+                <w:rFonts w:ascii="Microsoft JhengHei" w:eastAsia="Microsoft JhengHei" w:hAnsi="Microsoft JhengHei" w:cs="Microsoft JhengHei" w:hint="eastAsia"/>
+                <w:b/>
+                <w:color w:val="FFFFFF" w:themeColor="background1"/>
+                <w:sz w:val="20"/>
+                <w:szCs w:val="20"/>
+                <w:lang w:eastAsia="zh-TW"/>
+              </w:rPr>
+              <w:t>值</w:t>
+            </w:r>
+          </w:p>
+        </w:tc>
+      </w:tr>
+      <w:tr>
+        <w:tc>
+          <w:tcPr>
+            <w:tcW w:w="7645" w:type="dxa"/>
+            <w:tcBorders>
+              <w:right w:val="single" w:sz="4" w:space="0" w:color="auto"/>
+            </w:tcBorders>
+            <w:shd w:val="clear" w:color="auto" w:fill="1F4E79" w:themeFill="accent5" w:themeFillShade="80"/>
+          </w:tcPr>
+          <w:p>
+            <w:pPr>
+              <w:rPr>
+                <w:rFonts w:asciiTheme="majorEastAsia" w:eastAsiaTheme="majorEastAsia" w:hAnsiTheme="majorEastAsia" w:cs="Microsoft JhengHei"/>
+                <w:b/>
+                <w:color w:val="FFFFFF" w:themeColor="background1"/>
+                <w:sz w:val="20"/>
+                <w:szCs w:val="20"/>
+                <w:lang w:eastAsia="zh-TW"/>
+              </w:rPr>
+            </w:pPr>
+            <w:r>
+              <w:rPr>
+                <w:rFonts w:asciiTheme="majorEastAsia" w:eastAsiaTheme="majorEastAsia" w:hAnsiTheme="majorEastAsia" w:cs="AndaleMono"/>
+                <w:b/>
+                <w:color w:val="FFFFFF" w:themeColor="background1"/>
+                <w:sz w:val="20"/>
+                <w:szCs w:val="20"/>
+              </w:rPr>
+              <w:t>['tom']</w:t>
+            </w:r>
+          </w:p>
+        </w:tc>
+        <w:tc>
+          <w:tcPr>
+            <w:tcW w:w="450" w:type="dxa"/>
+            <w:tcBorders>
+              <w:left w:val="single" w:sz="4" w:space="0" w:color="auto"/>
+            </w:tcBorders>
+            <w:shd w:val="clear" w:color="auto" w:fill="FFFFFF" w:themeFill="background1"/>
+          </w:tcPr>
+          <w:p>
+            <w:pPr>
+              <w:jc w:val="center"/>
+              <w:rPr>
+                <w:rFonts w:asciiTheme="majorEastAsia" w:eastAsiaTheme="majorEastAsia" w:hAnsiTheme="majorEastAsia" w:cs="Microsoft JhengHei"/>
+                <w:b/>
+                <w:color w:val="2E74B5" w:themeColor="accent5" w:themeShade="BF"/>
+                <w:sz w:val="18"/>
+                <w:szCs w:val="18"/>
+                <w:lang w:eastAsia="zh-TW"/>
+              </w:rPr>
+            </w:pPr>
+            <w:r>
+              <w:rPr>
+                <w:rFonts w:asciiTheme="majorEastAsia" w:eastAsiaTheme="majorEastAsia" w:hAnsiTheme="majorEastAsia" w:cs="Microsoft JhengHei"/>
+                <w:b/>
+                <w:color w:val="2E74B5" w:themeColor="accent5" w:themeShade="BF"/>
+                <w:sz w:val="18"/>
+                <w:szCs w:val="18"/>
+                <w:lang w:eastAsia="zh-TW"/>
+              </w:rPr>
+              <w:t>13</w:t>
+            </w:r>
+          </w:p>
+        </w:tc>
+        <w:tc>
+          <w:tcPr>
+            <w:tcW w:w="2946" w:type="dxa"/>
+            <w:tcBorders>
+              <w:left w:val="single" w:sz="4" w:space="0" w:color="auto"/>
+            </w:tcBorders>
+            <w:shd w:val="clear" w:color="auto" w:fill="1F4E79" w:themeFill="accent5" w:themeFillShade="80"/>
+          </w:tcPr>
+          <w:p>
+            <w:pPr>
+              <w:rPr>
+                <w:rFonts w:asciiTheme="majorEastAsia" w:eastAsiaTheme="majorEastAsia" w:hAnsiTheme="majorEastAsia" w:cs="Microsoft JhengHei"/>
+                <w:b/>
+                <w:color w:val="FFFFFF" w:themeColor="background1"/>
+                <w:sz w:val="20"/>
+                <w:szCs w:val="20"/>
+                <w:lang w:eastAsia="zh-TW"/>
+              </w:rPr>
+            </w:pPr>
+            <w:r>
+              <w:rPr>
+                <w:rFonts w:asciiTheme="majorEastAsia" w:eastAsiaTheme="majorEastAsia" w:hAnsiTheme="majorEastAsia" w:cs="Microsoft JhengHei" w:hint="eastAsia"/>
+                <w:b/>
+                <w:color w:val="FFFFFF" w:themeColor="background1"/>
+                <w:sz w:val="20"/>
+                <w:szCs w:val="20"/>
+                <w:lang w:eastAsia="zh-TW"/>
+              </w:rPr>
+              <w:t>顯示結果</w:t>
+            </w:r>
+          </w:p>
+        </w:tc>
+      </w:tr>
+      <w:tr>
+        <w:tc>
+          <w:tcPr>
+            <w:tcW w:w="7645" w:type="dxa"/>
+            <w:tcBorders>
+              <w:right w:val="single" w:sz="4" w:space="0" w:color="auto"/>
+            </w:tcBorders>
+            <w:shd w:val="clear" w:color="auto" w:fill="1F4E79" w:themeFill="accent5" w:themeFillShade="80"/>
+          </w:tcPr>
+          <w:p>
+            <w:pPr>
+              <w:rPr>
+                <w:rFonts w:asciiTheme="majorEastAsia" w:eastAsiaTheme="majorEastAsia" w:hAnsiTheme="majorEastAsia" w:cs="Microsoft JhengHei"/>
+                <w:b/>
+                <w:color w:val="FFFFFF" w:themeColor="background1"/>
+                <w:sz w:val="20"/>
+                <w:szCs w:val="20"/>
+                <w:lang w:eastAsia="zh-TW"/>
+              </w:rPr>
+            </w:pPr>
+          </w:p>
+        </w:tc>
+        <w:tc>
+          <w:tcPr>
+            <w:tcW w:w="450" w:type="dxa"/>
+            <w:tcBorders>
+              <w:left w:val="single" w:sz="4" w:space="0" w:color="auto"/>
+            </w:tcBorders>
+            <w:shd w:val="clear" w:color="auto" w:fill="FFFFFF" w:themeFill="background1"/>
+          </w:tcPr>
+          <w:p>
+            <w:pPr>
+              <w:jc w:val="center"/>
+              <w:rPr>
+                <w:rFonts w:asciiTheme="majorEastAsia" w:eastAsiaTheme="majorEastAsia" w:hAnsiTheme="majorEastAsia" w:cs="Microsoft JhengHei"/>
+                <w:b/>
+                <w:color w:val="2E74B5" w:themeColor="accent5" w:themeShade="BF"/>
+                <w:sz w:val="18"/>
+                <w:szCs w:val="18"/>
+                <w:lang w:eastAsia="zh-TW"/>
+              </w:rPr>
+            </w:pPr>
+            <w:r>
+              <w:rPr>
+                <w:rFonts w:asciiTheme="majorEastAsia" w:eastAsiaTheme="majorEastAsia" w:hAnsiTheme="majorEastAsia" w:cs="Microsoft JhengHei"/>
+                <w:b/>
+                <w:color w:val="2E74B5" w:themeColor="accent5" w:themeShade="BF"/>
+                <w:sz w:val="18"/>
+                <w:szCs w:val="18"/>
+                <w:lang w:eastAsia="zh-TW"/>
+              </w:rPr>
+              <w:t>14</w:t>
+            </w:r>
+          </w:p>
+        </w:tc>
+        <w:tc>
+          <w:tcPr>
+            <w:tcW w:w="2946" w:type="dxa"/>
+            <w:tcBorders>
+              <w:left w:val="single" w:sz="4" w:space="0" w:color="auto"/>
+            </w:tcBorders>
+            <w:shd w:val="clear" w:color="auto" w:fill="1F4E79" w:themeFill="accent5" w:themeFillShade="80"/>
+          </w:tcPr>
+          <w:p>
+            <w:pPr>
+              <w:rPr>
+                <w:rFonts w:asciiTheme="majorEastAsia" w:eastAsiaTheme="majorEastAsia" w:hAnsiTheme="majorEastAsia" w:cs="Microsoft JhengHei"/>
+                <w:b/>
+                <w:color w:val="FFFFFF" w:themeColor="background1"/>
+                <w:sz w:val="20"/>
+                <w:szCs w:val="20"/>
+                <w:lang w:eastAsia="zh-TW"/>
+              </w:rPr>
+            </w:pPr>
+          </w:p>
+        </w:tc>
+      </w:tr>
+      <w:tr>
+        <w:tc>
+          <w:tcPr>
+            <w:tcW w:w="7645" w:type="dxa"/>
+            <w:tcBorders>
+              <w:right w:val="single" w:sz="4" w:space="0" w:color="auto"/>
+            </w:tcBorders>
+            <w:shd w:val="clear" w:color="auto" w:fill="1F4E79" w:themeFill="accent5" w:themeFillShade="80"/>
+          </w:tcPr>
+          <w:p>
+            <w:pPr>
+              <w:rPr>
+                <w:rFonts w:asciiTheme="majorEastAsia" w:eastAsiaTheme="majorEastAsia" w:hAnsiTheme="majorEastAsia" w:cs="Microsoft JhengHei" w:hint="eastAsia"/>
+                <w:b/>
+                <w:color w:val="FFFFFF" w:themeColor="background1"/>
+                <w:sz w:val="20"/>
+                <w:szCs w:val="20"/>
+                <w:lang w:eastAsia="zh-TW"/>
+              </w:rPr>
+            </w:pPr>
+            <w:r>
+              <w:rPr>
+                <w:rFonts w:asciiTheme="majorEastAsia" w:eastAsiaTheme="majorEastAsia" w:hAnsiTheme="majorEastAsia" w:cs="Microsoft JhengHei"/>
+                <w:b/>
+                <w:color w:val="FFFFFF" w:themeColor="background1"/>
+                <w:sz w:val="20"/>
+                <w:szCs w:val="20"/>
+                <w:lang w:eastAsia="zh-TW"/>
+              </w:rPr>
+              <w:t># EX_03</w:t>
+            </w:r>
+          </w:p>
+        </w:tc>
+        <w:tc>
+          <w:tcPr>
+            <w:tcW w:w="450" w:type="dxa"/>
+            <w:tcBorders>
+              <w:left w:val="single" w:sz="4" w:space="0" w:color="auto"/>
+            </w:tcBorders>
+            <w:shd w:val="clear" w:color="auto" w:fill="FFFFFF" w:themeFill="background1"/>
+          </w:tcPr>
+          <w:p>
+            <w:pPr>
+              <w:jc w:val="center"/>
+              <w:rPr>
+                <w:rFonts w:asciiTheme="majorEastAsia" w:eastAsiaTheme="majorEastAsia" w:hAnsiTheme="majorEastAsia" w:cs="Microsoft JhengHei"/>
+                <w:b/>
+                <w:color w:val="2E74B5" w:themeColor="accent5" w:themeShade="BF"/>
+                <w:sz w:val="18"/>
+                <w:szCs w:val="18"/>
+                <w:lang w:eastAsia="zh-TW"/>
+              </w:rPr>
+            </w:pPr>
+            <w:r>
+              <w:rPr>
+                <w:rFonts w:asciiTheme="majorEastAsia" w:eastAsiaTheme="majorEastAsia" w:hAnsiTheme="majorEastAsia" w:cs="Microsoft JhengHei"/>
+                <w:b/>
+                <w:color w:val="2E74B5" w:themeColor="accent5" w:themeShade="BF"/>
+                <w:sz w:val="18"/>
+                <w:szCs w:val="18"/>
+                <w:lang w:eastAsia="zh-TW"/>
+              </w:rPr>
+              <w:t>15</w:t>
+            </w:r>
+          </w:p>
+        </w:tc>
+        <w:tc>
+          <w:tcPr>
+            <w:tcW w:w="2946" w:type="dxa"/>
+            <w:tcBorders>
+              <w:left w:val="single" w:sz="4" w:space="0" w:color="auto"/>
+            </w:tcBorders>
+            <w:shd w:val="clear" w:color="auto" w:fill="1F4E79" w:themeFill="accent5" w:themeFillShade="80"/>
+          </w:tcPr>
+          <w:p>
+            <w:pPr>
+              <w:rPr>
+                <w:rFonts w:asciiTheme="majorEastAsia" w:eastAsiaTheme="majorEastAsia" w:hAnsiTheme="majorEastAsia" w:cs="Microsoft JhengHei"/>
+                <w:b/>
+                <w:color w:val="FFFFFF" w:themeColor="background1"/>
+                <w:sz w:val="20"/>
+                <w:szCs w:val="20"/>
+                <w:lang w:eastAsia="zh-TW"/>
+              </w:rPr>
+            </w:pPr>
+          </w:p>
+        </w:tc>
+      </w:tr>
+      <w:tr>
+        <w:tc>
+          <w:tcPr>
+            <w:tcW w:w="7645" w:type="dxa"/>
+            <w:tcBorders>
+              <w:right w:val="single" w:sz="4" w:space="0" w:color="auto"/>
+            </w:tcBorders>
+            <w:shd w:val="clear" w:color="auto" w:fill="1F4E79" w:themeFill="accent5" w:themeFillShade="80"/>
+          </w:tcPr>
+          <w:p>
+            <w:pPr>
+              <w:widowControl w:val="0"/>
+              <w:tabs>
+                <w:tab w:val="left" w:pos="560"/>
+                <w:tab w:val="left" w:pos="1120"/>
+                <w:tab w:val="left" w:pos="1680"/>
+                <w:tab w:val="left" w:pos="2240"/>
+                <w:tab w:val="left" w:pos="2800"/>
+                <w:tab w:val="left" w:pos="3360"/>
+                <w:tab w:val="left" w:pos="3920"/>
+                <w:tab w:val="left" w:pos="4480"/>
+                <w:tab w:val="left" w:pos="5040"/>
+                <w:tab w:val="left" w:pos="5600"/>
+                <w:tab w:val="left" w:pos="6160"/>
+                <w:tab w:val="left" w:pos="6720"/>
+              </w:tabs>
+              <w:autoSpaceDE w:val="0"/>
+              <w:autoSpaceDN w:val="0"/>
+              <w:adjustRightInd w:val="0"/>
+              <w:rPr>
+                <w:rFonts w:asciiTheme="majorEastAsia" w:eastAsiaTheme="majorEastAsia" w:hAnsiTheme="majorEastAsia" w:cs="AndaleMono" w:hint="eastAsia"/>
+                <w:b/>
+                <w:color w:val="FFFFFF" w:themeColor="background1"/>
+                <w:sz w:val="20"/>
+                <w:szCs w:val="20"/>
+              </w:rPr>
+            </w:pPr>
+            <w:r>
+              <w:rPr>
+                <w:rFonts w:asciiTheme="majorEastAsia" w:eastAsiaTheme="majorEastAsia" w:hAnsiTheme="majorEastAsia" w:cs="AndaleMono"/>
+                <w:b/>
+                <w:color w:val="FFFFFF" w:themeColor="background1"/>
+                <w:sz w:val="20"/>
+                <w:szCs w:val="20"/>
+              </w:rPr>
+              <w:t>&gt;&gt;&gt; print(</w:t>
+            </w:r>
+            <w:proofErr w:type="gramStart"/>
+            <w:r>
+              <w:rPr>
+                <w:rFonts w:asciiTheme="majorEastAsia" w:eastAsiaTheme="majorEastAsia" w:hAnsiTheme="majorEastAsia" w:cs="AndaleMono"/>
+                <w:b/>
+                <w:color w:val="FFFFFF" w:themeColor="background1"/>
+                <w:sz w:val="20"/>
+                <w:szCs w:val="20"/>
+              </w:rPr>
+              <w:t>capture[</w:t>
+            </w:r>
+            <w:proofErr w:type="gramEnd"/>
+            <w:r>
+              <w:rPr>
+                <w:rFonts w:asciiTheme="majorEastAsia" w:eastAsiaTheme="majorEastAsia" w:hAnsiTheme="majorEastAsia" w:cs="AndaleMono"/>
+                <w:b/>
+                <w:color w:val="FFFFFF" w:themeColor="background1"/>
+                <w:sz w:val="20"/>
+                <w:szCs w:val="20"/>
+              </w:rPr>
+              <w:t>:-4])</w:t>
+            </w:r>
+          </w:p>
+        </w:tc>
+        <w:tc>
+          <w:tcPr>
+            <w:tcW w:w="450" w:type="dxa"/>
+            <w:tcBorders>
+              <w:left w:val="single" w:sz="4" w:space="0" w:color="auto"/>
+            </w:tcBorders>
+            <w:shd w:val="clear" w:color="auto" w:fill="FFFFFF" w:themeFill="background1"/>
+          </w:tcPr>
+          <w:p>
+            <w:pPr>
+              <w:jc w:val="center"/>
+              <w:rPr>
+                <w:rFonts w:asciiTheme="majorEastAsia" w:eastAsiaTheme="majorEastAsia" w:hAnsiTheme="majorEastAsia" w:cs="Microsoft JhengHei"/>
+                <w:b/>
+                <w:color w:val="2E74B5" w:themeColor="accent5" w:themeShade="BF"/>
+                <w:sz w:val="18"/>
+                <w:szCs w:val="18"/>
+                <w:lang w:eastAsia="zh-TW"/>
+              </w:rPr>
+            </w:pPr>
+          </w:p>
+        </w:tc>
+        <w:tc>
+          <w:tcPr>
+            <w:tcW w:w="2946" w:type="dxa"/>
+            <w:tcBorders>
+              <w:left w:val="single" w:sz="4" w:space="0" w:color="auto"/>
+            </w:tcBorders>
+            <w:shd w:val="clear" w:color="auto" w:fill="1F4E79" w:themeFill="accent5" w:themeFillShade="80"/>
+          </w:tcPr>
+          <w:p>
+            <w:pPr>
+              <w:rPr>
+                <w:rFonts w:asciiTheme="majorEastAsia" w:eastAsiaTheme="majorEastAsia" w:hAnsiTheme="majorEastAsia" w:cs="Microsoft JhengHei"/>
+                <w:b/>
+                <w:color w:val="FFFFFF" w:themeColor="background1"/>
+                <w:sz w:val="20"/>
+                <w:szCs w:val="20"/>
+                <w:lang w:eastAsia="zh-TW"/>
+              </w:rPr>
+            </w:pPr>
+            <w:r>
+              <w:rPr>
+                <w:rFonts w:asciiTheme="majorEastAsia" w:eastAsiaTheme="majorEastAsia" w:hAnsiTheme="majorEastAsia" w:cs="Microsoft JhengHei" w:hint="eastAsia"/>
+                <w:b/>
+                <w:color w:val="FFFFFF" w:themeColor="background1"/>
+                <w:sz w:val="20"/>
+                <w:szCs w:val="20"/>
+                <w:lang w:eastAsia="zh-TW"/>
+              </w:rPr>
+              <w:t>列印指定i</w:t>
+            </w:r>
+            <w:r>
+              <w:rPr>
+                <w:rFonts w:asciiTheme="majorEastAsia" w:eastAsiaTheme="majorEastAsia" w:hAnsiTheme="majorEastAsia" w:cs="Microsoft JhengHei"/>
+                <w:b/>
+                <w:color w:val="FFFFFF" w:themeColor="background1"/>
+                <w:sz w:val="20"/>
+                <w:szCs w:val="20"/>
+                <w:lang w:eastAsia="zh-TW"/>
+              </w:rPr>
+              <w:t>ndex</w:t>
+            </w:r>
+            <w:r>
+              <w:rPr>
+                <w:rFonts w:asciiTheme="majorEastAsia" w:eastAsiaTheme="majorEastAsia" w:hAnsiTheme="majorEastAsia" w:cs="Microsoft JhengHei" w:hint="eastAsia"/>
+                <w:b/>
+                <w:color w:val="FFFFFF" w:themeColor="background1"/>
+                <w:sz w:val="20"/>
+                <w:szCs w:val="20"/>
+                <w:lang w:eastAsia="zh-TW"/>
+              </w:rPr>
+              <w:t>的</w:t>
+            </w:r>
+            <w:r>
+              <w:rPr>
+                <w:rFonts w:ascii="Microsoft JhengHei" w:eastAsia="Microsoft JhengHei" w:hAnsi="Microsoft JhengHei" w:cs="Microsoft JhengHei" w:hint="eastAsia"/>
+                <w:b/>
+                <w:color w:val="FFFFFF" w:themeColor="background1"/>
+                <w:sz w:val="20"/>
+                <w:szCs w:val="20"/>
+                <w:lang w:eastAsia="zh-TW"/>
+              </w:rPr>
+              <w:t>值</w:t>
+            </w:r>
+          </w:p>
+        </w:tc>
+      </w:tr>
+      <w:tr>
+        <w:tc>
+          <w:tcPr>
+            <w:tcW w:w="7645" w:type="dxa"/>
+            <w:tcBorders>
+              <w:right w:val="single" w:sz="4" w:space="0" w:color="auto"/>
+            </w:tcBorders>
+            <w:shd w:val="clear" w:color="auto" w:fill="1F4E79" w:themeFill="accent5" w:themeFillShade="80"/>
+          </w:tcPr>
+          <w:p>
+            <w:pPr>
+              <w:rPr>
+                <w:rFonts w:asciiTheme="majorEastAsia" w:eastAsiaTheme="majorEastAsia" w:hAnsiTheme="majorEastAsia" w:cs="Microsoft JhengHei"/>
+                <w:b/>
+                <w:color w:val="FFFFFF" w:themeColor="background1"/>
+                <w:sz w:val="20"/>
+                <w:szCs w:val="20"/>
+                <w:lang w:eastAsia="zh-TW"/>
+              </w:rPr>
+            </w:pPr>
+            <w:r>
+              <w:rPr>
+                <w:rFonts w:asciiTheme="majorEastAsia" w:eastAsiaTheme="majorEastAsia" w:hAnsiTheme="majorEastAsia" w:cs="AndaleMono"/>
+                <w:b/>
+                <w:color w:val="FFFFFF" w:themeColor="background1"/>
+                <w:sz w:val="20"/>
+                <w:szCs w:val="20"/>
+              </w:rPr>
+              <w:t>['gary']</w:t>
+            </w:r>
+          </w:p>
+        </w:tc>
+        <w:tc>
+          <w:tcPr>
+            <w:tcW w:w="450" w:type="dxa"/>
+            <w:tcBorders>
+              <w:left w:val="single" w:sz="4" w:space="0" w:color="auto"/>
+            </w:tcBorders>
+            <w:shd w:val="clear" w:color="auto" w:fill="FFFFFF" w:themeFill="background1"/>
+          </w:tcPr>
+          <w:p>
+            <w:pPr>
+              <w:jc w:val="center"/>
+              <w:rPr>
+                <w:rFonts w:asciiTheme="majorEastAsia" w:eastAsiaTheme="majorEastAsia" w:hAnsiTheme="majorEastAsia" w:cs="Microsoft JhengHei"/>
+                <w:b/>
+                <w:color w:val="2E74B5" w:themeColor="accent5" w:themeShade="BF"/>
+                <w:sz w:val="18"/>
+                <w:szCs w:val="18"/>
+                <w:lang w:eastAsia="zh-TW"/>
+              </w:rPr>
+            </w:pPr>
+          </w:p>
+        </w:tc>
+        <w:tc>
+          <w:tcPr>
+            <w:tcW w:w="2946" w:type="dxa"/>
+            <w:tcBorders>
+              <w:left w:val="single" w:sz="4" w:space="0" w:color="auto"/>
+            </w:tcBorders>
+            <w:shd w:val="clear" w:color="auto" w:fill="1F4E79" w:themeFill="accent5" w:themeFillShade="80"/>
+          </w:tcPr>
+          <w:p>
+            <w:pPr>
+              <w:rPr>
+                <w:rFonts w:asciiTheme="majorEastAsia" w:eastAsiaTheme="majorEastAsia" w:hAnsiTheme="majorEastAsia" w:cs="Microsoft JhengHei"/>
+                <w:b/>
+                <w:color w:val="FFFFFF" w:themeColor="background1"/>
+                <w:sz w:val="20"/>
+                <w:szCs w:val="20"/>
+                <w:lang w:eastAsia="zh-TW"/>
+              </w:rPr>
+            </w:pPr>
+            <w:r>
+              <w:rPr>
+                <w:rFonts w:asciiTheme="majorEastAsia" w:eastAsiaTheme="majorEastAsia" w:hAnsiTheme="majorEastAsia" w:cs="Microsoft JhengHei" w:hint="eastAsia"/>
+                <w:b/>
+                <w:color w:val="FFFFFF" w:themeColor="background1"/>
+                <w:sz w:val="20"/>
+                <w:szCs w:val="20"/>
+                <w:lang w:eastAsia="zh-TW"/>
+              </w:rPr>
+              <w:t>顯示結果</w:t>
+            </w:r>
+          </w:p>
+        </w:tc>
+      </w:tr>
+      <w:tr>
+        <w:tc>
+          <w:tcPr>
+            <w:tcW w:w="7645" w:type="dxa"/>
+            <w:tcBorders>
+              <w:right w:val="single" w:sz="4" w:space="0" w:color="auto"/>
+            </w:tcBorders>
+            <w:shd w:val="clear" w:color="auto" w:fill="1F4E79" w:themeFill="accent5" w:themeFillShade="80"/>
+          </w:tcPr>
+          <w:p>
+            <w:pPr>
+              <w:rPr>
+                <w:rFonts w:asciiTheme="majorEastAsia" w:eastAsiaTheme="majorEastAsia" w:hAnsiTheme="majorEastAsia" w:cs="Microsoft JhengHei"/>
+                <w:b/>
+                <w:color w:val="FFFFFF" w:themeColor="background1"/>
+                <w:sz w:val="20"/>
+                <w:szCs w:val="20"/>
+                <w:lang w:eastAsia="zh-TW"/>
+              </w:rPr>
+            </w:pPr>
+          </w:p>
+        </w:tc>
+        <w:tc>
+          <w:tcPr>
+            <w:tcW w:w="450" w:type="dxa"/>
+            <w:tcBorders>
+              <w:left w:val="single" w:sz="4" w:space="0" w:color="auto"/>
+            </w:tcBorders>
+            <w:shd w:val="clear" w:color="auto" w:fill="FFFFFF" w:themeFill="background1"/>
+          </w:tcPr>
+          <w:p>
+            <w:pPr>
+              <w:jc w:val="center"/>
+              <w:rPr>
+                <w:rFonts w:asciiTheme="majorEastAsia" w:eastAsiaTheme="majorEastAsia" w:hAnsiTheme="majorEastAsia" w:cs="Microsoft JhengHei"/>
+                <w:b/>
+                <w:color w:val="2E74B5" w:themeColor="accent5" w:themeShade="BF"/>
+                <w:sz w:val="18"/>
+                <w:szCs w:val="18"/>
+                <w:lang w:eastAsia="zh-TW"/>
+              </w:rPr>
+            </w:pPr>
+          </w:p>
+        </w:tc>
+        <w:tc>
+          <w:tcPr>
+            <w:tcW w:w="2946" w:type="dxa"/>
+            <w:tcBorders>
+              <w:left w:val="single" w:sz="4" w:space="0" w:color="auto"/>
+            </w:tcBorders>
+            <w:shd w:val="clear" w:color="auto" w:fill="1F4E79" w:themeFill="accent5" w:themeFillShade="80"/>
+          </w:tcPr>
+          <w:p>
+            <w:pPr>
+              <w:rPr>
+                <w:rFonts w:asciiTheme="majorEastAsia" w:eastAsiaTheme="majorEastAsia" w:hAnsiTheme="majorEastAsia" w:cs="Microsoft JhengHei"/>
+                <w:b/>
+                <w:color w:val="FFFFFF" w:themeColor="background1"/>
+                <w:sz w:val="20"/>
+                <w:szCs w:val="20"/>
+                <w:lang w:eastAsia="zh-TW"/>
+              </w:rPr>
+            </w:pPr>
+          </w:p>
+        </w:tc>
+      </w:tr>
+      <w:tr>
+        <w:tc>
+          <w:tcPr>
+            <w:tcW w:w="7645" w:type="dxa"/>
+            <w:tcBorders>
+              <w:right w:val="single" w:sz="4" w:space="0" w:color="auto"/>
+            </w:tcBorders>
+            <w:shd w:val="clear" w:color="auto" w:fill="1F4E79" w:themeFill="accent5" w:themeFillShade="80"/>
+          </w:tcPr>
+          <w:p>
+            <w:pPr>
+              <w:rPr>
+                <w:rFonts w:asciiTheme="majorEastAsia" w:eastAsiaTheme="majorEastAsia" w:hAnsiTheme="majorEastAsia" w:cs="Microsoft JhengHei" w:hint="eastAsia"/>
+                <w:b/>
+                <w:color w:val="FFFFFF" w:themeColor="background1"/>
+                <w:sz w:val="20"/>
+                <w:szCs w:val="20"/>
+                <w:lang w:eastAsia="zh-TW"/>
+              </w:rPr>
+            </w:pPr>
+            <w:r>
+              <w:rPr>
+                <w:rFonts w:asciiTheme="majorEastAsia" w:eastAsiaTheme="majorEastAsia" w:hAnsiTheme="majorEastAsia" w:cs="Microsoft JhengHei" w:hint="eastAsia"/>
+                <w:b/>
+                <w:color w:val="FFFFFF" w:themeColor="background1"/>
+                <w:sz w:val="20"/>
+                <w:szCs w:val="20"/>
+                <w:lang w:eastAsia="zh-TW"/>
+              </w:rPr>
+              <w:t>#</w:t>
+            </w:r>
+            <w:r>
+              <w:rPr>
+                <w:rFonts w:asciiTheme="majorEastAsia" w:eastAsiaTheme="majorEastAsia" w:hAnsiTheme="majorEastAsia" w:cs="Microsoft JhengHei"/>
+                <w:b/>
+                <w:color w:val="FFFFFF" w:themeColor="background1"/>
+                <w:sz w:val="20"/>
+                <w:szCs w:val="20"/>
+                <w:lang w:eastAsia="zh-TW"/>
+              </w:rPr>
+              <w:t xml:space="preserve"> EX_04</w:t>
+            </w:r>
+          </w:p>
+        </w:tc>
+        <w:tc>
+          <w:tcPr>
+            <w:tcW w:w="450" w:type="dxa"/>
+            <w:tcBorders>
+              <w:left w:val="single" w:sz="4" w:space="0" w:color="auto"/>
+            </w:tcBorders>
+            <w:shd w:val="clear" w:color="auto" w:fill="FFFFFF" w:themeFill="background1"/>
+          </w:tcPr>
+          <w:p>
+            <w:pPr>
+              <w:jc w:val="center"/>
+              <w:rPr>
+                <w:rFonts w:asciiTheme="majorEastAsia" w:eastAsiaTheme="majorEastAsia" w:hAnsiTheme="majorEastAsia" w:cs="Microsoft JhengHei"/>
+                <w:b/>
+                <w:color w:val="2E74B5" w:themeColor="accent5" w:themeShade="BF"/>
+                <w:sz w:val="18"/>
+                <w:szCs w:val="18"/>
+                <w:lang w:eastAsia="zh-TW"/>
+              </w:rPr>
+            </w:pPr>
+          </w:p>
+        </w:tc>
+        <w:tc>
+          <w:tcPr>
+            <w:tcW w:w="2946" w:type="dxa"/>
+            <w:tcBorders>
+              <w:left w:val="single" w:sz="4" w:space="0" w:color="auto"/>
+            </w:tcBorders>
+            <w:shd w:val="clear" w:color="auto" w:fill="1F4E79" w:themeFill="accent5" w:themeFillShade="80"/>
+          </w:tcPr>
+          <w:p>
+            <w:pPr>
+              <w:rPr>
+                <w:rFonts w:asciiTheme="majorEastAsia" w:eastAsiaTheme="majorEastAsia" w:hAnsiTheme="majorEastAsia" w:cs="Microsoft JhengHei"/>
+                <w:b/>
+                <w:color w:val="FFFFFF" w:themeColor="background1"/>
+                <w:sz w:val="20"/>
+                <w:szCs w:val="20"/>
+                <w:lang w:eastAsia="zh-TW"/>
+              </w:rPr>
+            </w:pPr>
+          </w:p>
+        </w:tc>
+      </w:tr>
+      <w:tr>
+        <w:tc>
+          <w:tcPr>
+            <w:tcW w:w="7645" w:type="dxa"/>
+            <w:tcBorders>
+              <w:right w:val="single" w:sz="4" w:space="0" w:color="auto"/>
+            </w:tcBorders>
+            <w:shd w:val="clear" w:color="auto" w:fill="1F4E79" w:themeFill="accent5" w:themeFillShade="80"/>
+          </w:tcPr>
+          <w:p>
+            <w:pPr>
+              <w:widowControl w:val="0"/>
+              <w:tabs>
+                <w:tab w:val="left" w:pos="560"/>
+                <w:tab w:val="left" w:pos="1120"/>
+                <w:tab w:val="left" w:pos="1680"/>
+                <w:tab w:val="left" w:pos="2240"/>
+                <w:tab w:val="left" w:pos="2800"/>
+                <w:tab w:val="left" w:pos="3360"/>
+                <w:tab w:val="left" w:pos="3920"/>
+                <w:tab w:val="left" w:pos="4480"/>
+                <w:tab w:val="left" w:pos="5040"/>
+                <w:tab w:val="left" w:pos="5600"/>
+                <w:tab w:val="left" w:pos="6160"/>
+                <w:tab w:val="left" w:pos="6720"/>
+              </w:tabs>
+              <w:autoSpaceDE w:val="0"/>
+              <w:autoSpaceDN w:val="0"/>
+              <w:adjustRightInd w:val="0"/>
+              <w:rPr>
+                <w:rFonts w:asciiTheme="majorEastAsia" w:eastAsiaTheme="majorEastAsia" w:hAnsiTheme="majorEastAsia" w:cs="AndaleMono" w:hint="eastAsia"/>
+                <w:b/>
+                <w:color w:val="FFFFFF" w:themeColor="background1"/>
+                <w:sz w:val="20"/>
+                <w:szCs w:val="20"/>
+              </w:rPr>
+            </w:pPr>
+            <w:r>
+              <w:rPr>
+                <w:rFonts w:asciiTheme="majorEastAsia" w:eastAsiaTheme="majorEastAsia" w:hAnsiTheme="majorEastAsia" w:cs="AndaleMono"/>
+                <w:b/>
+                <w:color w:val="FFFFFF" w:themeColor="background1"/>
+                <w:sz w:val="20"/>
+                <w:szCs w:val="20"/>
+              </w:rPr>
+              <w:t>&gt;&gt;&gt; print(</w:t>
+            </w:r>
+            <w:proofErr w:type="gramStart"/>
+            <w:r>
+              <w:rPr>
+                <w:rFonts w:asciiTheme="majorEastAsia" w:eastAsiaTheme="majorEastAsia" w:hAnsiTheme="majorEastAsia" w:cs="AndaleMono"/>
+                <w:b/>
+                <w:color w:val="FFFFFF" w:themeColor="background1"/>
+                <w:sz w:val="20"/>
+                <w:szCs w:val="20"/>
+              </w:rPr>
+              <w:t>capture[</w:t>
+            </w:r>
+            <w:proofErr w:type="gramEnd"/>
+            <w:r>
+              <w:rPr>
+                <w:rFonts w:asciiTheme="majorEastAsia" w:eastAsiaTheme="majorEastAsia" w:hAnsiTheme="majorEastAsia" w:cs="AndaleMono"/>
+                <w:b/>
+                <w:color w:val="FFFFFF" w:themeColor="background1"/>
+                <w:sz w:val="20"/>
+                <w:szCs w:val="20"/>
+              </w:rPr>
+              <w:t>0::2])</w:t>
+            </w:r>
+          </w:p>
+        </w:tc>
+        <w:tc>
+          <w:tcPr>
+            <w:tcW w:w="450" w:type="dxa"/>
+            <w:tcBorders>
+              <w:left w:val="single" w:sz="4" w:space="0" w:color="auto"/>
+            </w:tcBorders>
+            <w:shd w:val="clear" w:color="auto" w:fill="FFFFFF" w:themeFill="background1"/>
+          </w:tcPr>
+          <w:p>
+            <w:pPr>
+              <w:jc w:val="center"/>
+              <w:rPr>
+                <w:rFonts w:asciiTheme="majorEastAsia" w:eastAsiaTheme="majorEastAsia" w:hAnsiTheme="majorEastAsia" w:cs="Microsoft JhengHei"/>
+                <w:b/>
+                <w:color w:val="2E74B5" w:themeColor="accent5" w:themeShade="BF"/>
+                <w:sz w:val="18"/>
+                <w:szCs w:val="18"/>
+                <w:lang w:eastAsia="zh-TW"/>
+              </w:rPr>
+            </w:pPr>
+          </w:p>
+        </w:tc>
+        <w:tc>
+          <w:tcPr>
+            <w:tcW w:w="2946" w:type="dxa"/>
+            <w:tcBorders>
+              <w:left w:val="single" w:sz="4" w:space="0" w:color="auto"/>
+            </w:tcBorders>
+            <w:shd w:val="clear" w:color="auto" w:fill="1F4E79" w:themeFill="accent5" w:themeFillShade="80"/>
+          </w:tcPr>
+          <w:p>
+            <w:pPr>
+              <w:rPr>
+                <w:rFonts w:asciiTheme="majorEastAsia" w:eastAsiaTheme="majorEastAsia" w:hAnsiTheme="majorEastAsia" w:cs="Microsoft JhengHei"/>
+                <w:b/>
+                <w:color w:val="FFFFFF" w:themeColor="background1"/>
+                <w:sz w:val="20"/>
+                <w:szCs w:val="20"/>
+                <w:lang w:eastAsia="zh-TW"/>
+              </w:rPr>
+            </w:pPr>
+            <w:r>
+              <w:rPr>
+                <w:rFonts w:asciiTheme="majorEastAsia" w:eastAsiaTheme="majorEastAsia" w:hAnsiTheme="majorEastAsia" w:cs="Microsoft JhengHei" w:hint="eastAsia"/>
+                <w:b/>
+                <w:color w:val="FFFFFF" w:themeColor="background1"/>
+                <w:sz w:val="20"/>
+                <w:szCs w:val="20"/>
+                <w:lang w:eastAsia="zh-TW"/>
+              </w:rPr>
+              <w:t>列印指定i</w:t>
+            </w:r>
+            <w:r>
+              <w:rPr>
+                <w:rFonts w:asciiTheme="majorEastAsia" w:eastAsiaTheme="majorEastAsia" w:hAnsiTheme="majorEastAsia" w:cs="Microsoft JhengHei"/>
+                <w:b/>
+                <w:color w:val="FFFFFF" w:themeColor="background1"/>
+                <w:sz w:val="20"/>
+                <w:szCs w:val="20"/>
+                <w:lang w:eastAsia="zh-TW"/>
+              </w:rPr>
+              <w:t>ndex</w:t>
+            </w:r>
+            <w:r>
+              <w:rPr>
+                <w:rFonts w:asciiTheme="majorEastAsia" w:eastAsiaTheme="majorEastAsia" w:hAnsiTheme="majorEastAsia" w:cs="Microsoft JhengHei" w:hint="eastAsia"/>
+                <w:b/>
+                <w:color w:val="FFFFFF" w:themeColor="background1"/>
+                <w:sz w:val="20"/>
+                <w:szCs w:val="20"/>
+                <w:lang w:eastAsia="zh-TW"/>
+              </w:rPr>
+              <w:t>的</w:t>
+            </w:r>
+            <w:r>
+              <w:rPr>
+                <w:rFonts w:ascii="Microsoft JhengHei" w:eastAsia="Microsoft JhengHei" w:hAnsi="Microsoft JhengHei" w:cs="Microsoft JhengHei" w:hint="eastAsia"/>
+                <w:b/>
+                <w:color w:val="FFFFFF" w:themeColor="background1"/>
+                <w:sz w:val="20"/>
+                <w:szCs w:val="20"/>
+                <w:lang w:eastAsia="zh-TW"/>
+              </w:rPr>
+              <w:t>值</w:t>
+            </w:r>
+          </w:p>
+        </w:tc>
+      </w:tr>
+      <w:tr>
+        <w:tc>
+          <w:tcPr>
+            <w:tcW w:w="7645" w:type="dxa"/>
+            <w:tcBorders>
+              <w:right w:val="single" w:sz="4" w:space="0" w:color="auto"/>
+            </w:tcBorders>
+            <w:shd w:val="clear" w:color="auto" w:fill="1F4E79" w:themeFill="accent5" w:themeFillShade="80"/>
+          </w:tcPr>
+          <w:p>
+            <w:pPr>
+              <w:rPr>
+                <w:rFonts w:asciiTheme="majorEastAsia" w:eastAsiaTheme="majorEastAsia" w:hAnsiTheme="majorEastAsia" w:cs="Microsoft JhengHei"/>
+                <w:b/>
+                <w:color w:val="FFFFFF" w:themeColor="background1"/>
+                <w:sz w:val="20"/>
+                <w:szCs w:val="20"/>
+                <w:lang w:eastAsia="zh-TW"/>
+              </w:rPr>
+            </w:pPr>
+            <w:r>
+              <w:rPr>
+                <w:rFonts w:asciiTheme="majorEastAsia" w:eastAsiaTheme="majorEastAsia" w:hAnsiTheme="majorEastAsia" w:cs="AndaleMono"/>
+                <w:b/>
+                <w:color w:val="FFFFFF" w:themeColor="background1"/>
+                <w:sz w:val="20"/>
+                <w:szCs w:val="20"/>
+              </w:rPr>
+              <w:t>['gary', '</w:t>
+            </w:r>
+            <w:proofErr w:type="spellStart"/>
+            <w:r>
+              <w:rPr>
+                <w:rFonts w:asciiTheme="majorEastAsia" w:eastAsiaTheme="majorEastAsia" w:hAnsiTheme="majorEastAsia" w:cs="AndaleMono"/>
+                <w:b/>
+                <w:color w:val="FFFFFF" w:themeColor="background1"/>
+                <w:sz w:val="20"/>
+                <w:szCs w:val="20"/>
+              </w:rPr>
+              <w:t>mary</w:t>
+            </w:r>
+            <w:proofErr w:type="spellEnd"/>
+            <w:r>
+              <w:rPr>
+                <w:rFonts w:asciiTheme="majorEastAsia" w:eastAsiaTheme="majorEastAsia" w:hAnsiTheme="majorEastAsia" w:cs="AndaleMono"/>
+                <w:b/>
+                <w:color w:val="FFFFFF" w:themeColor="background1"/>
+                <w:sz w:val="20"/>
+                <w:szCs w:val="20"/>
+              </w:rPr>
+              <w:t>', 'joe']</w:t>
+            </w:r>
+          </w:p>
+        </w:tc>
+        <w:tc>
+          <w:tcPr>
+            <w:tcW w:w="450" w:type="dxa"/>
+            <w:tcBorders>
+              <w:left w:val="single" w:sz="4" w:space="0" w:color="auto"/>
+            </w:tcBorders>
+            <w:shd w:val="clear" w:color="auto" w:fill="FFFFFF" w:themeFill="background1"/>
+          </w:tcPr>
+          <w:p>
+            <w:pPr>
+              <w:jc w:val="center"/>
+              <w:rPr>
+                <w:rFonts w:asciiTheme="majorEastAsia" w:eastAsiaTheme="majorEastAsia" w:hAnsiTheme="majorEastAsia" w:cs="Microsoft JhengHei"/>
+                <w:b/>
+                <w:color w:val="2E74B5" w:themeColor="accent5" w:themeShade="BF"/>
+                <w:sz w:val="18"/>
+                <w:szCs w:val="18"/>
+                <w:lang w:eastAsia="zh-TW"/>
+              </w:rPr>
+            </w:pPr>
+          </w:p>
+        </w:tc>
+        <w:tc>
+          <w:tcPr>
+            <w:tcW w:w="2946" w:type="dxa"/>
+            <w:tcBorders>
+              <w:left w:val="single" w:sz="4" w:space="0" w:color="auto"/>
+            </w:tcBorders>
+            <w:shd w:val="clear" w:color="auto" w:fill="1F4E79" w:themeFill="accent5" w:themeFillShade="80"/>
+          </w:tcPr>
+          <w:p>
+            <w:pPr>
+              <w:rPr>
+                <w:rFonts w:asciiTheme="majorEastAsia" w:eastAsiaTheme="majorEastAsia" w:hAnsiTheme="majorEastAsia" w:cs="Microsoft JhengHei"/>
+                <w:b/>
+                <w:color w:val="FFFFFF" w:themeColor="background1"/>
+                <w:sz w:val="20"/>
+                <w:szCs w:val="20"/>
+                <w:lang w:eastAsia="zh-TW"/>
+              </w:rPr>
+            </w:pPr>
+            <w:r>
+              <w:rPr>
+                <w:rFonts w:asciiTheme="majorEastAsia" w:eastAsiaTheme="majorEastAsia" w:hAnsiTheme="majorEastAsia" w:cs="Microsoft JhengHei" w:hint="eastAsia"/>
+                <w:b/>
+                <w:color w:val="FFFFFF" w:themeColor="background1"/>
+                <w:sz w:val="20"/>
+                <w:szCs w:val="20"/>
+                <w:lang w:eastAsia="zh-TW"/>
+              </w:rPr>
+              <w:t>顯示結果</w:t>
+            </w:r>
+          </w:p>
+        </w:tc>
+      </w:tr>
+      <w:tr>
+        <w:tc>
+          <w:tcPr>
+            <w:tcW w:w="7645" w:type="dxa"/>
+            <w:tcBorders>
+              <w:right w:val="single" w:sz="4" w:space="0" w:color="auto"/>
+            </w:tcBorders>
+            <w:shd w:val="clear" w:color="auto" w:fill="1F4E79" w:themeFill="accent5" w:themeFillShade="80"/>
+          </w:tcPr>
+          <w:p>
+            <w:pPr>
+              <w:rPr>
+                <w:rFonts w:asciiTheme="majorEastAsia" w:eastAsiaTheme="majorEastAsia" w:hAnsiTheme="majorEastAsia" w:cs="Microsoft JhengHei"/>
+                <w:b/>
+                <w:color w:val="FFFFFF" w:themeColor="background1"/>
+                <w:sz w:val="20"/>
+                <w:szCs w:val="20"/>
+                <w:lang w:eastAsia="zh-TW"/>
+              </w:rPr>
+            </w:pPr>
+          </w:p>
+        </w:tc>
+        <w:tc>
+          <w:tcPr>
+            <w:tcW w:w="450" w:type="dxa"/>
+            <w:tcBorders>
+              <w:left w:val="single" w:sz="4" w:space="0" w:color="auto"/>
+            </w:tcBorders>
+            <w:shd w:val="clear" w:color="auto" w:fill="FFFFFF" w:themeFill="background1"/>
+          </w:tcPr>
+          <w:p>
+            <w:pPr>
+              <w:jc w:val="center"/>
+              <w:rPr>
+                <w:rFonts w:asciiTheme="majorEastAsia" w:eastAsiaTheme="majorEastAsia" w:hAnsiTheme="majorEastAsia" w:cs="Microsoft JhengHei"/>
+                <w:b/>
+                <w:color w:val="2E74B5" w:themeColor="accent5" w:themeShade="BF"/>
+                <w:sz w:val="18"/>
+                <w:szCs w:val="18"/>
+                <w:lang w:eastAsia="zh-TW"/>
+              </w:rPr>
+            </w:pPr>
+          </w:p>
+        </w:tc>
+        <w:tc>
+          <w:tcPr>
+            <w:tcW w:w="2946" w:type="dxa"/>
+            <w:tcBorders>
+              <w:left w:val="single" w:sz="4" w:space="0" w:color="auto"/>
+            </w:tcBorders>
+            <w:shd w:val="clear" w:color="auto" w:fill="1F4E79" w:themeFill="accent5" w:themeFillShade="80"/>
+          </w:tcPr>
+          <w:p>
+            <w:pPr>
+              <w:rPr>
+                <w:rFonts w:asciiTheme="majorEastAsia" w:eastAsiaTheme="majorEastAsia" w:hAnsiTheme="majorEastAsia" w:cs="Microsoft JhengHei"/>
+                <w:b/>
+                <w:color w:val="FFFFFF" w:themeColor="background1"/>
+                <w:sz w:val="20"/>
+                <w:szCs w:val="20"/>
+                <w:lang w:eastAsia="zh-TW"/>
+              </w:rPr>
+            </w:pPr>
+          </w:p>
+        </w:tc>
+      </w:tr>
+      <w:tr>
+        <w:tc>
+          <w:tcPr>
+            <w:tcW w:w="7645" w:type="dxa"/>
+            <w:tcBorders>
+              <w:right w:val="single" w:sz="4" w:space="0" w:color="auto"/>
+            </w:tcBorders>
+            <w:shd w:val="clear" w:color="auto" w:fill="1F4E79" w:themeFill="accent5" w:themeFillShade="80"/>
+          </w:tcPr>
+          <w:p>
+            <w:pPr>
+              <w:rPr>
+                <w:rFonts w:asciiTheme="majorEastAsia" w:eastAsiaTheme="majorEastAsia" w:hAnsiTheme="majorEastAsia" w:cs="Microsoft JhengHei" w:hint="eastAsia"/>
+                <w:b/>
+                <w:color w:val="FFFFFF" w:themeColor="background1"/>
+                <w:sz w:val="20"/>
+                <w:szCs w:val="20"/>
+                <w:lang w:eastAsia="zh-TW"/>
+              </w:rPr>
+            </w:pPr>
+            <w:r>
+              <w:rPr>
+                <w:rFonts w:asciiTheme="majorEastAsia" w:eastAsiaTheme="majorEastAsia" w:hAnsiTheme="majorEastAsia" w:cs="Microsoft JhengHei" w:hint="eastAsia"/>
+                <w:b/>
+                <w:color w:val="FFFFFF" w:themeColor="background1"/>
+                <w:sz w:val="20"/>
+                <w:szCs w:val="20"/>
+                <w:lang w:eastAsia="zh-TW"/>
+              </w:rPr>
+              <w:t>#</w:t>
+            </w:r>
+            <w:r>
+              <w:rPr>
+                <w:rFonts w:asciiTheme="majorEastAsia" w:eastAsiaTheme="majorEastAsia" w:hAnsiTheme="majorEastAsia" w:cs="Microsoft JhengHei"/>
+                <w:b/>
+                <w:color w:val="FFFFFF" w:themeColor="background1"/>
+                <w:sz w:val="20"/>
+                <w:szCs w:val="20"/>
+                <w:lang w:eastAsia="zh-TW"/>
+              </w:rPr>
+              <w:t xml:space="preserve"> EX_05</w:t>
+            </w:r>
+          </w:p>
+        </w:tc>
+        <w:tc>
+          <w:tcPr>
+            <w:tcW w:w="450" w:type="dxa"/>
+            <w:tcBorders>
+              <w:left w:val="single" w:sz="4" w:space="0" w:color="auto"/>
+            </w:tcBorders>
+            <w:shd w:val="clear" w:color="auto" w:fill="FFFFFF" w:themeFill="background1"/>
+          </w:tcPr>
+          <w:p>
+            <w:pPr>
+              <w:jc w:val="center"/>
+              <w:rPr>
+                <w:rFonts w:asciiTheme="majorEastAsia" w:eastAsiaTheme="majorEastAsia" w:hAnsiTheme="majorEastAsia" w:cs="Microsoft JhengHei"/>
+                <w:b/>
+                <w:color w:val="2E74B5" w:themeColor="accent5" w:themeShade="BF"/>
+                <w:sz w:val="18"/>
+                <w:szCs w:val="18"/>
+                <w:lang w:eastAsia="zh-TW"/>
+              </w:rPr>
+            </w:pPr>
+          </w:p>
+        </w:tc>
+        <w:tc>
+          <w:tcPr>
+            <w:tcW w:w="2946" w:type="dxa"/>
+            <w:tcBorders>
+              <w:left w:val="single" w:sz="4" w:space="0" w:color="auto"/>
+            </w:tcBorders>
+            <w:shd w:val="clear" w:color="auto" w:fill="1F4E79" w:themeFill="accent5" w:themeFillShade="80"/>
+          </w:tcPr>
+          <w:p>
+            <w:pPr>
+              <w:rPr>
+                <w:rFonts w:asciiTheme="majorEastAsia" w:eastAsiaTheme="majorEastAsia" w:hAnsiTheme="majorEastAsia" w:cs="Microsoft JhengHei"/>
+                <w:b/>
+                <w:color w:val="FFFFFF" w:themeColor="background1"/>
+                <w:sz w:val="20"/>
+                <w:szCs w:val="20"/>
+                <w:lang w:eastAsia="zh-TW"/>
+              </w:rPr>
+            </w:pPr>
+          </w:p>
+        </w:tc>
+      </w:tr>
+      <w:tr>
+        <w:tc>
+          <w:tcPr>
+            <w:tcW w:w="7645" w:type="dxa"/>
+            <w:tcBorders>
+              <w:right w:val="single" w:sz="4" w:space="0" w:color="auto"/>
+            </w:tcBorders>
+            <w:shd w:val="clear" w:color="auto" w:fill="1F4E79" w:themeFill="accent5" w:themeFillShade="80"/>
+          </w:tcPr>
+          <w:p>
+            <w:pPr>
+              <w:rPr>
+                <w:rFonts w:asciiTheme="majorEastAsia" w:eastAsiaTheme="majorEastAsia" w:hAnsiTheme="majorEastAsia" w:cs="Microsoft JhengHei" w:hint="eastAsia"/>
+                <w:b/>
+                <w:color w:val="FFFFFF" w:themeColor="background1"/>
+                <w:sz w:val="20"/>
+                <w:szCs w:val="20"/>
+                <w:lang w:eastAsia="zh-TW"/>
+              </w:rPr>
+            </w:pPr>
+            <w:r>
+              <w:rPr>
+                <w:rFonts w:asciiTheme="majorEastAsia" w:eastAsiaTheme="majorEastAsia" w:hAnsiTheme="majorEastAsia" w:cs="AndaleMono"/>
+                <w:b/>
+                <w:color w:val="FFFFFF" w:themeColor="background1"/>
+                <w:sz w:val="20"/>
+                <w:szCs w:val="20"/>
+              </w:rPr>
+              <w:t xml:space="preserve">&gt;&gt;&gt; </w:t>
+            </w:r>
+            <w:proofErr w:type="spellStart"/>
+            <w:proofErr w:type="gramStart"/>
+            <w:r>
+              <w:rPr>
+                <w:rFonts w:asciiTheme="majorEastAsia" w:eastAsiaTheme="majorEastAsia" w:hAnsiTheme="majorEastAsia" w:cs="AndaleMono"/>
+                <w:b/>
+                <w:color w:val="FFFFFF" w:themeColor="background1"/>
+                <w:sz w:val="20"/>
+                <w:szCs w:val="20"/>
+              </w:rPr>
+              <w:t>capture.append</w:t>
+            </w:r>
+            <w:proofErr w:type="spellEnd"/>
+            <w:proofErr w:type="gramEnd"/>
+            <w:r>
+              <w:rPr>
+                <w:rFonts w:asciiTheme="majorEastAsia" w:eastAsiaTheme="majorEastAsia" w:hAnsiTheme="majorEastAsia" w:cs="AndaleMono"/>
+                <w:b/>
+                <w:color w:val="FFFFFF" w:themeColor="background1"/>
+                <w:sz w:val="20"/>
+                <w:szCs w:val="20"/>
+              </w:rPr>
+              <w:t>("hsieh")</w:t>
+            </w:r>
+          </w:p>
+        </w:tc>
+        <w:tc>
+          <w:tcPr>
+            <w:tcW w:w="450" w:type="dxa"/>
+            <w:tcBorders>
+              <w:left w:val="single" w:sz="4" w:space="0" w:color="auto"/>
+            </w:tcBorders>
+            <w:shd w:val="clear" w:color="auto" w:fill="FFFFFF" w:themeFill="background1"/>
+          </w:tcPr>
+          <w:p>
+            <w:pPr>
+              <w:jc w:val="center"/>
+              <w:rPr>
+                <w:rFonts w:asciiTheme="majorEastAsia" w:eastAsiaTheme="majorEastAsia" w:hAnsiTheme="majorEastAsia" w:cs="Microsoft JhengHei"/>
+                <w:b/>
+                <w:color w:val="2E74B5" w:themeColor="accent5" w:themeShade="BF"/>
+                <w:sz w:val="18"/>
+                <w:szCs w:val="18"/>
+                <w:lang w:eastAsia="zh-TW"/>
+              </w:rPr>
+            </w:pPr>
+          </w:p>
+        </w:tc>
+        <w:tc>
+          <w:tcPr>
+            <w:tcW w:w="2946" w:type="dxa"/>
+            <w:tcBorders>
+              <w:left w:val="single" w:sz="4" w:space="0" w:color="auto"/>
+            </w:tcBorders>
+            <w:shd w:val="clear" w:color="auto" w:fill="1F4E79" w:themeFill="accent5" w:themeFillShade="80"/>
+          </w:tcPr>
+          <w:p>
+            <w:pPr>
+              <w:rPr>
+                <w:rFonts w:asciiTheme="majorEastAsia" w:hAnsiTheme="majorEastAsia" w:cs="Microsoft JhengHei" w:hint="eastAsia"/>
+                <w:b/>
+                <w:color w:val="FFFFFF" w:themeColor="background1"/>
+                <w:sz w:val="20"/>
+                <w:szCs w:val="20"/>
+                <w:lang w:eastAsia="zh-TW"/>
+              </w:rPr>
+            </w:pPr>
+            <w:r>
+              <w:rPr>
+                <w:rFonts w:asciiTheme="majorEastAsia" w:hAnsiTheme="majorEastAsia" w:cs="Microsoft JhengHei" w:hint="eastAsia"/>
+                <w:b/>
+                <w:color w:val="FFFFFF" w:themeColor="background1"/>
+                <w:sz w:val="20"/>
+                <w:szCs w:val="20"/>
+                <w:lang w:eastAsia="zh-TW"/>
+              </w:rPr>
+              <w:t>加入值</w:t>
+            </w:r>
+          </w:p>
+        </w:tc>
+      </w:tr>
+      <w:tr>
+        <w:tc>
+          <w:tcPr>
+            <w:tcW w:w="7645" w:type="dxa"/>
+            <w:tcBorders>
+              <w:right w:val="single" w:sz="4" w:space="0" w:color="auto"/>
+            </w:tcBorders>
+            <w:shd w:val="clear" w:color="auto" w:fill="1F4E79" w:themeFill="accent5" w:themeFillShade="80"/>
+          </w:tcPr>
+          <w:p>
+            <w:pPr>
+              <w:widowControl w:val="0"/>
+              <w:tabs>
+                <w:tab w:val="left" w:pos="560"/>
+                <w:tab w:val="left" w:pos="1120"/>
+                <w:tab w:val="left" w:pos="1680"/>
+                <w:tab w:val="left" w:pos="2240"/>
+                <w:tab w:val="left" w:pos="2800"/>
+                <w:tab w:val="left" w:pos="3360"/>
+                <w:tab w:val="left" w:pos="3920"/>
+                <w:tab w:val="left" w:pos="4480"/>
+                <w:tab w:val="left" w:pos="5040"/>
+                <w:tab w:val="left" w:pos="5600"/>
+                <w:tab w:val="left" w:pos="6160"/>
+                <w:tab w:val="left" w:pos="6720"/>
+              </w:tabs>
+              <w:autoSpaceDE w:val="0"/>
+              <w:autoSpaceDN w:val="0"/>
+              <w:adjustRightInd w:val="0"/>
+              <w:rPr>
+                <w:rFonts w:asciiTheme="majorEastAsia" w:eastAsiaTheme="majorEastAsia" w:hAnsiTheme="majorEastAsia" w:cs="AndaleMono" w:hint="eastAsia"/>
+                <w:b/>
+                <w:color w:val="FFFFFF" w:themeColor="background1"/>
+                <w:sz w:val="20"/>
+                <w:szCs w:val="20"/>
+              </w:rPr>
+            </w:pPr>
+            <w:r>
+              <w:rPr>
+                <w:rFonts w:asciiTheme="majorEastAsia" w:eastAsiaTheme="majorEastAsia" w:hAnsiTheme="majorEastAsia" w:cs="AndaleMono"/>
+                <w:b/>
+                <w:color w:val="FFFFFF" w:themeColor="background1"/>
+                <w:sz w:val="20"/>
+                <w:szCs w:val="20"/>
+              </w:rPr>
+              <w:t>&gt;&gt;&gt; print(capture)</w:t>
+            </w:r>
+          </w:p>
+        </w:tc>
+        <w:tc>
+          <w:tcPr>
+            <w:tcW w:w="450" w:type="dxa"/>
+            <w:tcBorders>
+              <w:left w:val="single" w:sz="4" w:space="0" w:color="auto"/>
+            </w:tcBorders>
+            <w:shd w:val="clear" w:color="auto" w:fill="FFFFFF" w:themeFill="background1"/>
+          </w:tcPr>
+          <w:p>
+            <w:pPr>
+              <w:jc w:val="center"/>
+              <w:rPr>
+                <w:rFonts w:asciiTheme="majorEastAsia" w:eastAsiaTheme="majorEastAsia" w:hAnsiTheme="majorEastAsia" w:cs="Microsoft JhengHei"/>
+                <w:b/>
+                <w:color w:val="2E74B5" w:themeColor="accent5" w:themeShade="BF"/>
+                <w:sz w:val="18"/>
+                <w:szCs w:val="18"/>
+                <w:lang w:eastAsia="zh-TW"/>
+              </w:rPr>
+            </w:pPr>
+          </w:p>
+        </w:tc>
+        <w:tc>
+          <w:tcPr>
+            <w:tcW w:w="2946" w:type="dxa"/>
+            <w:tcBorders>
+              <w:left w:val="single" w:sz="4" w:space="0" w:color="auto"/>
+            </w:tcBorders>
+            <w:shd w:val="clear" w:color="auto" w:fill="1F4E79" w:themeFill="accent5" w:themeFillShade="80"/>
+          </w:tcPr>
+          <w:p>
+            <w:pPr>
+              <w:rPr>
+                <w:rFonts w:asciiTheme="majorEastAsia" w:eastAsiaTheme="majorEastAsia" w:hAnsiTheme="majorEastAsia" w:cs="Microsoft JhengHei"/>
+                <w:b/>
+                <w:color w:val="FFFFFF" w:themeColor="background1"/>
+                <w:sz w:val="20"/>
+                <w:szCs w:val="20"/>
+                <w:lang w:eastAsia="zh-TW"/>
+              </w:rPr>
+            </w:pPr>
+            <w:r>
+              <w:rPr>
+                <w:rFonts w:ascii="Microsoft JhengHei" w:eastAsia="Microsoft JhengHei" w:hAnsi="Microsoft JhengHei" w:cs="Microsoft JhengHei" w:hint="eastAsia"/>
+                <w:b/>
+                <w:color w:val="FFFFFF" w:themeColor="background1"/>
+                <w:sz w:val="20"/>
+                <w:szCs w:val="20"/>
+                <w:lang w:eastAsia="zh-TW"/>
+              </w:rPr>
+              <w:t>列印l</w:t>
+            </w:r>
+            <w:r>
+              <w:rPr>
+                <w:rFonts w:ascii="Microsoft JhengHei" w:eastAsia="Microsoft JhengHei" w:hAnsi="Microsoft JhengHei" w:cs="Microsoft JhengHei"/>
+                <w:b/>
+                <w:color w:val="FFFFFF" w:themeColor="background1"/>
+                <w:sz w:val="20"/>
+                <w:szCs w:val="20"/>
+                <w:lang w:eastAsia="zh-TW"/>
+              </w:rPr>
+              <w:t>ist</w:t>
+            </w:r>
+          </w:p>
+        </w:tc>
+      </w:tr>
+      <w:tr>
+        <w:tc>
+          <w:tcPr>
+            <w:tcW w:w="7645" w:type="dxa"/>
+            <w:tcBorders>
+              <w:right w:val="single" w:sz="4" w:space="0" w:color="auto"/>
+            </w:tcBorders>
+            <w:shd w:val="clear" w:color="auto" w:fill="1F4E79" w:themeFill="accent5" w:themeFillShade="80"/>
+          </w:tcPr>
+          <w:p>
+            <w:pPr>
+              <w:rPr>
+                <w:rFonts w:asciiTheme="majorEastAsia" w:eastAsiaTheme="majorEastAsia" w:hAnsiTheme="majorEastAsia" w:cs="Microsoft JhengHei" w:hint="eastAsia"/>
+                <w:b/>
+                <w:color w:val="FFFFFF" w:themeColor="background1"/>
+                <w:sz w:val="20"/>
+                <w:szCs w:val="20"/>
+                <w:lang w:eastAsia="zh-TW"/>
+              </w:rPr>
+            </w:pPr>
+            <w:r>
+              <w:rPr>
+                <w:rFonts w:asciiTheme="majorEastAsia" w:eastAsiaTheme="majorEastAsia" w:hAnsiTheme="majorEastAsia" w:cs="AndaleMono"/>
+                <w:b/>
+                <w:color w:val="FFFFFF" w:themeColor="background1"/>
+                <w:sz w:val="20"/>
+                <w:szCs w:val="20"/>
+              </w:rPr>
+              <w:t>['gary', 'tom', '</w:t>
+            </w:r>
+            <w:proofErr w:type="spellStart"/>
+            <w:r>
+              <w:rPr>
+                <w:rFonts w:asciiTheme="majorEastAsia" w:eastAsiaTheme="majorEastAsia" w:hAnsiTheme="majorEastAsia" w:cs="AndaleMono"/>
+                <w:b/>
+                <w:color w:val="FFFFFF" w:themeColor="background1"/>
+                <w:sz w:val="20"/>
+                <w:szCs w:val="20"/>
+              </w:rPr>
+              <w:t>mary</w:t>
+            </w:r>
+            <w:proofErr w:type="spellEnd"/>
+            <w:r>
+              <w:rPr>
+                <w:rFonts w:asciiTheme="majorEastAsia" w:eastAsiaTheme="majorEastAsia" w:hAnsiTheme="majorEastAsia" w:cs="AndaleMono"/>
+                <w:b/>
+                <w:color w:val="FFFFFF" w:themeColor="background1"/>
+                <w:sz w:val="20"/>
+                <w:szCs w:val="20"/>
+              </w:rPr>
+              <w:t>', 'bob', 'joe', 'hsieh']</w:t>
+            </w:r>
+          </w:p>
+        </w:tc>
+        <w:tc>
+          <w:tcPr>
+            <w:tcW w:w="450" w:type="dxa"/>
+            <w:tcBorders>
+              <w:left w:val="single" w:sz="4" w:space="0" w:color="auto"/>
+            </w:tcBorders>
+            <w:shd w:val="clear" w:color="auto" w:fill="FFFFFF" w:themeFill="background1"/>
+          </w:tcPr>
+          <w:p>
+            <w:pPr>
+              <w:jc w:val="center"/>
+              <w:rPr>
+                <w:rFonts w:asciiTheme="majorEastAsia" w:eastAsiaTheme="majorEastAsia" w:hAnsiTheme="majorEastAsia" w:cs="Microsoft JhengHei"/>
+                <w:b/>
+                <w:color w:val="2E74B5" w:themeColor="accent5" w:themeShade="BF"/>
+                <w:sz w:val="18"/>
+                <w:szCs w:val="18"/>
+                <w:lang w:eastAsia="zh-TW"/>
+              </w:rPr>
+            </w:pPr>
+          </w:p>
+        </w:tc>
+        <w:tc>
+          <w:tcPr>
+            <w:tcW w:w="2946" w:type="dxa"/>
+            <w:tcBorders>
+              <w:left w:val="single" w:sz="4" w:space="0" w:color="auto"/>
+            </w:tcBorders>
+            <w:shd w:val="clear" w:color="auto" w:fill="1F4E79" w:themeFill="accent5" w:themeFillShade="80"/>
+          </w:tcPr>
+          <w:p>
+            <w:pPr>
+              <w:rPr>
+                <w:rFonts w:asciiTheme="majorEastAsia" w:hAnsiTheme="majorEastAsia" w:cs="Microsoft JhengHei" w:hint="eastAsia"/>
+                <w:b/>
+                <w:color w:val="FFFFFF" w:themeColor="background1"/>
+                <w:sz w:val="20"/>
+                <w:szCs w:val="20"/>
+                <w:lang w:eastAsia="zh-TW"/>
+              </w:rPr>
+            </w:pPr>
+            <w:r>
+              <w:rPr>
+                <w:rFonts w:asciiTheme="majorEastAsia" w:hAnsiTheme="majorEastAsia" w:cs="Microsoft JhengHei" w:hint="eastAsia"/>
+                <w:b/>
+                <w:color w:val="FFFFFF" w:themeColor="background1"/>
+                <w:sz w:val="20"/>
+                <w:szCs w:val="20"/>
+                <w:lang w:eastAsia="zh-TW"/>
+              </w:rPr>
+              <w:t>顯示結果</w:t>
+            </w:r>
+          </w:p>
+        </w:tc>
+      </w:tr>
+      <w:tr>
+        <w:tc>
+          <w:tcPr>
+            <w:tcW w:w="7645" w:type="dxa"/>
+            <w:tcBorders>
+              <w:right w:val="single" w:sz="4" w:space="0" w:color="auto"/>
+            </w:tcBorders>
+            <w:shd w:val="clear" w:color="auto" w:fill="1F4E79" w:themeFill="accent5" w:themeFillShade="80"/>
+          </w:tcPr>
+          <w:p>
+            <w:pPr>
+              <w:rPr>
+                <w:rFonts w:asciiTheme="majorEastAsia" w:eastAsiaTheme="majorEastAsia" w:hAnsiTheme="majorEastAsia" w:cs="AndaleMono"/>
+                <w:b/>
+                <w:color w:val="FFFFFF" w:themeColor="background1"/>
+                <w:sz w:val="20"/>
+                <w:szCs w:val="20"/>
+              </w:rPr>
+            </w:pPr>
+          </w:p>
+        </w:tc>
+        <w:tc>
+          <w:tcPr>
+            <w:tcW w:w="450" w:type="dxa"/>
+            <w:tcBorders>
+              <w:left w:val="single" w:sz="4" w:space="0" w:color="auto"/>
+            </w:tcBorders>
+            <w:shd w:val="clear" w:color="auto" w:fill="FFFFFF" w:themeFill="background1"/>
+          </w:tcPr>
+          <w:p>
+            <w:pPr>
+              <w:jc w:val="center"/>
+              <w:rPr>
+                <w:rFonts w:asciiTheme="majorEastAsia" w:eastAsiaTheme="majorEastAsia" w:hAnsiTheme="majorEastAsia" w:cs="Microsoft JhengHei"/>
+                <w:b/>
+                <w:color w:val="2E74B5" w:themeColor="accent5" w:themeShade="BF"/>
+                <w:sz w:val="18"/>
+                <w:szCs w:val="18"/>
+                <w:lang w:eastAsia="zh-TW"/>
+              </w:rPr>
+            </w:pPr>
+          </w:p>
+        </w:tc>
+        <w:tc>
+          <w:tcPr>
+            <w:tcW w:w="2946" w:type="dxa"/>
+            <w:tcBorders>
+              <w:left w:val="single" w:sz="4" w:space="0" w:color="auto"/>
+            </w:tcBorders>
+            <w:shd w:val="clear" w:color="auto" w:fill="1F4E79" w:themeFill="accent5" w:themeFillShade="80"/>
+          </w:tcPr>
+          <w:p>
+            <w:pPr>
+              <w:rPr>
+                <w:rFonts w:asciiTheme="majorEastAsia" w:hAnsiTheme="majorEastAsia" w:cs="Microsoft JhengHei" w:hint="eastAsia"/>
+                <w:b/>
+                <w:color w:val="FFFFFF" w:themeColor="background1"/>
+                <w:sz w:val="20"/>
+                <w:szCs w:val="20"/>
+                <w:lang w:eastAsia="zh-TW"/>
+              </w:rPr>
+            </w:pPr>
+          </w:p>
+        </w:tc>
+      </w:tr>
+      <w:tr>
+        <w:tc>
+          <w:tcPr>
+            <w:tcW w:w="7645" w:type="dxa"/>
+            <w:tcBorders>
+              <w:right w:val="single" w:sz="4" w:space="0" w:color="auto"/>
+            </w:tcBorders>
+            <w:shd w:val="clear" w:color="auto" w:fill="1F4E79" w:themeFill="accent5" w:themeFillShade="80"/>
+          </w:tcPr>
+          <w:p>
+            <w:pPr>
+              <w:rPr>
+                <w:rFonts w:asciiTheme="majorEastAsia" w:eastAsiaTheme="majorEastAsia" w:hAnsiTheme="majorEastAsia" w:cs="AndaleMono"/>
+                <w:b/>
+                <w:color w:val="FFFFFF" w:themeColor="background1"/>
+                <w:sz w:val="20"/>
+                <w:szCs w:val="20"/>
+              </w:rPr>
+            </w:pPr>
+            <w:r>
+              <w:rPr>
+                <w:rFonts w:asciiTheme="majorEastAsia" w:eastAsiaTheme="majorEastAsia" w:hAnsiTheme="majorEastAsia" w:cs="AndaleMono"/>
+                <w:b/>
+                <w:color w:val="FFFFFF" w:themeColor="background1"/>
+                <w:sz w:val="20"/>
+                <w:szCs w:val="20"/>
+              </w:rPr>
+              <w:t># EX_06</w:t>
+            </w:r>
+          </w:p>
+        </w:tc>
+        <w:tc>
+          <w:tcPr>
+            <w:tcW w:w="450" w:type="dxa"/>
+            <w:tcBorders>
+              <w:left w:val="single" w:sz="4" w:space="0" w:color="auto"/>
+            </w:tcBorders>
+            <w:shd w:val="clear" w:color="auto" w:fill="FFFFFF" w:themeFill="background1"/>
+          </w:tcPr>
+          <w:p>
+            <w:pPr>
+              <w:jc w:val="center"/>
+              <w:rPr>
+                <w:rFonts w:asciiTheme="majorEastAsia" w:eastAsiaTheme="majorEastAsia" w:hAnsiTheme="majorEastAsia" w:cs="Microsoft JhengHei"/>
+                <w:b/>
+                <w:color w:val="2E74B5" w:themeColor="accent5" w:themeShade="BF"/>
+                <w:sz w:val="18"/>
+                <w:szCs w:val="18"/>
+                <w:lang w:eastAsia="zh-TW"/>
+              </w:rPr>
+            </w:pPr>
+          </w:p>
+        </w:tc>
+        <w:tc>
+          <w:tcPr>
+            <w:tcW w:w="2946" w:type="dxa"/>
+            <w:tcBorders>
+              <w:left w:val="single" w:sz="4" w:space="0" w:color="auto"/>
+            </w:tcBorders>
+            <w:shd w:val="clear" w:color="auto" w:fill="1F4E79" w:themeFill="accent5" w:themeFillShade="80"/>
+          </w:tcPr>
+          <w:p>
+            <w:pPr>
+              <w:rPr>
+                <w:rFonts w:asciiTheme="majorEastAsia" w:hAnsiTheme="majorEastAsia" w:cs="Microsoft JhengHei" w:hint="eastAsia"/>
+                <w:b/>
+                <w:color w:val="FFFFFF" w:themeColor="background1"/>
+                <w:sz w:val="20"/>
+                <w:szCs w:val="20"/>
+                <w:lang w:eastAsia="zh-TW"/>
+              </w:rPr>
+            </w:pPr>
+          </w:p>
+        </w:tc>
+      </w:tr>
+      <w:tr>
+        <w:tc>
+          <w:tcPr>
+            <w:tcW w:w="7645" w:type="dxa"/>
+            <w:tcBorders>
+              <w:right w:val="single" w:sz="4" w:space="0" w:color="auto"/>
+            </w:tcBorders>
+            <w:shd w:val="clear" w:color="auto" w:fill="1F4E79" w:themeFill="accent5" w:themeFillShade="80"/>
+          </w:tcPr>
+          <w:p>
+            <w:pPr>
+              <w:rPr>
+                <w:rFonts w:asciiTheme="majorEastAsia" w:eastAsiaTheme="majorEastAsia" w:hAnsiTheme="majorEastAsia" w:cs="AndaleMono"/>
+                <w:color w:val="FFFFFF" w:themeColor="background1"/>
+                <w:sz w:val="20"/>
+                <w:szCs w:val="20"/>
+              </w:rPr>
+            </w:pPr>
+          </w:p>
+        </w:tc>
+        <w:tc>
+          <w:tcPr>
+            <w:tcW w:w="450" w:type="dxa"/>
+            <w:tcBorders>
+              <w:left w:val="single" w:sz="4" w:space="0" w:color="auto"/>
+            </w:tcBorders>
+            <w:shd w:val="clear" w:color="auto" w:fill="FFFFFF" w:themeFill="background1"/>
+          </w:tcPr>
+          <w:p>
+            <w:pPr>
+              <w:jc w:val="center"/>
+              <w:rPr>
+                <w:rFonts w:asciiTheme="majorEastAsia" w:eastAsiaTheme="majorEastAsia" w:hAnsiTheme="majorEastAsia" w:cs="Microsoft JhengHei"/>
+                <w:b/>
+                <w:color w:val="2E74B5" w:themeColor="accent5" w:themeShade="BF"/>
+                <w:sz w:val="18"/>
+                <w:szCs w:val="18"/>
+                <w:lang w:eastAsia="zh-TW"/>
+              </w:rPr>
+            </w:pPr>
+          </w:p>
+        </w:tc>
+        <w:tc>
+          <w:tcPr>
+            <w:tcW w:w="2946" w:type="dxa"/>
+            <w:tcBorders>
+              <w:left w:val="single" w:sz="4" w:space="0" w:color="auto"/>
+            </w:tcBorders>
+            <w:shd w:val="clear" w:color="auto" w:fill="1F4E79" w:themeFill="accent5" w:themeFillShade="80"/>
+          </w:tcPr>
+          <w:p>
+            <w:pPr>
+              <w:rPr>
+                <w:rFonts w:asciiTheme="majorEastAsia" w:hAnsiTheme="majorEastAsia" w:cs="Microsoft JhengHei" w:hint="eastAsia"/>
+                <w:b/>
+                <w:color w:val="FFFFFF" w:themeColor="background1"/>
+                <w:sz w:val="20"/>
+                <w:szCs w:val="20"/>
+                <w:lang w:eastAsia="zh-TW"/>
+              </w:rPr>
+            </w:pPr>
+          </w:p>
+        </w:tc>
+      </w:tr>
+    </w:tbl>
+    <w:p>
+      <w:pPr>
+        <w:tabs>
+          <w:tab w:val="left" w:pos="533"/>
+        </w:tabs>
+        <w:jc w:val="center"/>
+        <w:rPr>
+          <w:rFonts w:hint="eastAsia"/>
+          <w:lang w:eastAsia="zh-TW"/>
+        </w:rPr>
+      </w:pPr>
+    </w:p>
+    <w:p>
+      <w:pPr>
+        <w:pStyle w:val="a3"/>
+        <w:numPr>
+          <w:ilvl w:val="1"/>
+          <w:numId w:val="3"/>
+        </w:numPr>
+        <w:tabs>
+          <w:tab w:val="left" w:pos="533"/>
+        </w:tabs>
+        <w:rPr>
+          <w:lang w:eastAsia="zh-TW"/>
+        </w:rPr>
+      </w:pPr>
+      <w:r>
+        <w:rPr>
+          <w:rFonts w:hint="eastAsia"/>
+          <w:lang w:eastAsia="zh-TW"/>
+        </w:rPr>
+        <w:t>E</w:t>
+      </w:r>
+      <w:r>
+        <w:rPr>
+          <w:lang w:eastAsia="zh-TW"/>
+        </w:rPr>
+        <w:t xml:space="preserve">X_00 -&gt; </w:t>
+      </w:r>
+      <w:r>
+        <w:rPr>
+          <w:rFonts w:hint="eastAsia"/>
+          <w:lang w:eastAsia="zh-TW"/>
+        </w:rPr>
+        <w:t>取得指定</w:t>
+      </w:r>
+      <w:r>
+        <w:rPr>
+          <w:rFonts w:hint="eastAsia"/>
+          <w:lang w:eastAsia="zh-TW"/>
+        </w:rPr>
+        <w:t>index</w:t>
+      </w:r>
+      <w:r>
+        <w:rPr>
+          <w:rFonts w:hint="eastAsia"/>
+          <w:lang w:eastAsia="zh-TW"/>
+        </w:rPr>
+        <w:t>裡面的值</w:t>
+      </w:r>
+      <w:r>
+        <w:rPr>
+          <w:rFonts w:hint="eastAsia"/>
+          <w:lang w:eastAsia="zh-TW"/>
+        </w:rPr>
+        <w:t>，給起始的</w:t>
+      </w:r>
+      <w:r>
+        <w:rPr>
+          <w:rFonts w:hint="eastAsia"/>
+          <w:lang w:eastAsia="zh-TW"/>
+        </w:rPr>
+        <w:t>i</w:t>
+      </w:r>
+      <w:r>
+        <w:rPr>
+          <w:lang w:eastAsia="zh-TW"/>
+        </w:rPr>
+        <w:t>ndex.</w:t>
+      </w:r>
+    </w:p>
+    <w:p>
+      <w:pPr>
+        <w:pStyle w:val="a3"/>
+        <w:numPr>
+          <w:ilvl w:val="1"/>
+          <w:numId w:val="3"/>
+        </w:numPr>
+        <w:tabs>
+          <w:tab w:val="left" w:pos="533"/>
+        </w:tabs>
+        <w:rPr>
+          <w:lang w:eastAsia="zh-TW"/>
+        </w:rPr>
+      </w:pPr>
+      <w:r>
+        <w:rPr>
+          <w:lang w:eastAsia="zh-TW"/>
+        </w:rPr>
+        <w:t xml:space="preserve">EX_01 -&gt; </w:t>
+      </w:r>
+      <w:r>
+        <w:rPr>
+          <w:rFonts w:hint="eastAsia"/>
+          <w:lang w:eastAsia="zh-TW"/>
+        </w:rPr>
+        <w:t>取得指定</w:t>
+      </w:r>
+      <w:r>
+        <w:rPr>
+          <w:rFonts w:hint="eastAsia"/>
+          <w:lang w:eastAsia="zh-TW"/>
+        </w:rPr>
+        <w:t>index</w:t>
+      </w:r>
+      <w:r>
+        <w:rPr>
+          <w:rFonts w:hint="eastAsia"/>
+          <w:lang w:eastAsia="zh-TW"/>
+        </w:rPr>
+        <w:t>裡面的值，給</w:t>
+      </w:r>
+      <w:r>
+        <w:rPr>
+          <w:rFonts w:hint="eastAsia"/>
+          <w:lang w:eastAsia="zh-TW"/>
+        </w:rPr>
+        <w:t>終點</w:t>
+      </w:r>
+      <w:r>
+        <w:rPr>
+          <w:rFonts w:hint="eastAsia"/>
+          <w:lang w:eastAsia="zh-TW"/>
+        </w:rPr>
+        <w:t>的</w:t>
+      </w:r>
+      <w:r>
+        <w:rPr>
+          <w:rFonts w:hint="eastAsia"/>
+          <w:lang w:eastAsia="zh-TW"/>
+        </w:rPr>
+        <w:t>i</w:t>
+      </w:r>
+      <w:r>
+        <w:rPr>
+          <w:lang w:eastAsia="zh-TW"/>
+        </w:rPr>
+        <w:t>ndex.</w:t>
+      </w:r>
+    </w:p>
+    <w:p>
+      <w:pPr>
+        <w:pStyle w:val="a3"/>
+        <w:numPr>
+          <w:ilvl w:val="1"/>
+          <w:numId w:val="3"/>
+        </w:numPr>
+        <w:tabs>
+          <w:tab w:val="left" w:pos="533"/>
+        </w:tabs>
+        <w:rPr>
+          <w:lang w:eastAsia="zh-TW"/>
+        </w:rPr>
+      </w:pPr>
+      <w:r>
+        <w:rPr>
+          <w:lang w:eastAsia="zh-TW"/>
+        </w:rPr>
+        <w:t xml:space="preserve">EX_02 -&gt; </w:t>
+      </w:r>
+      <w:r>
+        <w:rPr>
+          <w:rFonts w:hint="eastAsia"/>
+          <w:lang w:eastAsia="zh-TW"/>
+        </w:rPr>
+        <w:t>取得指定</w:t>
+      </w:r>
+      <w:r>
+        <w:rPr>
+          <w:rFonts w:hint="eastAsia"/>
+          <w:lang w:eastAsia="zh-TW"/>
+        </w:rPr>
+        <w:t>index</w:t>
+      </w:r>
+      <w:r>
+        <w:rPr>
+          <w:rFonts w:hint="eastAsia"/>
+          <w:lang w:eastAsia="zh-TW"/>
+        </w:rPr>
+        <w:t>裡面的值，給</w:t>
+      </w:r>
+      <w:r>
+        <w:rPr>
+          <w:rFonts w:hint="eastAsia"/>
+          <w:lang w:eastAsia="zh-TW"/>
+        </w:rPr>
+        <w:t>起始與</w:t>
+      </w:r>
+      <w:r>
+        <w:rPr>
+          <w:rFonts w:hint="eastAsia"/>
+          <w:lang w:eastAsia="zh-TW"/>
+        </w:rPr>
+        <w:t>終點的</w:t>
+      </w:r>
+      <w:r>
+        <w:rPr>
+          <w:rFonts w:hint="eastAsia"/>
+          <w:lang w:eastAsia="zh-TW"/>
+        </w:rPr>
+        <w:t>i</w:t>
+      </w:r>
+      <w:r>
+        <w:rPr>
+          <w:lang w:eastAsia="zh-TW"/>
+        </w:rPr>
+        <w:t>ndex.</w:t>
+      </w:r>
+    </w:p>
+    <w:p>
+      <w:pPr>
+        <w:pStyle w:val="a3"/>
+        <w:numPr>
+          <w:ilvl w:val="1"/>
+          <w:numId w:val="3"/>
+        </w:numPr>
+        <w:tabs>
+          <w:tab w:val="left" w:pos="533"/>
+        </w:tabs>
+        <w:rPr>
+          <w:lang w:eastAsia="zh-TW"/>
+        </w:rPr>
+      </w:pPr>
+      <w:r>
+        <w:rPr>
+          <w:rFonts w:hint="eastAsia"/>
+          <w:lang w:eastAsia="zh-TW"/>
+        </w:rPr>
+        <w:t>E</w:t>
+      </w:r>
+      <w:r>
+        <w:rPr>
+          <w:lang w:eastAsia="zh-TW"/>
+        </w:rPr>
+        <w:t xml:space="preserve">x_03 -&gt; </w:t>
+      </w:r>
+      <w:r>
+        <w:rPr>
+          <w:rFonts w:hint="eastAsia"/>
+          <w:lang w:eastAsia="zh-TW"/>
+        </w:rPr>
+        <w:t>取得指定</w:t>
+      </w:r>
+      <w:r>
+        <w:rPr>
+          <w:rFonts w:hint="eastAsia"/>
+          <w:lang w:eastAsia="zh-TW"/>
+        </w:rPr>
+        <w:t>index</w:t>
+      </w:r>
+      <w:r>
+        <w:rPr>
+          <w:rFonts w:hint="eastAsia"/>
+          <w:lang w:eastAsia="zh-TW"/>
+        </w:rPr>
+        <w:t>裡面的值，給終點的</w:t>
+      </w:r>
+      <w:r>
+        <w:rPr>
+          <w:rFonts w:hint="eastAsia"/>
+          <w:lang w:eastAsia="zh-TW"/>
+        </w:rPr>
+        <w:t>負</w:t>
+      </w:r>
+      <w:r>
+        <w:rPr>
+          <w:rFonts w:hint="eastAsia"/>
+          <w:lang w:eastAsia="zh-TW"/>
+        </w:rPr>
+        <w:t>i</w:t>
+      </w:r>
+      <w:r>
+        <w:rPr>
+          <w:lang w:eastAsia="zh-TW"/>
+        </w:rPr>
+        <w:t>ndex.</w:t>
+      </w:r>
+    </w:p>
+    <w:p>
+      <w:pPr>
+        <w:pStyle w:val="a3"/>
+        <w:numPr>
+          <w:ilvl w:val="1"/>
+          <w:numId w:val="3"/>
+        </w:numPr>
+        <w:tabs>
+          <w:tab w:val="left" w:pos="533"/>
+        </w:tabs>
+        <w:rPr>
+          <w:lang w:eastAsia="zh-TW"/>
+        </w:rPr>
+      </w:pPr>
+      <w:r>
+        <w:rPr>
+          <w:rFonts w:hint="eastAsia"/>
+          <w:lang w:eastAsia="zh-TW"/>
+        </w:rPr>
+        <w:t>E</w:t>
+      </w:r>
+      <w:r>
+        <w:rPr>
+          <w:lang w:eastAsia="zh-TW"/>
+        </w:rPr>
+        <w:t>x_0</w:t>
+      </w:r>
+      <w:r>
+        <w:rPr>
+          <w:lang w:eastAsia="zh-TW"/>
+        </w:rPr>
+        <w:t>4</w:t>
+      </w:r>
+      <w:r>
+        <w:rPr>
+          <w:lang w:eastAsia="zh-TW"/>
+        </w:rPr>
+        <w:t xml:space="preserve"> -&gt; </w:t>
+      </w:r>
+      <w:r>
+        <w:rPr>
+          <w:rFonts w:hint="eastAsia"/>
+          <w:lang w:eastAsia="zh-TW"/>
+        </w:rPr>
+        <w:t>取得指定</w:t>
+      </w:r>
+      <w:r>
+        <w:rPr>
+          <w:rFonts w:hint="eastAsia"/>
+          <w:lang w:eastAsia="zh-TW"/>
+        </w:rPr>
+        <w:t>index</w:t>
+      </w:r>
+      <w:r>
+        <w:rPr>
+          <w:rFonts w:hint="eastAsia"/>
+          <w:lang w:eastAsia="zh-TW"/>
+        </w:rPr>
+        <w:t>裡面的值，給</w:t>
+      </w:r>
+      <w:r>
+        <w:rPr>
+          <w:rFonts w:hint="eastAsia"/>
+          <w:lang w:eastAsia="zh-TW"/>
+        </w:rPr>
+        <w:t>起</w:t>
+      </w:r>
+      <w:r>
+        <w:rPr>
+          <w:rFonts w:hint="eastAsia"/>
+          <w:lang w:eastAsia="zh-TW"/>
+        </w:rPr>
+        <w:t>點</w:t>
+      </w:r>
+      <w:proofErr w:type="gramStart"/>
+      <w:r>
+        <w:rPr>
+          <w:rFonts w:hint="eastAsia"/>
+          <w:lang w:eastAsia="zh-TW"/>
+        </w:rPr>
+        <w:t>並且跳步</w:t>
+      </w:r>
+      <w:proofErr w:type="gramEnd"/>
+      <w:r>
+        <w:rPr>
+          <w:rFonts w:hint="eastAsia"/>
+          <w:lang w:eastAsia="zh-TW"/>
+        </w:rPr>
+        <w:t>2</w:t>
+      </w:r>
+      <w:r>
+        <w:rPr>
+          <w:rFonts w:hint="eastAsia"/>
+          <w:lang w:eastAsia="zh-TW"/>
+        </w:rPr>
+        <w:t>的</w:t>
+      </w:r>
+      <w:r>
+        <w:rPr>
+          <w:rFonts w:hint="eastAsia"/>
+          <w:lang w:eastAsia="zh-TW"/>
+        </w:rPr>
+        <w:t>i</w:t>
+      </w:r>
+      <w:r>
+        <w:rPr>
+          <w:lang w:eastAsia="zh-TW"/>
+        </w:rPr>
+        <w:t>ndex.</w:t>
+      </w:r>
+    </w:p>
+    <w:p>
+      <w:pPr>
+        <w:pStyle w:val="a3"/>
+        <w:numPr>
+          <w:ilvl w:val="1"/>
+          <w:numId w:val="3"/>
+        </w:numPr>
+        <w:tabs>
+          <w:tab w:val="left" w:pos="533"/>
+        </w:tabs>
+        <w:rPr>
+          <w:lang w:eastAsia="zh-TW"/>
+        </w:rPr>
+      </w:pPr>
+      <w:r>
+        <w:rPr>
+          <w:rFonts w:hint="eastAsia"/>
+          <w:lang w:eastAsia="zh-TW"/>
+        </w:rPr>
+        <w:t>E</w:t>
+      </w:r>
+      <w:r>
+        <w:rPr>
+          <w:lang w:eastAsia="zh-TW"/>
+        </w:rPr>
+        <w:t xml:space="preserve">X_05 -&gt; </w:t>
+      </w:r>
+      <w:r>
+        <w:rPr>
+          <w:rFonts w:hint="eastAsia"/>
+          <w:lang w:eastAsia="zh-TW"/>
+        </w:rPr>
+        <w:t>新增一個值。</w:t>
+      </w:r>
+    </w:p>
+    <w:p>
+      <w:pPr>
+        <w:pStyle w:val="a3"/>
+        <w:numPr>
+          <w:ilvl w:val="1"/>
+          <w:numId w:val="3"/>
+        </w:numPr>
+        <w:tabs>
+          <w:tab w:val="left" w:pos="533"/>
+        </w:tabs>
+        <w:rPr>
+          <w:lang w:eastAsia="zh-TW"/>
+        </w:rPr>
+      </w:pPr>
+      <w:r>
+        <w:rPr>
+          <w:rFonts w:hint="eastAsia"/>
+          <w:lang w:eastAsia="zh-TW"/>
+        </w:rPr>
+        <w:t>E</w:t>
+      </w:r>
+      <w:r>
+        <w:rPr>
+          <w:lang w:eastAsia="zh-TW"/>
+        </w:rPr>
+        <w:t xml:space="preserve">X_06 -&gt; </w:t>
+      </w:r>
+      <w:r>
+        <w:rPr>
+          <w:lang w:eastAsia="zh-TW"/>
+        </w:rPr>
+        <w:t>計算</w:t>
+      </w:r>
+      <w:r>
+        <w:rPr>
+          <w:rFonts w:hint="eastAsia"/>
+          <w:lang w:eastAsia="zh-TW"/>
+        </w:rPr>
+        <w:t>l</w:t>
+      </w:r>
+      <w:r>
+        <w:rPr>
+          <w:lang w:eastAsia="zh-TW"/>
+        </w:rPr>
+        <w:t>ist</w:t>
+      </w:r>
+      <w:r>
+        <w:rPr>
+          <w:lang w:eastAsia="zh-TW"/>
+        </w:rPr>
+        <w:t>裡面指定值，出現的次數。</w:t>
+      </w:r>
+    </w:p>
+    <w:p>
+      <w:pPr>
+        <w:pStyle w:val="a3"/>
+        <w:numPr>
+          <w:ilvl w:val="1"/>
+          <w:numId w:val="3"/>
+        </w:numPr>
+        <w:tabs>
+          <w:tab w:val="left" w:pos="533"/>
+        </w:tabs>
+        <w:rPr>
+          <w:lang w:eastAsia="zh-TW"/>
+        </w:rPr>
+      </w:pPr>
+      <w:r>
+        <w:rPr>
+          <w:rFonts w:hint="eastAsia"/>
+          <w:lang w:eastAsia="zh-TW"/>
+        </w:rPr>
+        <w:t>c</w:t>
+      </w:r>
+      <w:r>
+        <w:rPr>
+          <w:lang w:eastAsia="zh-TW"/>
+        </w:rPr>
+        <w:t>ontinue</w:t>
+      </w:r>
+    </w:p>
+    <w:p>
+      <w:pPr>
+        <w:pStyle w:val="a3"/>
         <w:numPr>
           <w:ilvl w:val="0"/>
           <w:numId w:val="3"/>
@@ -4294,18 +7820,18 @@
     <w:lsdException w:name="Smart Hyperlink" w:semiHidden="1" w:unhideWhenUsed="1"/>
     <w:lsdException w:name="Smart Link" w:semiHidden="1" w:unhideWhenUsed="1"/>
   </w:latentStyles>
-  <w:style w:type="paragraph" w:default="1" w:styleId="Normal">
+  <w:style w:type="paragraph" w:default="1" w:styleId="a">
     <w:name w:val="Normal"/>
     <w:qFormat/>
-    <w:rsid w:val="00792912"/>
+    <w:rsid w:val="00653DE6"/>
   </w:style>
-  <w:style w:type="character" w:default="1" w:styleId="DefaultParagraphFont">
+  <w:style w:type="character" w:default="1" w:styleId="a0">
     <w:name w:val="Default Paragraph Font"/>
     <w:uiPriority w:val="1"/>
     <w:semiHidden/>
     <w:unhideWhenUsed/>
   </w:style>
-  <w:style w:type="table" w:default="1" w:styleId="TableNormal">
+  <w:style w:type="table" w:default="1" w:styleId="a1">
     <w:name w:val="Normal Table"/>
     <w:uiPriority w:val="99"/>
     <w:semiHidden/>
@@ -4320,15 +7846,15 @@
       </w:tblCellMar>
     </w:tblPr>
   </w:style>
-  <w:style w:type="numbering" w:default="1" w:styleId="NoList">
+  <w:style w:type="numbering" w:default="1" w:styleId="a2">
     <w:name w:val="No List"/>
     <w:uiPriority w:val="99"/>
     <w:semiHidden/>
     <w:unhideWhenUsed/>
   </w:style>
-  <w:style w:type="paragraph" w:styleId="ListParagraph">
+  <w:style w:type="paragraph" w:styleId="a3">
     <w:name w:val="List Paragraph"/>
-    <w:basedOn w:val="Normal"/>
+    <w:basedOn w:val="a"/>
     <w:uiPriority w:val="34"/>
     <w:qFormat/>
     <w:rsid w:val="005E0214"/>
@@ -4337,9 +7863,9 @@
       <w:contextualSpacing/>
     </w:pPr>
   </w:style>
-  <w:style w:type="character" w:styleId="Strong">
+  <w:style w:type="character" w:styleId="a4">
     <w:name w:val="Strong"/>
-    <w:basedOn w:val="DefaultParagraphFont"/>
+    <w:basedOn w:val="a0"/>
     <w:uiPriority w:val="22"/>
     <w:qFormat/>
     <w:rsid w:val="005E0214"/>
@@ -4350,7 +7876,7 @@
   </w:style>
   <w:style w:type="paragraph" w:customStyle="1" w:styleId="p1">
     <w:name w:val="p1"/>
-    <w:basedOn w:val="Normal"/>
+    <w:basedOn w:val="a"/>
     <w:rsid w:val="002D6131"/>
     <w:pPr>
       <w:shd w:val="clear" w:color="auto" w:fill="000000"/>
@@ -4365,17 +7891,17 @@
   </w:style>
   <w:style w:type="character" w:customStyle="1" w:styleId="s1">
     <w:name w:val="s1"/>
-    <w:basedOn w:val="DefaultParagraphFont"/>
+    <w:basedOn w:val="a0"/>
     <w:rsid w:val="002D6131"/>
   </w:style>
   <w:style w:type="character" w:customStyle="1" w:styleId="apple-converted-space">
     <w:name w:val="apple-converted-space"/>
-    <w:basedOn w:val="DefaultParagraphFont"/>
+    <w:basedOn w:val="a0"/>
     <w:rsid w:val="002D6131"/>
   </w:style>
-  <w:style w:type="paragraph" w:styleId="NormalWeb">
+  <w:style w:type="paragraph" w:styleId="Web">
     <w:name w:val="Normal (Web)"/>
-    <w:basedOn w:val="Normal"/>
+    <w:basedOn w:val="a"/>
     <w:uiPriority w:val="99"/>
     <w:unhideWhenUsed/>
     <w:rsid w:val="00616360"/>
@@ -4387,9 +7913,9 @@
       <w:lang w:eastAsia="zh-TW"/>
     </w:rPr>
   </w:style>
-  <w:style w:type="table" w:styleId="TableGrid">
+  <w:style w:type="table" w:styleId="a5">
     <w:name w:val="Table Grid"/>
-    <w:basedOn w:val="TableNormal"/>
+    <w:basedOn w:val="a1"/>
     <w:uiPriority w:val="39"/>
     <w:rsid w:val="00E14853"/>
     <w:tblPr>
@@ -4403,10 +7929,10 @@
       </w:tblBorders>
     </w:tblPr>
   </w:style>
-  <w:style w:type="paragraph" w:styleId="Header">
+  <w:style w:type="paragraph" w:styleId="a6">
     <w:name w:val="header"/>
-    <w:basedOn w:val="Normal"/>
-    <w:link w:val="HeaderChar"/>
+    <w:basedOn w:val="a"/>
+    <w:link w:val="a7"/>
     <w:uiPriority w:val="99"/>
     <w:unhideWhenUsed/>
     <w:rsid w:val="006D0AB2"/>
@@ -4417,17 +7943,17 @@
       </w:tabs>
     </w:pPr>
   </w:style>
-  <w:style w:type="character" w:customStyle="1" w:styleId="HeaderChar">
-    <w:name w:val="Header Char"/>
-    <w:basedOn w:val="DefaultParagraphFont"/>
-    <w:link w:val="Header"/>
+  <w:style w:type="character" w:customStyle="1" w:styleId="a7">
+    <w:name w:val="頁首 字元"/>
+    <w:basedOn w:val="a0"/>
+    <w:link w:val="a6"/>
     <w:uiPriority w:val="99"/>
     <w:rsid w:val="006D0AB2"/>
   </w:style>
-  <w:style w:type="paragraph" w:styleId="Footer">
+  <w:style w:type="paragraph" w:styleId="a8">
     <w:name w:val="footer"/>
-    <w:basedOn w:val="Normal"/>
-    <w:link w:val="FooterChar"/>
+    <w:basedOn w:val="a"/>
+    <w:link w:val="a9"/>
     <w:uiPriority w:val="99"/>
     <w:unhideWhenUsed/>
     <w:rsid w:val="006D0AB2"/>
@@ -4438,16 +7964,16 @@
       </w:tabs>
     </w:pPr>
   </w:style>
-  <w:style w:type="character" w:customStyle="1" w:styleId="FooterChar">
-    <w:name w:val="Footer Char"/>
-    <w:basedOn w:val="DefaultParagraphFont"/>
-    <w:link w:val="Footer"/>
+  <w:style w:type="character" w:customStyle="1" w:styleId="a9">
+    <w:name w:val="頁尾 字元"/>
+    <w:basedOn w:val="a0"/>
+    <w:link w:val="a8"/>
     <w:uiPriority w:val="99"/>
     <w:rsid w:val="006D0AB2"/>
   </w:style>
-  <w:style w:type="table" w:styleId="TableGridLight">
+  <w:style w:type="table" w:styleId="aa">
     <w:name w:val="Grid Table Light"/>
-    <w:basedOn w:val="TableNormal"/>
+    <w:basedOn w:val="a1"/>
     <w:uiPriority w:val="40"/>
     <w:rsid w:val="00B267B4"/>
     <w:tblPr>
@@ -4461,9 +7987,9 @@
       </w:tblBorders>
     </w:tblPr>
   </w:style>
-  <w:style w:type="table" w:styleId="GridTable1Light">
+  <w:style w:type="table" w:styleId="1">
     <w:name w:val="Grid Table 1 Light"/>
-    <w:basedOn w:val="TableNormal"/>
+    <w:basedOn w:val="a1"/>
     <w:uiPriority w:val="46"/>
     <w:rsid w:val="00B267B4"/>
     <w:tblPr>
@@ -4515,9 +8041,9 @@
       </w:rPr>
     </w:tblStylePr>
   </w:style>
-  <w:style w:type="table" w:styleId="TableTheme">
+  <w:style w:type="table" w:styleId="ab">
     <w:name w:val="Table Theme"/>
-    <w:basedOn w:val="TableNormal"/>
+    <w:basedOn w:val="a1"/>
     <w:uiPriority w:val="99"/>
     <w:rsid w:val="00E14853"/>
     <w:tblPr>

</xml_diff>

<commit_message>
updte data_type and from_import doc
</commit_message>
<xml_diff>
--- a/python_note/20210213_data_type.docx
+++ b/python_note/20210213_data_type.docx
@@ -271,6 +271,7 @@
       </w:pPr>
       <w:r>
         <w:rPr>
+          <w:highlight w:val="green"/>
           <w:lang w:eastAsia="zh-TW"/>
         </w:rPr>
         <w:t>num</w:t>
@@ -278,15 +279,23 @@
       <w:r>
         <w:rPr>
           <w:rFonts w:hint="eastAsia"/>
+          <w:highlight w:val="green"/>
           <w:lang w:eastAsia="zh-TW"/>
         </w:rPr>
         <w:t>b</w:t>
       </w:r>
       <w:r>
         <w:rPr>
-          <w:lang w:eastAsia="zh-TW"/>
-        </w:rPr>
-        <w:t>er (</w:t>
+          <w:highlight w:val="green"/>
+          <w:lang w:eastAsia="zh-TW"/>
+        </w:rPr>
+        <w:t>er</w:t>
+      </w:r>
+      <w:r>
+        <w:rPr>
+          <w:lang w:eastAsia="zh-TW"/>
+        </w:rPr>
+        <w:t xml:space="preserve"> (</w:t>
       </w:r>
       <w:r>
         <w:rPr>
@@ -315,6 +324,7 @@
       </w:pPr>
       <w:r>
         <w:rPr>
+          <w:highlight w:val="green"/>
           <w:lang w:eastAsia="zh-TW"/>
         </w:rPr>
         <w:t>string</w:t>
@@ -354,6 +364,7 @@
       </w:pPr>
       <w:r>
         <w:rPr>
+          <w:highlight w:val="green"/>
           <w:lang w:eastAsia="zh-TW"/>
         </w:rPr>
         <w:t>list</w:t>
@@ -413,6 +424,7 @@
       </w:pPr>
       <w:r>
         <w:rPr>
+          <w:highlight w:val="green"/>
           <w:lang w:eastAsia="zh-TW"/>
         </w:rPr>
         <w:t>tuple</w:t>
@@ -452,6 +464,7 @@
       </w:pPr>
       <w:r>
         <w:rPr>
+          <w:highlight w:val="green"/>
           <w:lang w:eastAsia="zh-TW"/>
         </w:rPr>
         <w:t>dictionary</w:t>
@@ -11292,17 +11305,27 @@
           <w:rFonts w:hint="eastAsia"/>
           <w:lang w:eastAsia="zh-TW"/>
         </w:rPr>
-        <w:t>字典用大括號</w:t>
-      </w:r>
-      <w:r>
-        <w:rPr>
-          <w:rFonts w:hint="eastAsia"/>
+        <w:t>字典用</w:t>
+      </w:r>
+      <w:r>
+        <w:rPr>
+          <w:rFonts w:hint="eastAsia"/>
+          <w:highlight w:val="green"/>
+          <w:lang w:eastAsia="zh-TW"/>
+        </w:rPr>
+        <w:t>大括號</w:t>
+      </w:r>
+      <w:r>
+        <w:rPr>
+          <w:rFonts w:hint="eastAsia"/>
+          <w:highlight w:val="green"/>
           <w:lang w:eastAsia="zh-TW"/>
         </w:rPr>
         <w:t>{</w:t>
       </w:r>
       <w:r>
         <w:rPr>
+          <w:highlight w:val="green"/>
           <w:lang w:eastAsia="zh-TW"/>
         </w:rPr>
         <w:t>}</w:t>
@@ -11331,6 +11354,7 @@
       <w:proofErr w:type="gramStart"/>
       <w:r>
         <w:rPr>
+          <w:highlight w:val="green"/>
           <w:lang w:eastAsia="zh-TW"/>
         </w:rPr>
         <w:t>”</w:t>
@@ -11339,6 +11363,7 @@
       <w:r>
         <w:rPr>
           <w:rFonts w:hint="eastAsia"/>
+          <w:highlight w:val="green"/>
           <w:lang w:eastAsia="zh-TW"/>
         </w:rPr>
         <w:t>，</w:t>
@@ -11346,6 +11371,7 @@
       <w:proofErr w:type="gramStart"/>
       <w:r>
         <w:rPr>
+          <w:highlight w:val="green"/>
           <w:lang w:eastAsia="zh-TW"/>
         </w:rPr>
         <w:t>”</w:t>
@@ -11354,6 +11380,7 @@
       <w:r>
         <w:rPr>
           <w:rFonts w:hint="eastAsia"/>
+          <w:highlight w:val="green"/>
           <w:lang w:eastAsia="zh-TW"/>
         </w:rPr>
         <w:t xml:space="preserve"> </w:t>
@@ -11361,9 +11388,17 @@
       <w:r>
         <w:rPr>
           <w:rFonts w:hint="eastAsia"/>
-          <w:lang w:eastAsia="zh-TW"/>
-        </w:rPr>
-        <w:t>逗號分隔鍵</w:t>
+          <w:highlight w:val="green"/>
+          <w:lang w:eastAsia="zh-TW"/>
+        </w:rPr>
+        <w:t>逗號</w:t>
+      </w:r>
+      <w:r>
+        <w:rPr>
+          <w:rFonts w:hint="eastAsia"/>
+          <w:lang w:eastAsia="zh-TW"/>
+        </w:rPr>
+        <w:t>分隔鍵</w:t>
       </w:r>
       <w:r>
         <w:rPr>
@@ -11435,6 +11470,7 @@
       </w:r>
       <w:r>
         <w:rPr>
+          <w:highlight w:val="green"/>
           <w:lang w:eastAsia="zh-TW"/>
         </w:rPr>
         <w:t>“</w:t>
@@ -11442,12 +11478,14 @@
       <w:r>
         <w:rPr>
           <w:rFonts w:hint="eastAsia"/>
+          <w:highlight w:val="green"/>
           <w:lang w:eastAsia="zh-TW"/>
         </w:rPr>
         <w:t>鍵</w:t>
       </w:r>
       <w:r>
         <w:rPr>
+          <w:highlight w:val="green"/>
           <w:lang w:eastAsia="zh-TW"/>
         </w:rPr>
         <w:t>”</w:t>
@@ -11475,6 +11513,7 @@
       </w:r>
       <w:r>
         <w:rPr>
+          <w:highlight w:val="green"/>
           <w:lang w:eastAsia="zh-TW"/>
         </w:rPr>
         <w:t>“</w:t>
@@ -11482,12 +11521,14 @@
       <w:r>
         <w:rPr>
           <w:rFonts w:hint="eastAsia"/>
+          <w:highlight w:val="green"/>
           <w:lang w:eastAsia="zh-TW"/>
         </w:rPr>
         <w:t>值</w:t>
       </w:r>
       <w:r>
         <w:rPr>
+          <w:highlight w:val="green"/>
           <w:lang w:eastAsia="zh-TW"/>
         </w:rPr>
         <w:t>”</w:t>
@@ -11530,10 +11571,19 @@
           <w:rFonts w:hint="eastAsia"/>
           <w:lang w:eastAsia="zh-TW"/>
         </w:rPr>
-        <w:t>: k</w:t>
-      </w:r>
-      <w:r>
-        <w:rPr>
+        <w:t xml:space="preserve">: </w:t>
+      </w:r>
+      <w:r>
+        <w:rPr>
+          <w:rFonts w:hint="eastAsia"/>
+          <w:highlight w:val="green"/>
+          <w:lang w:eastAsia="zh-TW"/>
+        </w:rPr>
+        <w:t>k</w:t>
+      </w:r>
+      <w:r>
+        <w:rPr>
+          <w:highlight w:val="green"/>
           <w:lang w:eastAsia="zh-TW"/>
         </w:rPr>
         <w:t>eys()</w:t>
@@ -11548,12 +11598,14 @@
       <w:r>
         <w:rPr>
           <w:rFonts w:hint="eastAsia"/>
+          <w:highlight w:val="green"/>
           <w:lang w:eastAsia="zh-TW"/>
         </w:rPr>
         <w:t>values</w:t>
       </w:r>
       <w:r>
         <w:rPr>
+          <w:highlight w:val="green"/>
           <w:lang w:eastAsia="zh-TW"/>
         </w:rPr>
         <w:t>()</w:t>
@@ -11568,12 +11620,14 @@
       <w:r>
         <w:rPr>
           <w:rFonts w:hint="eastAsia"/>
+          <w:highlight w:val="green"/>
           <w:lang w:eastAsia="zh-TW"/>
         </w:rPr>
         <w:t>items</w:t>
       </w:r>
       <w:r>
         <w:rPr>
+          <w:highlight w:val="green"/>
           <w:lang w:eastAsia="zh-TW"/>
         </w:rPr>
         <w:t>()</w:t>
@@ -11636,6 +11690,7 @@
       </w:r>
       <w:r>
         <w:rPr>
+          <w:highlight w:val="green"/>
           <w:lang w:eastAsia="zh-TW"/>
         </w:rPr>
         <w:t>get(key, value)</w:t>
@@ -11751,12 +11806,14 @@
       <w:r>
         <w:rPr>
           <w:rFonts w:hint="eastAsia"/>
+          <w:highlight w:val="green"/>
           <w:lang w:eastAsia="zh-TW"/>
         </w:rPr>
         <w:t>s</w:t>
       </w:r>
       <w:r>
         <w:rPr>
+          <w:highlight w:val="green"/>
           <w:lang w:eastAsia="zh-TW"/>
         </w:rPr>
         <w:t>etdefault(key, value)</w:t>
@@ -15764,8 +15821,9 @@
                 <w:sz w:val="28"/>
                 <w:szCs w:val="28"/>
               </w:rPr>
-              <w:t xml:space="preserve">&gt;&gt;&gt; </w:t>
-            </w:r>
+              <w:t>&gt;&gt;&gt; dic_</w:t>
+            </w:r>
+            <w:proofErr w:type="gramStart"/>
             <w:r>
               <w:rPr>
                 <w:rFonts w:ascii="AndaleMono" w:hAnsi="AndaleMono" w:cs="AndaleMono"/>
@@ -15773,9 +15831,9 @@
                 <w:sz w:val="28"/>
                 <w:szCs w:val="28"/>
               </w:rPr>
-              <w:t>dic_</w:t>
-            </w:r>
-            <w:proofErr w:type="gramStart"/>
+              <w:t>01.setdefault</w:t>
+            </w:r>
+            <w:proofErr w:type="gramEnd"/>
             <w:r>
               <w:rPr>
                 <w:rFonts w:ascii="AndaleMono" w:hAnsi="AndaleMono" w:cs="AndaleMono"/>
@@ -15783,232 +15841,209 @@
                 <w:sz w:val="28"/>
                 <w:szCs w:val="28"/>
               </w:rPr>
-              <w:t>01.setdefault</w:t>
-            </w:r>
-            <w:proofErr w:type="gramEnd"/>
-            <w:r>
+              <w:t>("school")</w:t>
+            </w:r>
+          </w:p>
+        </w:tc>
+        <w:tc>
+          <w:tcPr>
+            <w:tcW w:w="425" w:type="dxa"/>
+            <w:tcBorders>
+              <w:left w:val="single" w:sz="4" w:space="0" w:color="auto"/>
+            </w:tcBorders>
+            <w:shd w:val="clear" w:color="auto" w:fill="FFFFFF" w:themeFill="background1"/>
+          </w:tcPr>
+          <w:p>
+            <w:pPr>
+              <w:jc w:val="center"/>
+              <w:rPr>
+                <w:rFonts w:asciiTheme="majorEastAsia" w:eastAsiaTheme="majorEastAsia" w:hAnsiTheme="majorEastAsia" w:cs="Microsoft JhengHei"/>
+                <w:b/>
+                <w:color w:val="2E74B5" w:themeColor="accent5" w:themeShade="BF"/>
+                <w:sz w:val="18"/>
+                <w:szCs w:val="18"/>
+                <w:lang w:eastAsia="zh-TW"/>
+              </w:rPr>
+            </w:pPr>
+          </w:p>
+        </w:tc>
+        <w:tc>
+          <w:tcPr>
+            <w:tcW w:w="3391" w:type="dxa"/>
+            <w:tcBorders>
+              <w:left w:val="single" w:sz="4" w:space="0" w:color="auto"/>
+            </w:tcBorders>
+            <w:shd w:val="clear" w:color="auto" w:fill="1F4E79" w:themeFill="accent5" w:themeFillShade="80"/>
+          </w:tcPr>
+          <w:p>
+            <w:pPr>
+              <w:rPr>
+                <w:rFonts w:ascii="Microsoft JhengHei" w:eastAsia="Microsoft JhengHei" w:hAnsi="Microsoft JhengHei" w:cs="Microsoft JhengHei"/>
+                <w:b/>
+                <w:color w:val="FFFFFF" w:themeColor="background1"/>
+                <w:sz w:val="20"/>
+                <w:szCs w:val="20"/>
+                <w:lang w:eastAsia="zh-TW"/>
+              </w:rPr>
+            </w:pPr>
+            <w:r>
+              <w:rPr>
+                <w:rFonts w:ascii="Microsoft JhengHei" w:eastAsia="Microsoft JhengHei" w:hAnsi="Microsoft JhengHei" w:cs="Microsoft JhengHei" w:hint="eastAsia"/>
+                <w:b/>
+                <w:color w:val="FFFFFF" w:themeColor="background1"/>
+                <w:sz w:val="20"/>
+                <w:szCs w:val="20"/>
+                <w:lang w:eastAsia="zh-TW"/>
+              </w:rPr>
+              <w:t>如果沒k</w:t>
+            </w:r>
+            <w:r>
+              <w:rPr>
+                <w:rFonts w:ascii="Microsoft JhengHei" w:eastAsia="Microsoft JhengHei" w:hAnsi="Microsoft JhengHei" w:cs="Microsoft JhengHei"/>
+                <w:b/>
+                <w:color w:val="FFFFFF" w:themeColor="background1"/>
+                <w:sz w:val="20"/>
+                <w:szCs w:val="20"/>
+                <w:lang w:eastAsia="zh-TW"/>
+              </w:rPr>
+              <w:t>ey</w:t>
+            </w:r>
+            <w:r>
+              <w:rPr>
+                <w:rFonts w:ascii="Microsoft JhengHei" w:eastAsia="Microsoft JhengHei" w:hAnsi="Microsoft JhengHei" w:cs="Microsoft JhengHei" w:hint="eastAsia"/>
+                <w:b/>
+                <w:color w:val="FFFFFF" w:themeColor="background1"/>
+                <w:sz w:val="20"/>
+                <w:szCs w:val="20"/>
+                <w:lang w:eastAsia="zh-TW"/>
+              </w:rPr>
+              <w:t>，新增</w:t>
+            </w:r>
+            <w:r>
+              <w:rPr>
+                <w:rFonts w:ascii="Microsoft JhengHei" w:eastAsia="Microsoft JhengHei" w:hAnsi="Microsoft JhengHei" w:cs="Microsoft JhengHei"/>
+                <w:b/>
+                <w:color w:val="FFFFFF" w:themeColor="background1"/>
+                <w:sz w:val="20"/>
+                <w:szCs w:val="20"/>
+                <w:lang w:eastAsia="zh-TW"/>
+              </w:rPr>
+              <w:t>school: None</w:t>
+            </w:r>
+          </w:p>
+        </w:tc>
+      </w:tr>
+      <w:tr>
+        <w:tc>
+          <w:tcPr>
+            <w:tcW w:w="7225" w:type="dxa"/>
+            <w:tcBorders>
+              <w:right w:val="single" w:sz="4" w:space="0" w:color="auto"/>
+            </w:tcBorders>
+            <w:shd w:val="clear" w:color="auto" w:fill="1F4E79" w:themeFill="accent5" w:themeFillShade="80"/>
+          </w:tcPr>
+          <w:p>
+            <w:pPr>
               <w:rPr>
                 <w:rFonts w:ascii="AndaleMono" w:hAnsi="AndaleMono" w:cs="AndaleMono"/>
                 <w:color w:val="EAF3C1"/>
                 <w:sz w:val="28"/>
                 <w:szCs w:val="28"/>
               </w:rPr>
-              <w:t>("school")</w:t>
-            </w:r>
-          </w:p>
-        </w:tc>
-        <w:tc>
-          <w:tcPr>
-            <w:tcW w:w="425" w:type="dxa"/>
-            <w:tcBorders>
-              <w:left w:val="single" w:sz="4" w:space="0" w:color="auto"/>
-            </w:tcBorders>
-            <w:shd w:val="clear" w:color="auto" w:fill="FFFFFF" w:themeFill="background1"/>
-          </w:tcPr>
-          <w:p>
-            <w:pPr>
-              <w:jc w:val="center"/>
-              <w:rPr>
-                <w:rFonts w:asciiTheme="majorEastAsia" w:eastAsiaTheme="majorEastAsia" w:hAnsiTheme="majorEastAsia" w:cs="Microsoft JhengHei"/>
-                <w:b/>
-                <w:color w:val="2E74B5" w:themeColor="accent5" w:themeShade="BF"/>
-                <w:sz w:val="18"/>
-                <w:szCs w:val="18"/>
-                <w:lang w:eastAsia="zh-TW"/>
-              </w:rPr>
-            </w:pPr>
-          </w:p>
-        </w:tc>
-        <w:tc>
-          <w:tcPr>
-            <w:tcW w:w="3391" w:type="dxa"/>
-            <w:tcBorders>
-              <w:left w:val="single" w:sz="4" w:space="0" w:color="auto"/>
-            </w:tcBorders>
-            <w:shd w:val="clear" w:color="auto" w:fill="1F4E79" w:themeFill="accent5" w:themeFillShade="80"/>
-          </w:tcPr>
-          <w:p>
-            <w:pPr>
-              <w:rPr>
-                <w:rFonts w:ascii="Microsoft JhengHei" w:eastAsia="Microsoft JhengHei" w:hAnsi="Microsoft JhengHei" w:cs="Microsoft JhengHei"/>
-                <w:b/>
-                <w:color w:val="FFFFFF" w:themeColor="background1"/>
-                <w:sz w:val="20"/>
-                <w:szCs w:val="20"/>
-                <w:lang w:eastAsia="zh-TW"/>
-              </w:rPr>
-            </w:pPr>
-            <w:r>
-              <w:rPr>
-                <w:rFonts w:ascii="Microsoft JhengHei" w:eastAsia="Microsoft JhengHei" w:hAnsi="Microsoft JhengHei" w:cs="Microsoft JhengHei" w:hint="eastAsia"/>
-                <w:b/>
-                <w:color w:val="FFFFFF" w:themeColor="background1"/>
-                <w:sz w:val="20"/>
-                <w:szCs w:val="20"/>
-                <w:lang w:eastAsia="zh-TW"/>
-              </w:rPr>
-              <w:t>如果沒k</w:t>
-            </w:r>
-            <w:r>
-              <w:rPr>
-                <w:rFonts w:ascii="Microsoft JhengHei" w:eastAsia="Microsoft JhengHei" w:hAnsi="Microsoft JhengHei" w:cs="Microsoft JhengHei"/>
-                <w:b/>
-                <w:color w:val="FFFFFF" w:themeColor="background1"/>
-                <w:sz w:val="20"/>
-                <w:szCs w:val="20"/>
-                <w:lang w:eastAsia="zh-TW"/>
-              </w:rPr>
-              <w:t>ey</w:t>
-            </w:r>
-            <w:r>
-              <w:rPr>
-                <w:rFonts w:ascii="Microsoft JhengHei" w:eastAsia="Microsoft JhengHei" w:hAnsi="Microsoft JhengHei" w:cs="Microsoft JhengHei" w:hint="eastAsia"/>
-                <w:b/>
-                <w:color w:val="FFFFFF" w:themeColor="background1"/>
-                <w:sz w:val="20"/>
-                <w:szCs w:val="20"/>
-                <w:lang w:eastAsia="zh-TW"/>
-              </w:rPr>
-              <w:t>，新增</w:t>
-            </w:r>
-            <w:r>
-              <w:rPr>
-                <w:rFonts w:ascii="Microsoft JhengHei" w:eastAsia="Microsoft JhengHei" w:hAnsi="Microsoft JhengHei" w:cs="Microsoft JhengHei"/>
-                <w:b/>
-                <w:color w:val="FFFFFF" w:themeColor="background1"/>
-                <w:sz w:val="20"/>
-                <w:szCs w:val="20"/>
-                <w:lang w:eastAsia="zh-TW"/>
-              </w:rPr>
-              <w:t>school</w:t>
-            </w:r>
-            <w:r>
-              <w:rPr>
-                <w:rFonts w:ascii="Microsoft JhengHei" w:eastAsia="Microsoft JhengHei" w:hAnsi="Microsoft JhengHei" w:cs="Microsoft JhengHei"/>
-                <w:b/>
-                <w:color w:val="FFFFFF" w:themeColor="background1"/>
-                <w:sz w:val="20"/>
-                <w:szCs w:val="20"/>
-                <w:lang w:eastAsia="zh-TW"/>
-              </w:rPr>
-              <w:t xml:space="preserve">: </w:t>
-            </w:r>
-            <w:r>
-              <w:rPr>
-                <w:rFonts w:ascii="Microsoft JhengHei" w:eastAsia="Microsoft JhengHei" w:hAnsi="Microsoft JhengHei" w:cs="Microsoft JhengHei"/>
-                <w:b/>
-                <w:color w:val="FFFFFF" w:themeColor="background1"/>
-                <w:sz w:val="20"/>
-                <w:szCs w:val="20"/>
-                <w:lang w:eastAsia="zh-TW"/>
-              </w:rPr>
-              <w:t>None</w:t>
-            </w:r>
-          </w:p>
-        </w:tc>
-      </w:tr>
-      <w:tr>
-        <w:tc>
-          <w:tcPr>
-            <w:tcW w:w="7225" w:type="dxa"/>
-            <w:tcBorders>
-              <w:right w:val="single" w:sz="4" w:space="0" w:color="auto"/>
-            </w:tcBorders>
-            <w:shd w:val="clear" w:color="auto" w:fill="1F4E79" w:themeFill="accent5" w:themeFillShade="80"/>
-          </w:tcPr>
-          <w:p>
-            <w:pPr>
+            </w:pPr>
+            <w:r>
               <w:rPr>
                 <w:rFonts w:ascii="AndaleMono" w:hAnsi="AndaleMono" w:cs="AndaleMono"/>
                 <w:color w:val="EAF3C1"/>
                 <w:sz w:val="28"/>
                 <w:szCs w:val="28"/>
               </w:rPr>
-            </w:pPr>
-            <w:r>
+              <w:t>&gt;&gt;&gt; dic_01</w:t>
+            </w:r>
+          </w:p>
+        </w:tc>
+        <w:tc>
+          <w:tcPr>
+            <w:tcW w:w="425" w:type="dxa"/>
+            <w:tcBorders>
+              <w:left w:val="single" w:sz="4" w:space="0" w:color="auto"/>
+            </w:tcBorders>
+            <w:shd w:val="clear" w:color="auto" w:fill="FFFFFF" w:themeFill="background1"/>
+          </w:tcPr>
+          <w:p>
+            <w:pPr>
+              <w:jc w:val="center"/>
+              <w:rPr>
+                <w:rFonts w:asciiTheme="majorEastAsia" w:eastAsiaTheme="majorEastAsia" w:hAnsiTheme="majorEastAsia" w:cs="Microsoft JhengHei"/>
+                <w:b/>
+                <w:color w:val="2E74B5" w:themeColor="accent5" w:themeShade="BF"/>
+                <w:sz w:val="18"/>
+                <w:szCs w:val="18"/>
+                <w:lang w:eastAsia="zh-TW"/>
+              </w:rPr>
+            </w:pPr>
+          </w:p>
+        </w:tc>
+        <w:tc>
+          <w:tcPr>
+            <w:tcW w:w="3391" w:type="dxa"/>
+            <w:tcBorders>
+              <w:left w:val="single" w:sz="4" w:space="0" w:color="auto"/>
+            </w:tcBorders>
+            <w:shd w:val="clear" w:color="auto" w:fill="1F4E79" w:themeFill="accent5" w:themeFillShade="80"/>
+          </w:tcPr>
+          <w:p>
+            <w:pPr>
+              <w:rPr>
+                <w:rFonts w:ascii="Microsoft JhengHei" w:eastAsia="Microsoft JhengHei" w:hAnsi="Microsoft JhengHei" w:cs="Microsoft JhengHei"/>
+                <w:b/>
+                <w:color w:val="FFFFFF" w:themeColor="background1"/>
+                <w:sz w:val="20"/>
+                <w:szCs w:val="20"/>
+                <w:lang w:eastAsia="zh-TW"/>
+              </w:rPr>
+            </w:pPr>
+            <w:r>
+              <w:rPr>
+                <w:rFonts w:ascii="Microsoft JhengHei" w:eastAsia="Microsoft JhengHei" w:hAnsi="Microsoft JhengHei" w:cs="Microsoft JhengHei" w:hint="eastAsia"/>
+                <w:b/>
+                <w:color w:val="FFFFFF" w:themeColor="background1"/>
+                <w:sz w:val="20"/>
+                <w:szCs w:val="20"/>
+                <w:lang w:eastAsia="zh-TW"/>
+              </w:rPr>
+              <w:t>顯示字典dic_01的內容</w:t>
+            </w:r>
+          </w:p>
+        </w:tc>
+      </w:tr>
+      <w:tr>
+        <w:tc>
+          <w:tcPr>
+            <w:tcW w:w="7225" w:type="dxa"/>
+            <w:tcBorders>
+              <w:right w:val="single" w:sz="4" w:space="0" w:color="auto"/>
+            </w:tcBorders>
+            <w:shd w:val="clear" w:color="auto" w:fill="1F4E79" w:themeFill="accent5" w:themeFillShade="80"/>
+          </w:tcPr>
+          <w:p>
+            <w:pPr>
               <w:rPr>
                 <w:rFonts w:ascii="AndaleMono" w:hAnsi="AndaleMono" w:cs="AndaleMono"/>
                 <w:color w:val="EAF3C1"/>
                 <w:sz w:val="28"/>
                 <w:szCs w:val="28"/>
               </w:rPr>
-              <w:t>&gt;&gt;&gt; dic_01</w:t>
-            </w:r>
-          </w:p>
-        </w:tc>
-        <w:tc>
-          <w:tcPr>
-            <w:tcW w:w="425" w:type="dxa"/>
-            <w:tcBorders>
-              <w:left w:val="single" w:sz="4" w:space="0" w:color="auto"/>
-            </w:tcBorders>
-            <w:shd w:val="clear" w:color="auto" w:fill="FFFFFF" w:themeFill="background1"/>
-          </w:tcPr>
-          <w:p>
-            <w:pPr>
-              <w:jc w:val="center"/>
-              <w:rPr>
-                <w:rFonts w:asciiTheme="majorEastAsia" w:eastAsiaTheme="majorEastAsia" w:hAnsiTheme="majorEastAsia" w:cs="Microsoft JhengHei"/>
-                <w:b/>
-                <w:color w:val="2E74B5" w:themeColor="accent5" w:themeShade="BF"/>
-                <w:sz w:val="18"/>
-                <w:szCs w:val="18"/>
-                <w:lang w:eastAsia="zh-TW"/>
-              </w:rPr>
-            </w:pPr>
-          </w:p>
-        </w:tc>
-        <w:tc>
-          <w:tcPr>
-            <w:tcW w:w="3391" w:type="dxa"/>
-            <w:tcBorders>
-              <w:left w:val="single" w:sz="4" w:space="0" w:color="auto"/>
-            </w:tcBorders>
-            <w:shd w:val="clear" w:color="auto" w:fill="1F4E79" w:themeFill="accent5" w:themeFillShade="80"/>
-          </w:tcPr>
-          <w:p>
-            <w:pPr>
-              <w:rPr>
-                <w:rFonts w:ascii="Microsoft JhengHei" w:eastAsia="Microsoft JhengHei" w:hAnsi="Microsoft JhengHei" w:cs="Microsoft JhengHei"/>
-                <w:b/>
-                <w:color w:val="FFFFFF" w:themeColor="background1"/>
-                <w:sz w:val="20"/>
-                <w:szCs w:val="20"/>
-                <w:lang w:eastAsia="zh-TW"/>
-              </w:rPr>
-            </w:pPr>
-            <w:r>
-              <w:rPr>
-                <w:rFonts w:ascii="Microsoft JhengHei" w:eastAsia="Microsoft JhengHei" w:hAnsi="Microsoft JhengHei" w:cs="Microsoft JhengHei" w:hint="eastAsia"/>
-                <w:b/>
-                <w:color w:val="FFFFFF" w:themeColor="background1"/>
-                <w:sz w:val="20"/>
-                <w:szCs w:val="20"/>
-                <w:lang w:eastAsia="zh-TW"/>
-              </w:rPr>
-              <w:t>顯示字典dic_01的內容</w:t>
-            </w:r>
-          </w:p>
-        </w:tc>
-      </w:tr>
-      <w:tr>
-        <w:tc>
-          <w:tcPr>
-            <w:tcW w:w="7225" w:type="dxa"/>
-            <w:tcBorders>
-              <w:right w:val="single" w:sz="4" w:space="0" w:color="auto"/>
-            </w:tcBorders>
-            <w:shd w:val="clear" w:color="auto" w:fill="1F4E79" w:themeFill="accent5" w:themeFillShade="80"/>
-          </w:tcPr>
-          <w:p>
-            <w:pPr>
+            </w:pPr>
+            <w:r>
               <w:rPr>
                 <w:rFonts w:ascii="AndaleMono" w:hAnsi="AndaleMono" w:cs="AndaleMono"/>
                 <w:color w:val="EAF3C1"/>
                 <w:sz w:val="28"/>
                 <w:szCs w:val="28"/>
               </w:rPr>
-            </w:pPr>
+              <w:t xml:space="preserve">{'name': 'jason', 'sport': 'swin', </w:t>
+            </w:r>
             <w:r>
               <w:rPr>
                 <w:rFonts w:ascii="AndaleMono" w:hAnsi="AndaleMono" w:cs="AndaleMono"/>
@@ -16016,7 +16051,7 @@
                 <w:sz w:val="28"/>
                 <w:szCs w:val="28"/>
               </w:rPr>
-              <w:t xml:space="preserve">{'name': 'jason', 'sport': 'swin', </w:t>
+              <w:t>'age': 9</w:t>
             </w:r>
             <w:r>
               <w:rPr>
@@ -16025,7 +16060,7 @@
                 <w:sz w:val="28"/>
                 <w:szCs w:val="28"/>
               </w:rPr>
-              <w:t>'age': 9</w:t>
+              <w:t>'</w:t>
             </w:r>
             <w:r>
               <w:rPr>
@@ -16034,25 +16069,7 @@
                 <w:sz w:val="28"/>
                 <w:szCs w:val="28"/>
               </w:rPr>
-              <w:t>'</w:t>
-            </w:r>
-            <w:r>
-              <w:rPr>
-                <w:rFonts w:ascii="AndaleMono" w:hAnsi="AndaleMono" w:cs="AndaleMono"/>
-                <w:color w:val="EAF3C1"/>
-                <w:sz w:val="28"/>
-                <w:szCs w:val="28"/>
-              </w:rPr>
-              <w:t>,</w:t>
-            </w:r>
-            <w:r>
-              <w:rPr>
-                <w:rFonts w:ascii="AndaleMono" w:hAnsi="AndaleMono" w:cs="AndaleMono"/>
-                <w:color w:val="EAF3C1"/>
-                <w:sz w:val="28"/>
-                <w:szCs w:val="28"/>
-              </w:rPr>
-              <w:t xml:space="preserve"> </w:t>
+              <w:t xml:space="preserve">, </w:t>
             </w:r>
             <w:r>
               <w:rPr>

</xml_diff>